<commit_message>
Finalisation du site sur mon PC
</commit_message>
<xml_diff>
--- a/Ressources/CDC_Cahier_des_charges_20161211.docx
+++ b/Ressources/CDC_Cahier_des_charges_20161211.docx
@@ -2,8 +2,6 @@
 <file path=word/document.xml><?xml version="1.0" encoding="utf-8"?>
 <w:document xmlns:wpc="http://schemas.microsoft.com/office/word/2010/wordprocessingCanvas" xmlns:mc="http://schemas.openxmlformats.org/markup-compatibility/2006" xmlns:o="urn:schemas-microsoft-com:office:office" xmlns:r="http://schemas.openxmlformats.org/officeDocument/2006/relationships" xmlns:m="http://schemas.openxmlformats.org/officeDocument/2006/math" xmlns:v="urn:schemas-microsoft-com:vml" xmlns:wp14="http://schemas.microsoft.com/office/word/2010/wordprocessingDrawing" xmlns:wp="http://schemas.openxmlformats.org/drawingml/2006/wordprocessingDrawing" xmlns:w10="urn:schemas-microsoft-com:office:word" xmlns:w="http://schemas.openxmlformats.org/wordprocessingml/2006/main" xmlns:w14="http://schemas.microsoft.com/office/word/2010/wordml" xmlns:wpg="http://schemas.microsoft.com/office/word/2010/wordprocessingGroup" xmlns:wpi="http://schemas.microsoft.com/office/word/2010/wordprocessingInk" xmlns:wne="http://schemas.microsoft.com/office/word/2006/wordml" xmlns:wps="http://schemas.microsoft.com/office/word/2010/wordprocessingShape" mc:Ignorable="w14 wp14">
   <w:body>
-    <w:bookmarkStart w:id="0" w:name="_GoBack" w:displacedByCustomXml="next"/>
-    <w:bookmarkEnd w:id="0" w:displacedByCustomXml="next"/>
     <w:sdt>
       <w:sdtPr>
         <w:rPr>
@@ -83,9 +81,6 @@
                   </w:rPr>
                   <w:alias w:val="Titre"/>
                   <w:id w:val="13406919"/>
-                  <w:placeholder>
-                    <w:docPart w:val="6501A40CA4A7408C9036EB632E2DD834"/>
-                  </w:placeholder>
                   <w:dataBinding w:prefixMappings="xmlns:ns0='http://schemas.openxmlformats.org/package/2006/metadata/core-properties' xmlns:ns1='http://purl.org/dc/elements/1.1/'" w:xpath="/ns0:coreProperties[1]/ns1:title[1]" w:storeItemID="{6C3C8BC8-F283-45AE-878A-BAB7291924A1}"/>
                   <w:text/>
                 </w:sdtPr>
@@ -484,6 +479,14 @@
                 <w:szCs w:val="24"/>
               </w:rPr>
             </w:pPr>
+            <w:r>
+              <w:rPr>
+                <w:rFonts w:ascii="Arial" w:hAnsi="Arial" w:cs="Arial"/>
+                <w:sz w:val="24"/>
+                <w:szCs w:val="24"/>
+              </w:rPr>
+              <w:t>1.1</w:t>
+            </w:r>
           </w:p>
         </w:tc>
         <w:tc>
@@ -498,6 +501,14 @@
                 <w:szCs w:val="24"/>
               </w:rPr>
             </w:pPr>
+            <w:r>
+              <w:rPr>
+                <w:rFonts w:ascii="Arial" w:hAnsi="Arial" w:cs="Arial"/>
+                <w:sz w:val="24"/>
+                <w:szCs w:val="24"/>
+              </w:rPr>
+              <w:t>31-12-2016</w:t>
+            </w:r>
           </w:p>
         </w:tc>
         <w:tc>
@@ -512,6 +523,14 @@
                 <w:szCs w:val="24"/>
               </w:rPr>
             </w:pPr>
+            <w:r>
+              <w:rPr>
+                <w:rFonts w:ascii="Arial" w:hAnsi="Arial" w:cs="Arial"/>
+                <w:sz w:val="24"/>
+                <w:szCs w:val="24"/>
+              </w:rPr>
+              <w:t>-</w:t>
+            </w:r>
           </w:p>
         </w:tc>
         <w:tc>
@@ -526,6 +545,14 @@
                 <w:szCs w:val="24"/>
               </w:rPr>
             </w:pPr>
+            <w:r>
+              <w:rPr>
+                <w:rFonts w:ascii="Arial" w:hAnsi="Arial" w:cs="Arial"/>
+                <w:sz w:val="24"/>
+                <w:szCs w:val="24"/>
+              </w:rPr>
+              <w:t>Revue du document par rapport aux fonctionnalités de la plateforme</w:t>
+            </w:r>
           </w:p>
         </w:tc>
       </w:tr>
@@ -664,6 +691,7 @@
                 <w:szCs w:val="24"/>
               </w:rPr>
             </w:pPr>
+            <w:proofErr w:type="spellStart"/>
             <w:r>
               <w:rPr>
                 <w:rFonts w:ascii="Arial" w:hAnsi="Arial" w:cs="Arial"/>
@@ -672,6 +700,7 @@
               </w:rPr>
               <w:t>Aladji</w:t>
             </w:r>
+            <w:proofErr w:type="spellEnd"/>
           </w:p>
         </w:tc>
       </w:tr>
@@ -835,6 +864,7 @@
                 <w:szCs w:val="24"/>
               </w:rPr>
             </w:pPr>
+            <w:proofErr w:type="spellStart"/>
             <w:r>
               <w:rPr>
                 <w:rFonts w:ascii="Arial" w:hAnsi="Arial" w:cs="Arial"/>
@@ -843,6 +873,7 @@
               </w:rPr>
               <w:t>Royackkers</w:t>
             </w:r>
+            <w:proofErr w:type="spellEnd"/>
           </w:p>
         </w:tc>
         <w:tc>
@@ -961,33 +992,6 @@
         </w:tc>
       </w:tr>
     </w:tbl>
-    <w:p>
-      <w:pPr>
-        <w:rPr>
-          <w:rFonts w:ascii="Arial" w:hAnsi="Arial" w:cs="Arial"/>
-          <w:sz w:val="24"/>
-          <w:szCs w:val="24"/>
-        </w:rPr>
-      </w:pPr>
-    </w:p>
-    <w:p>
-      <w:pPr>
-        <w:rPr>
-          <w:rFonts w:ascii="Arial" w:hAnsi="Arial" w:cs="Arial"/>
-          <w:sz w:val="24"/>
-          <w:szCs w:val="24"/>
-        </w:rPr>
-      </w:pPr>
-    </w:p>
-    <w:p>
-      <w:pPr>
-        <w:rPr>
-          <w:rFonts w:ascii="Arial" w:hAnsi="Arial" w:cs="Arial"/>
-          <w:sz w:val="24"/>
-          <w:szCs w:val="24"/>
-        </w:rPr>
-      </w:pPr>
-    </w:p>
     <w:p>
       <w:pPr>
         <w:rPr>
@@ -1117,6 +1121,7 @@
           <w:sz w:val="28"/>
           <w:szCs w:val="24"/>
         </w:rPr>
+        <w:lastRenderedPageBreak/>
         <w:t>Contexte et Définition du problème</w:t>
       </w:r>
     </w:p>
@@ -1929,6 +1934,7 @@
           <w:sz w:val="28"/>
           <w:szCs w:val="24"/>
         </w:rPr>
+        <w:lastRenderedPageBreak/>
         <w:t>Périmètre</w:t>
       </w:r>
     </w:p>
@@ -2327,16 +2333,6 @@
         </w:rPr>
         <w:t>Rechercher les films par mots-clés sur les noms d’artiste</w:t>
       </w:r>
-    </w:p>
-    <w:p>
-      <w:pPr>
-        <w:rPr>
-          <w:rFonts w:ascii="Arial" w:hAnsi="Arial" w:cs="Arial"/>
-          <w:b/>
-          <w:sz w:val="24"/>
-          <w:szCs w:val="24"/>
-        </w:rPr>
-      </w:pPr>
     </w:p>
     <w:tbl>
       <w:tblPr>
@@ -2741,6 +2737,7 @@
           <w:sz w:val="24"/>
           <w:szCs w:val="24"/>
         </w:rPr>
+        <w:lastRenderedPageBreak/>
         <w:t>Fonction Principale N°</w:t>
       </w:r>
       <w:r>
@@ -3183,7 +3180,36 @@
         <w:rPr>
           <w:rFonts w:ascii="Arial" w:hAnsi="Arial" w:cs="Arial"/>
           <w:b/>
-          <w:sz w:val="24"/>
+          <w:sz w:val="28"/>
+          <w:szCs w:val="24"/>
+        </w:rPr>
+      </w:pPr>
+    </w:p>
+    <w:p>
+      <w:pPr>
+        <w:rPr>
+          <w:rFonts w:ascii="Arial" w:hAnsi="Arial" w:cs="Arial"/>
+          <w:b/>
+          <w:sz w:val="28"/>
+          <w:szCs w:val="24"/>
+        </w:rPr>
+      </w:pPr>
+      <w:r>
+        <w:rPr>
+          <w:rFonts w:ascii="Arial" w:hAnsi="Arial" w:cs="Arial"/>
+          <w:b/>
+          <w:sz w:val="28"/>
+          <w:szCs w:val="24"/>
+        </w:rPr>
+        <w:t>Back Office</w:t>
+      </w:r>
+    </w:p>
+    <w:p>
+      <w:pPr>
+        <w:rPr>
+          <w:rFonts w:ascii="Arial" w:hAnsi="Arial" w:cs="Arial"/>
+          <w:b/>
+          <w:sz w:val="28"/>
           <w:szCs w:val="24"/>
         </w:rPr>
       </w:pPr>
@@ -3193,7 +3219,7 @@
         <w:pStyle w:val="Paragraphedeliste"/>
         <w:numPr>
           <w:ilvl w:val="0"/>
-          <w:numId w:val="7"/>
+          <w:numId w:val="8"/>
         </w:numPr>
         <w:rPr>
           <w:rFonts w:ascii="Arial" w:hAnsi="Arial" w:cs="Arial"/>
@@ -3209,7 +3235,7 @@
           <w:sz w:val="24"/>
           <w:szCs w:val="24"/>
         </w:rPr>
-        <w:t xml:space="preserve">Fonction Principale N°3 : S’abonner </w:t>
+        <w:t>Fonction Principale N°</w:t>
       </w:r>
       <w:r>
         <w:rPr>
@@ -3218,7 +3244,25 @@
           <w:sz w:val="24"/>
           <w:szCs w:val="24"/>
         </w:rPr>
-        <w:t>à une lettre d’information électronique (newsletter)</w:t>
+        <w:t>1</w:t>
+      </w:r>
+      <w:r>
+        <w:rPr>
+          <w:rFonts w:ascii="Arial" w:hAnsi="Arial" w:cs="Arial"/>
+          <w:b/>
+          <w:sz w:val="24"/>
+          <w:szCs w:val="24"/>
+        </w:rPr>
+        <w:t xml:space="preserve"> : </w:t>
+      </w:r>
+      <w:r>
+        <w:rPr>
+          <w:rFonts w:ascii="Arial" w:hAnsi="Arial" w:cs="Arial"/>
+          <w:b/>
+          <w:sz w:val="24"/>
+          <w:szCs w:val="24"/>
+        </w:rPr>
+        <w:t>Gérer le personnel</w:t>
       </w:r>
     </w:p>
     <w:p>
@@ -3260,7 +3304,7 @@
           <w:sz w:val="24"/>
           <w:szCs w:val="24"/>
         </w:rPr>
-        <w:t>S’abonner aux newsletters suivant une période</w:t>
+        <w:t>Créer un compte pour un membre du personnel</w:t>
       </w:r>
     </w:p>
     <w:p>
@@ -3282,7 +3326,7 @@
           <w:sz w:val="24"/>
           <w:szCs w:val="24"/>
         </w:rPr>
-        <w:t>Sélectionner les informations à envoyer par newsletter</w:t>
+        <w:t>Lister les membres du personnel</w:t>
       </w:r>
     </w:p>
     <w:p>
@@ -3294,34 +3338,17 @@
         </w:numPr>
         <w:rPr>
           <w:rFonts w:ascii="Arial" w:hAnsi="Arial" w:cs="Arial"/>
-          <w:b/>
-          <w:sz w:val="24"/>
-          <w:szCs w:val="24"/>
-        </w:rPr>
-      </w:pPr>
-      <w:r>
-        <w:rPr>
-          <w:rFonts w:ascii="Arial" w:hAnsi="Arial" w:cs="Arial"/>
-          <w:sz w:val="24"/>
-          <w:szCs w:val="24"/>
-        </w:rPr>
-        <w:t xml:space="preserve">Envoyer périodiquement </w:t>
-      </w:r>
-      <w:r>
-        <w:rPr>
-          <w:rFonts w:ascii="Arial" w:hAnsi="Arial" w:cs="Arial"/>
-          <w:sz w:val="24"/>
-          <w:szCs w:val="24"/>
-        </w:rPr>
-        <w:t>une</w:t>
-      </w:r>
-      <w:r>
-        <w:rPr>
-          <w:rFonts w:ascii="Arial" w:hAnsi="Arial" w:cs="Arial"/>
-          <w:sz w:val="24"/>
-          <w:szCs w:val="24"/>
-        </w:rPr>
-        <w:t xml:space="preserve"> newsletter vers une adresse mail</w:t>
+          <w:sz w:val="24"/>
+          <w:szCs w:val="24"/>
+        </w:rPr>
+      </w:pPr>
+      <w:r>
+        <w:rPr>
+          <w:rFonts w:ascii="Arial" w:hAnsi="Arial" w:cs="Arial"/>
+          <w:sz w:val="24"/>
+          <w:szCs w:val="24"/>
+        </w:rPr>
+        <w:t>Activer un membre de personnel</w:t>
       </w:r>
     </w:p>
     <w:p>
@@ -3333,19 +3360,114 @@
         </w:numPr>
         <w:rPr>
           <w:rFonts w:ascii="Arial" w:hAnsi="Arial" w:cs="Arial"/>
-          <w:b/>
-          <w:sz w:val="24"/>
-          <w:szCs w:val="24"/>
-        </w:rPr>
-      </w:pPr>
-      <w:r>
-        <w:rPr>
-          <w:rFonts w:ascii="Arial" w:hAnsi="Arial" w:cs="Arial"/>
-          <w:sz w:val="24"/>
-          <w:szCs w:val="24"/>
-        </w:rPr>
-        <w:t>Arrêter de recevoir les newsletters du site</w:t>
-      </w:r>
+          <w:sz w:val="24"/>
+          <w:szCs w:val="24"/>
+        </w:rPr>
+      </w:pPr>
+      <w:r>
+        <w:rPr>
+          <w:rFonts w:ascii="Arial" w:hAnsi="Arial" w:cs="Arial"/>
+          <w:sz w:val="24"/>
+          <w:szCs w:val="24"/>
+        </w:rPr>
+        <w:t>Désactiver un membre de personnel</w:t>
+      </w:r>
+    </w:p>
+    <w:p>
+      <w:pPr>
+        <w:pStyle w:val="Paragraphedeliste"/>
+        <w:numPr>
+          <w:ilvl w:val="0"/>
+          <w:numId w:val="5"/>
+        </w:numPr>
+        <w:rPr>
+          <w:rFonts w:ascii="Arial" w:hAnsi="Arial" w:cs="Arial"/>
+          <w:sz w:val="24"/>
+          <w:szCs w:val="24"/>
+        </w:rPr>
+      </w:pPr>
+      <w:r>
+        <w:rPr>
+          <w:rFonts w:ascii="Arial" w:hAnsi="Arial" w:cs="Arial"/>
+          <w:sz w:val="24"/>
+          <w:szCs w:val="24"/>
+        </w:rPr>
+        <w:t>Modifier le mot de passe d’un membre de personnel</w:t>
+      </w:r>
+    </w:p>
+    <w:p>
+      <w:pPr>
+        <w:rPr>
+          <w:rFonts w:ascii="Arial" w:hAnsi="Arial" w:cs="Arial"/>
+          <w:sz w:val="24"/>
+          <w:szCs w:val="24"/>
+        </w:rPr>
+      </w:pPr>
+    </w:p>
+    <w:p>
+      <w:pPr>
+        <w:rPr>
+          <w:rFonts w:ascii="Arial" w:hAnsi="Arial" w:cs="Arial"/>
+          <w:sz w:val="24"/>
+          <w:szCs w:val="24"/>
+        </w:rPr>
+      </w:pPr>
+    </w:p>
+    <w:p>
+      <w:pPr>
+        <w:rPr>
+          <w:rFonts w:ascii="Arial" w:hAnsi="Arial" w:cs="Arial"/>
+          <w:sz w:val="24"/>
+          <w:szCs w:val="24"/>
+        </w:rPr>
+      </w:pPr>
+    </w:p>
+    <w:p>
+      <w:pPr>
+        <w:rPr>
+          <w:rFonts w:ascii="Arial" w:hAnsi="Arial" w:cs="Arial"/>
+          <w:sz w:val="24"/>
+          <w:szCs w:val="24"/>
+        </w:rPr>
+      </w:pPr>
+    </w:p>
+    <w:p>
+      <w:pPr>
+        <w:rPr>
+          <w:rFonts w:ascii="Arial" w:hAnsi="Arial" w:cs="Arial"/>
+          <w:sz w:val="24"/>
+          <w:szCs w:val="24"/>
+        </w:rPr>
+      </w:pPr>
+    </w:p>
+    <w:p>
+      <w:pPr>
+        <w:rPr>
+          <w:rFonts w:ascii="Arial" w:hAnsi="Arial" w:cs="Arial"/>
+          <w:sz w:val="24"/>
+          <w:szCs w:val="24"/>
+        </w:rPr>
+      </w:pPr>
+    </w:p>
+    <w:p>
+      <w:pPr>
+        <w:rPr>
+          <w:rFonts w:ascii="Arial" w:hAnsi="Arial" w:cs="Arial"/>
+          <w:sz w:val="24"/>
+          <w:szCs w:val="24"/>
+        </w:rPr>
+      </w:pPr>
+    </w:p>
+    <w:p>
+      <w:pPr>
+        <w:rPr>
+          <w:rFonts w:ascii="Arial" w:hAnsi="Arial" w:cs="Arial"/>
+          <w:sz w:val="24"/>
+          <w:szCs w:val="24"/>
+        </w:rPr>
+      </w:pPr>
+      <w:bookmarkStart w:id="0" w:name="_GoBack"/>
+      <w:bookmarkEnd w:id="0"/>
     </w:p>
     <w:tbl>
       <w:tblPr>
@@ -3398,7 +3520,7 @@
                 <w:sz w:val="24"/>
                 <w:szCs w:val="24"/>
               </w:rPr>
-              <w:t>S’abonner à une lettre d’information électronique (newsletter)</w:t>
+              <w:t>Gérer le personnel</w:t>
             </w:r>
           </w:p>
           <w:p>
@@ -3676,17 +3798,6 @@
       <w:pPr>
         <w:rPr>
           <w:rFonts w:ascii="Arial" w:hAnsi="Arial" w:cs="Arial"/>
-          <w:b/>
-          <w:sz w:val="24"/>
-          <w:szCs w:val="24"/>
-        </w:rPr>
-      </w:pPr>
-    </w:p>
-    <w:p>
-      <w:pPr>
-        <w:rPr>
-          <w:rFonts w:ascii="Arial" w:hAnsi="Arial" w:cs="Arial"/>
-          <w:b/>
           <w:sz w:val="24"/>
           <w:szCs w:val="24"/>
         </w:rPr>
@@ -3697,7 +3808,7 @@
         <w:pStyle w:val="Paragraphedeliste"/>
         <w:numPr>
           <w:ilvl w:val="0"/>
-          <w:numId w:val="7"/>
+          <w:numId w:val="8"/>
         </w:numPr>
         <w:rPr>
           <w:rFonts w:ascii="Arial" w:hAnsi="Arial" w:cs="Arial"/>
@@ -3713,7 +3824,25 @@
           <w:sz w:val="24"/>
           <w:szCs w:val="24"/>
         </w:rPr>
-        <w:t>Fonction Principale N°4 : Envoyer la fiche d’un film à un ami</w:t>
+        <w:t>Fonction Principale N°2 :</w:t>
+      </w:r>
+      <w:r>
+        <w:rPr>
+          <w:rFonts w:ascii="Arial" w:hAnsi="Arial" w:cs="Arial"/>
+          <w:b/>
+          <w:sz w:val="24"/>
+          <w:szCs w:val="24"/>
+        </w:rPr>
+        <w:t xml:space="preserve"> </w:t>
+      </w:r>
+      <w:r>
+        <w:rPr>
+          <w:rFonts w:ascii="Arial" w:hAnsi="Arial" w:cs="Arial"/>
+          <w:b/>
+          <w:sz w:val="24"/>
+          <w:szCs w:val="24"/>
+        </w:rPr>
+        <w:t>Accéder à l’espace d’un membre de personnel</w:t>
       </w:r>
     </w:p>
     <w:p>
@@ -3755,7 +3884,7 @@
           <w:sz w:val="24"/>
           <w:szCs w:val="24"/>
         </w:rPr>
-        <w:t>Envoyer la fiche d’un film à une personne</w:t>
+        <w:t>Se connecter à son espace de personnel</w:t>
       </w:r>
     </w:p>
     <w:p>
@@ -3777,7 +3906,29 @@
           <w:sz w:val="24"/>
           <w:szCs w:val="24"/>
         </w:rPr>
-        <w:t>Envoyer la fiche d’un film à une liste de diffusion plus large</w:t>
+        <w:t>Se déconnecter de son espace de personnel</w:t>
+      </w:r>
+    </w:p>
+    <w:p>
+      <w:pPr>
+        <w:pStyle w:val="Paragraphedeliste"/>
+        <w:numPr>
+          <w:ilvl w:val="0"/>
+          <w:numId w:val="5"/>
+        </w:numPr>
+        <w:rPr>
+          <w:rFonts w:ascii="Arial" w:hAnsi="Arial" w:cs="Arial"/>
+          <w:sz w:val="24"/>
+          <w:szCs w:val="24"/>
+        </w:rPr>
+      </w:pPr>
+      <w:r>
+        <w:rPr>
+          <w:rFonts w:ascii="Arial" w:hAnsi="Arial" w:cs="Arial"/>
+          <w:sz w:val="24"/>
+          <w:szCs w:val="24"/>
+        </w:rPr>
+        <w:t>Modifier son mot de passe</w:t>
       </w:r>
     </w:p>
     <w:tbl>
@@ -3831,7 +3982,7 @@
                 <w:sz w:val="24"/>
                 <w:szCs w:val="24"/>
               </w:rPr>
-              <w:t>Envoyer la fiche d’un film à un ami</w:t>
+              <w:t xml:space="preserve">Accéder à l’espace d’un membre de personnel </w:t>
             </w:r>
           </w:p>
           <w:p>
@@ -4107,9 +4258,91 @@
     </w:tbl>
     <w:p>
       <w:pPr>
-        <w:rPr>
-          <w:rFonts w:ascii="Arial" w:hAnsi="Arial" w:cs="Arial"/>
-          <w:b/>
+        <w:tabs>
+          <w:tab w:val="left" w:pos="2490"/>
+        </w:tabs>
+        <w:rPr>
+          <w:rFonts w:ascii="Arial" w:hAnsi="Arial" w:cs="Arial"/>
+          <w:sz w:val="24"/>
+          <w:szCs w:val="24"/>
+        </w:rPr>
+      </w:pPr>
+      <w:r>
+        <w:rPr>
+          <w:rFonts w:ascii="Arial" w:hAnsi="Arial" w:cs="Arial"/>
+          <w:sz w:val="24"/>
+          <w:szCs w:val="24"/>
+        </w:rPr>
+        <w:tab/>
+      </w:r>
+    </w:p>
+    <w:p>
+      <w:pPr>
+        <w:tabs>
+          <w:tab w:val="left" w:pos="2490"/>
+        </w:tabs>
+        <w:rPr>
+          <w:rFonts w:ascii="Arial" w:hAnsi="Arial" w:cs="Arial"/>
+          <w:sz w:val="24"/>
+          <w:szCs w:val="24"/>
+        </w:rPr>
+      </w:pPr>
+    </w:p>
+    <w:p>
+      <w:pPr>
+        <w:tabs>
+          <w:tab w:val="left" w:pos="2490"/>
+        </w:tabs>
+        <w:rPr>
+          <w:rFonts w:ascii="Arial" w:hAnsi="Arial" w:cs="Arial"/>
+          <w:sz w:val="24"/>
+          <w:szCs w:val="24"/>
+        </w:rPr>
+      </w:pPr>
+    </w:p>
+    <w:p>
+      <w:pPr>
+        <w:tabs>
+          <w:tab w:val="left" w:pos="2490"/>
+        </w:tabs>
+        <w:rPr>
+          <w:rFonts w:ascii="Arial" w:hAnsi="Arial" w:cs="Arial"/>
+          <w:sz w:val="24"/>
+          <w:szCs w:val="24"/>
+        </w:rPr>
+      </w:pPr>
+    </w:p>
+    <w:p>
+      <w:pPr>
+        <w:tabs>
+          <w:tab w:val="left" w:pos="2490"/>
+        </w:tabs>
+        <w:rPr>
+          <w:rFonts w:ascii="Arial" w:hAnsi="Arial" w:cs="Arial"/>
+          <w:sz w:val="24"/>
+          <w:szCs w:val="24"/>
+        </w:rPr>
+      </w:pPr>
+    </w:p>
+    <w:p>
+      <w:pPr>
+        <w:tabs>
+          <w:tab w:val="left" w:pos="2490"/>
+        </w:tabs>
+        <w:rPr>
+          <w:rFonts w:ascii="Arial" w:hAnsi="Arial" w:cs="Arial"/>
+          <w:sz w:val="24"/>
+          <w:szCs w:val="24"/>
+        </w:rPr>
+      </w:pPr>
+    </w:p>
+    <w:p>
+      <w:pPr>
+        <w:tabs>
+          <w:tab w:val="left" w:pos="2490"/>
+        </w:tabs>
+        <w:rPr>
+          <w:rFonts w:ascii="Arial" w:hAnsi="Arial" w:cs="Arial"/>
           <w:sz w:val="24"/>
           <w:szCs w:val="24"/>
         </w:rPr>
@@ -4120,7 +4353,7 @@
         <w:pStyle w:val="Paragraphedeliste"/>
         <w:numPr>
           <w:ilvl w:val="0"/>
-          <w:numId w:val="7"/>
+          <w:numId w:val="8"/>
         </w:numPr>
         <w:rPr>
           <w:rFonts w:ascii="Arial" w:hAnsi="Arial" w:cs="Arial"/>
@@ -4136,7 +4369,8 @@
           <w:sz w:val="24"/>
           <w:szCs w:val="24"/>
         </w:rPr>
-        <w:t xml:space="preserve">Fonction Principale N°5 : </w:t>
+        <w:lastRenderedPageBreak/>
+        <w:t xml:space="preserve">Fonction Principale N°3 : </w:t>
       </w:r>
       <w:r>
         <w:rPr>
@@ -4145,7 +4379,16 @@
           <w:sz w:val="24"/>
           <w:szCs w:val="24"/>
         </w:rPr>
-        <w:t>Consulter la galerie de photos pour les films</w:t>
+        <w:t>Saisir les fiches de film</w:t>
+      </w:r>
+      <w:r>
+        <w:rPr>
+          <w:rFonts w:ascii="Arial" w:hAnsi="Arial" w:cs="Arial"/>
+          <w:b/>
+          <w:sz w:val="24"/>
+          <w:szCs w:val="24"/>
+        </w:rPr>
+        <w:t xml:space="preserve"> et horaires de séance</w:t>
       </w:r>
     </w:p>
     <w:p>
@@ -4187,23 +4430,7 @@
           <w:sz w:val="24"/>
           <w:szCs w:val="24"/>
         </w:rPr>
-        <w:t>Consulter la galerie de photo</w:t>
-      </w:r>
-      <w:r>
-        <w:rPr>
-          <w:rFonts w:ascii="Arial" w:hAnsi="Arial" w:cs="Arial"/>
-          <w:sz w:val="24"/>
-          <w:szCs w:val="24"/>
-        </w:rPr>
-        <w:t>s</w:t>
-      </w:r>
-      <w:r>
-        <w:rPr>
-          <w:rFonts w:ascii="Arial" w:hAnsi="Arial" w:cs="Arial"/>
-          <w:sz w:val="24"/>
-          <w:szCs w:val="24"/>
-        </w:rPr>
-        <w:t xml:space="preserve"> par film</w:t>
+        <w:t>Saisir les fiches de films</w:t>
       </w:r>
     </w:p>
     <w:p>
@@ -4225,19 +4452,52 @@
           <w:sz w:val="24"/>
           <w:szCs w:val="24"/>
         </w:rPr>
-        <w:t xml:space="preserve">Consulter la galerie de photos pour les films d’un même acteur </w:t>
+        <w:t>Afficher les fiches de films saisies</w:t>
       </w:r>
     </w:p>
     <w:p>
       <w:pPr>
         <w:pStyle w:val="Paragraphedeliste"/>
-        <w:ind w:left="0"/>
-        <w:rPr>
-          <w:rFonts w:ascii="Arial" w:hAnsi="Arial" w:cs="Arial"/>
-          <w:sz w:val="24"/>
-          <w:szCs w:val="24"/>
-        </w:rPr>
-      </w:pPr>
+        <w:numPr>
+          <w:ilvl w:val="0"/>
+          <w:numId w:val="5"/>
+        </w:numPr>
+        <w:rPr>
+          <w:rFonts w:ascii="Arial" w:hAnsi="Arial" w:cs="Arial"/>
+          <w:sz w:val="24"/>
+          <w:szCs w:val="24"/>
+        </w:rPr>
+      </w:pPr>
+      <w:r>
+        <w:rPr>
+          <w:rFonts w:ascii="Arial" w:hAnsi="Arial" w:cs="Arial"/>
+          <w:sz w:val="24"/>
+          <w:szCs w:val="24"/>
+        </w:rPr>
+        <w:t>Saisir les horaires de séance</w:t>
+      </w:r>
+    </w:p>
+    <w:p>
+      <w:pPr>
+        <w:pStyle w:val="Paragraphedeliste"/>
+        <w:numPr>
+          <w:ilvl w:val="0"/>
+          <w:numId w:val="5"/>
+        </w:numPr>
+        <w:rPr>
+          <w:rFonts w:ascii="Arial" w:hAnsi="Arial" w:cs="Arial"/>
+          <w:sz w:val="24"/>
+          <w:szCs w:val="24"/>
+        </w:rPr>
+      </w:pPr>
+      <w:r>
+        <w:rPr>
+          <w:rFonts w:ascii="Arial" w:hAnsi="Arial" w:cs="Arial"/>
+          <w:sz w:val="24"/>
+          <w:szCs w:val="24"/>
+        </w:rPr>
+        <w:t>Afficher les horaires de séance</w:t>
+      </w:r>
     </w:p>
     <w:tbl>
       <w:tblPr>
@@ -4290,7 +4550,7 @@
                 <w:sz w:val="24"/>
                 <w:szCs w:val="24"/>
               </w:rPr>
-              <w:t>Consulter la galerie de photos pour les films</w:t>
+              <w:t>Saisir les fiches de film et horaires de séance</w:t>
             </w:r>
           </w:p>
           <w:p>
@@ -4566,74 +4826,6 @@
     </w:tbl>
     <w:p>
       <w:pPr>
-        <w:pStyle w:val="Paragraphedeliste"/>
-        <w:ind w:left="0"/>
-        <w:rPr>
-          <w:rFonts w:ascii="Arial" w:hAnsi="Arial" w:cs="Arial"/>
-          <w:sz w:val="24"/>
-          <w:szCs w:val="24"/>
-        </w:rPr>
-      </w:pPr>
-    </w:p>
-    <w:p>
-      <w:pPr>
-        <w:pStyle w:val="Paragraphedeliste"/>
-        <w:ind w:left="0"/>
-        <w:rPr>
-          <w:rFonts w:ascii="Arial" w:hAnsi="Arial" w:cs="Arial"/>
-          <w:sz w:val="24"/>
-          <w:szCs w:val="24"/>
-        </w:rPr>
-      </w:pPr>
-    </w:p>
-    <w:p>
-      <w:pPr>
-        <w:pStyle w:val="Paragraphedeliste"/>
-        <w:ind w:left="0"/>
-        <w:rPr>
-          <w:rFonts w:ascii="Arial" w:hAnsi="Arial" w:cs="Arial"/>
-          <w:sz w:val="24"/>
-          <w:szCs w:val="24"/>
-        </w:rPr>
-      </w:pPr>
-    </w:p>
-    <w:p>
-      <w:pPr>
-        <w:pStyle w:val="Paragraphedeliste"/>
-        <w:ind w:left="0"/>
-        <w:rPr>
-          <w:rFonts w:ascii="Arial" w:hAnsi="Arial" w:cs="Arial"/>
-          <w:sz w:val="24"/>
-          <w:szCs w:val="24"/>
-        </w:rPr>
-      </w:pPr>
-    </w:p>
-    <w:p>
-      <w:pPr>
-        <w:pStyle w:val="Paragraphedeliste"/>
-        <w:ind w:left="0"/>
-        <w:rPr>
-          <w:rFonts w:ascii="Arial" w:hAnsi="Arial" w:cs="Arial"/>
-          <w:sz w:val="24"/>
-          <w:szCs w:val="24"/>
-        </w:rPr>
-      </w:pPr>
-    </w:p>
-    <w:p>
-      <w:pPr>
-        <w:pStyle w:val="Paragraphedeliste"/>
-        <w:ind w:left="0"/>
-        <w:rPr>
-          <w:rFonts w:ascii="Arial" w:hAnsi="Arial" w:cs="Arial"/>
-          <w:sz w:val="24"/>
-          <w:szCs w:val="24"/>
-        </w:rPr>
-      </w:pPr>
-    </w:p>
-    <w:p>
-      <w:pPr>
-        <w:pStyle w:val="Paragraphedeliste"/>
-        <w:ind w:left="0"/>
         <w:rPr>
           <w:rFonts w:ascii="Arial" w:hAnsi="Arial" w:cs="Arial"/>
           <w:sz w:val="24"/>
@@ -4646,7 +4838,7 @@
         <w:pStyle w:val="Paragraphedeliste"/>
         <w:numPr>
           <w:ilvl w:val="0"/>
-          <w:numId w:val="7"/>
+          <w:numId w:val="8"/>
         </w:numPr>
         <w:rPr>
           <w:rFonts w:ascii="Arial" w:hAnsi="Arial" w:cs="Arial"/>
@@ -4662,7 +4854,7 @@
           <w:sz w:val="24"/>
           <w:szCs w:val="24"/>
         </w:rPr>
-        <w:t>Fonction Principale N°</w:t>
+        <w:t xml:space="preserve">Fonction Principale N°4 : </w:t>
       </w:r>
       <w:r>
         <w:rPr>
@@ -4671,25 +4863,7 @@
           <w:sz w:val="24"/>
           <w:szCs w:val="24"/>
         </w:rPr>
-        <w:t>6</w:t>
-      </w:r>
-      <w:r>
-        <w:rPr>
-          <w:rFonts w:ascii="Arial" w:hAnsi="Arial" w:cs="Arial"/>
-          <w:b/>
-          <w:sz w:val="24"/>
-          <w:szCs w:val="24"/>
-        </w:rPr>
-        <w:t xml:space="preserve"> : </w:t>
-      </w:r>
-      <w:r>
-        <w:rPr>
-          <w:rFonts w:ascii="Arial" w:hAnsi="Arial" w:cs="Arial"/>
-          <w:b/>
-          <w:sz w:val="24"/>
-          <w:szCs w:val="24"/>
-        </w:rPr>
-        <w:t>Publier des critiques, des avis</w:t>
+        <w:t>Gérer la publication des informations sur le site</w:t>
       </w:r>
     </w:p>
     <w:p>
@@ -4731,7 +4905,7 @@
           <w:sz w:val="24"/>
           <w:szCs w:val="24"/>
         </w:rPr>
-        <w:t>Donner son avis sur un film</w:t>
+        <w:t>Publier un film</w:t>
       </w:r>
     </w:p>
     <w:p>
@@ -4753,7 +4927,7 @@
           <w:sz w:val="24"/>
           <w:szCs w:val="24"/>
         </w:rPr>
-        <w:t>Donner une critique sur un film</w:t>
+        <w:t>Publier une avant-première</w:t>
       </w:r>
     </w:p>
     <w:p>
@@ -4775,22 +4949,308 @@
           <w:sz w:val="24"/>
           <w:szCs w:val="24"/>
         </w:rPr>
-        <w:t>Ajouter</w:t>
-      </w:r>
-      <w:r>
-        <w:rPr>
-          <w:rFonts w:ascii="Arial" w:hAnsi="Arial" w:cs="Arial"/>
-          <w:sz w:val="24"/>
-          <w:szCs w:val="24"/>
-        </w:rPr>
-        <w:t xml:space="preserve"> un commentaire sur la publication d’un film</w:t>
-      </w:r>
-    </w:p>
-    <w:p>
-      <w:pPr>
-        <w:rPr>
-          <w:rFonts w:ascii="Arial" w:hAnsi="Arial" w:cs="Arial"/>
-          <w:b/>
+        <w:t>Publier une soirée thématique</w:t>
+      </w:r>
+    </w:p>
+    <w:p>
+      <w:pPr>
+        <w:pStyle w:val="Paragraphedeliste"/>
+        <w:numPr>
+          <w:ilvl w:val="0"/>
+          <w:numId w:val="5"/>
+        </w:numPr>
+        <w:rPr>
+          <w:rFonts w:ascii="Arial" w:hAnsi="Arial" w:cs="Arial"/>
+          <w:sz w:val="24"/>
+          <w:szCs w:val="24"/>
+        </w:rPr>
+      </w:pPr>
+      <w:r>
+        <w:rPr>
+          <w:rFonts w:ascii="Arial" w:hAnsi="Arial" w:cs="Arial"/>
+          <w:sz w:val="24"/>
+          <w:szCs w:val="24"/>
+        </w:rPr>
+        <w:t>Lister les films publiés</w:t>
+      </w:r>
+    </w:p>
+    <w:p>
+      <w:pPr>
+        <w:pStyle w:val="Paragraphedeliste"/>
+        <w:numPr>
+          <w:ilvl w:val="0"/>
+          <w:numId w:val="5"/>
+        </w:numPr>
+        <w:rPr>
+          <w:rFonts w:ascii="Arial" w:hAnsi="Arial" w:cs="Arial"/>
+          <w:sz w:val="24"/>
+          <w:szCs w:val="24"/>
+        </w:rPr>
+      </w:pPr>
+      <w:r>
+        <w:rPr>
+          <w:rFonts w:ascii="Arial" w:hAnsi="Arial" w:cs="Arial"/>
+          <w:sz w:val="24"/>
+          <w:szCs w:val="24"/>
+        </w:rPr>
+        <w:t>Lister les avant-premières publiées</w:t>
+      </w:r>
+    </w:p>
+    <w:p>
+      <w:pPr>
+        <w:pStyle w:val="Paragraphedeliste"/>
+        <w:numPr>
+          <w:ilvl w:val="0"/>
+          <w:numId w:val="5"/>
+        </w:numPr>
+        <w:rPr>
+          <w:rFonts w:ascii="Arial" w:hAnsi="Arial" w:cs="Arial"/>
+          <w:sz w:val="24"/>
+          <w:szCs w:val="24"/>
+        </w:rPr>
+      </w:pPr>
+      <w:r>
+        <w:rPr>
+          <w:rFonts w:ascii="Arial" w:hAnsi="Arial" w:cs="Arial"/>
+          <w:sz w:val="24"/>
+          <w:szCs w:val="24"/>
+        </w:rPr>
+        <w:t>Lister les soirées thématiques publiées</w:t>
+      </w:r>
+    </w:p>
+    <w:p>
+      <w:pPr>
+        <w:pStyle w:val="Paragraphedeliste"/>
+        <w:numPr>
+          <w:ilvl w:val="0"/>
+          <w:numId w:val="5"/>
+        </w:numPr>
+        <w:rPr>
+          <w:rFonts w:ascii="Arial" w:hAnsi="Arial" w:cs="Arial"/>
+          <w:sz w:val="24"/>
+          <w:szCs w:val="24"/>
+        </w:rPr>
+      </w:pPr>
+      <w:r>
+        <w:rPr>
+          <w:rFonts w:ascii="Arial" w:hAnsi="Arial" w:cs="Arial"/>
+          <w:sz w:val="24"/>
+          <w:szCs w:val="24"/>
+        </w:rPr>
+        <w:t>Rechercher un film publié</w:t>
+      </w:r>
+    </w:p>
+    <w:p>
+      <w:pPr>
+        <w:pStyle w:val="Paragraphedeliste"/>
+        <w:numPr>
+          <w:ilvl w:val="0"/>
+          <w:numId w:val="5"/>
+        </w:numPr>
+        <w:rPr>
+          <w:rFonts w:ascii="Arial" w:hAnsi="Arial" w:cs="Arial"/>
+          <w:sz w:val="24"/>
+          <w:szCs w:val="24"/>
+        </w:rPr>
+      </w:pPr>
+      <w:r>
+        <w:rPr>
+          <w:rFonts w:ascii="Arial" w:hAnsi="Arial" w:cs="Arial"/>
+          <w:sz w:val="24"/>
+          <w:szCs w:val="24"/>
+        </w:rPr>
+        <w:t>Rechercher une avant-première publiée</w:t>
+      </w:r>
+    </w:p>
+    <w:p>
+      <w:pPr>
+        <w:pStyle w:val="Paragraphedeliste"/>
+        <w:numPr>
+          <w:ilvl w:val="0"/>
+          <w:numId w:val="5"/>
+        </w:numPr>
+        <w:rPr>
+          <w:rFonts w:ascii="Arial" w:hAnsi="Arial" w:cs="Arial"/>
+          <w:sz w:val="24"/>
+          <w:szCs w:val="24"/>
+        </w:rPr>
+      </w:pPr>
+      <w:r>
+        <w:rPr>
+          <w:rFonts w:ascii="Arial" w:hAnsi="Arial" w:cs="Arial"/>
+          <w:sz w:val="24"/>
+          <w:szCs w:val="24"/>
+        </w:rPr>
+        <w:t xml:space="preserve">Rechercher une soirée thématique </w:t>
+      </w:r>
+      <w:r>
+        <w:rPr>
+          <w:rFonts w:ascii="Arial" w:hAnsi="Arial" w:cs="Arial"/>
+          <w:sz w:val="24"/>
+          <w:szCs w:val="24"/>
+        </w:rPr>
+        <w:t>publiée</w:t>
+      </w:r>
+    </w:p>
+    <w:p>
+      <w:pPr>
+        <w:pStyle w:val="Paragraphedeliste"/>
+        <w:numPr>
+          <w:ilvl w:val="0"/>
+          <w:numId w:val="5"/>
+        </w:numPr>
+        <w:rPr>
+          <w:rFonts w:ascii="Arial" w:hAnsi="Arial" w:cs="Arial"/>
+          <w:sz w:val="24"/>
+          <w:szCs w:val="24"/>
+        </w:rPr>
+      </w:pPr>
+      <w:r>
+        <w:rPr>
+          <w:rFonts w:ascii="Arial" w:hAnsi="Arial" w:cs="Arial"/>
+          <w:sz w:val="24"/>
+          <w:szCs w:val="24"/>
+        </w:rPr>
+        <w:t>Affi</w:t>
+      </w:r>
+      <w:r>
+        <w:rPr>
+          <w:rFonts w:ascii="Arial" w:hAnsi="Arial" w:cs="Arial"/>
+          <w:sz w:val="24"/>
+          <w:szCs w:val="24"/>
+        </w:rPr>
+        <w:t xml:space="preserve">cher  les statistiques </w:t>
+      </w:r>
+      <w:r>
+        <w:rPr>
+          <w:rFonts w:ascii="Arial" w:hAnsi="Arial" w:cs="Arial"/>
+          <w:sz w:val="24"/>
+          <w:szCs w:val="24"/>
+        </w:rPr>
+        <w:t xml:space="preserve"> de consultation </w:t>
+      </w:r>
+      <w:r>
+        <w:rPr>
+          <w:rFonts w:ascii="Arial" w:hAnsi="Arial" w:cs="Arial"/>
+          <w:sz w:val="24"/>
+          <w:szCs w:val="24"/>
+        </w:rPr>
+        <w:t>d’un film</w:t>
+      </w:r>
+      <w:r>
+        <w:rPr>
+          <w:rFonts w:ascii="Arial" w:hAnsi="Arial" w:cs="Arial"/>
+          <w:sz w:val="24"/>
+          <w:szCs w:val="24"/>
+        </w:rPr>
+        <w:t xml:space="preserve"> par internaute</w:t>
+      </w:r>
+    </w:p>
+    <w:p>
+      <w:pPr>
+        <w:pStyle w:val="Paragraphedeliste"/>
+        <w:ind w:left="2136"/>
+        <w:rPr>
+          <w:rFonts w:ascii="Arial" w:hAnsi="Arial" w:cs="Arial"/>
+          <w:sz w:val="24"/>
+          <w:szCs w:val="24"/>
+        </w:rPr>
+      </w:pPr>
+    </w:p>
+    <w:p>
+      <w:pPr>
+        <w:pStyle w:val="Paragraphedeliste"/>
+        <w:ind w:left="2136"/>
+        <w:rPr>
+          <w:rFonts w:ascii="Arial" w:hAnsi="Arial" w:cs="Arial"/>
+          <w:sz w:val="24"/>
+          <w:szCs w:val="24"/>
+        </w:rPr>
+      </w:pPr>
+    </w:p>
+    <w:p>
+      <w:pPr>
+        <w:pStyle w:val="Paragraphedeliste"/>
+        <w:ind w:left="2136"/>
+        <w:rPr>
+          <w:rFonts w:ascii="Arial" w:hAnsi="Arial" w:cs="Arial"/>
+          <w:sz w:val="24"/>
+          <w:szCs w:val="24"/>
+        </w:rPr>
+      </w:pPr>
+    </w:p>
+    <w:p>
+      <w:pPr>
+        <w:pStyle w:val="Paragraphedeliste"/>
+        <w:ind w:left="2136"/>
+        <w:rPr>
+          <w:rFonts w:ascii="Arial" w:hAnsi="Arial" w:cs="Arial"/>
+          <w:sz w:val="24"/>
+          <w:szCs w:val="24"/>
+        </w:rPr>
+      </w:pPr>
+    </w:p>
+    <w:p>
+      <w:pPr>
+        <w:pStyle w:val="Paragraphedeliste"/>
+        <w:ind w:left="2136"/>
+        <w:rPr>
+          <w:rFonts w:ascii="Arial" w:hAnsi="Arial" w:cs="Arial"/>
+          <w:sz w:val="24"/>
+          <w:szCs w:val="24"/>
+        </w:rPr>
+      </w:pPr>
+    </w:p>
+    <w:p>
+      <w:pPr>
+        <w:pStyle w:val="Paragraphedeliste"/>
+        <w:ind w:left="2136"/>
+        <w:rPr>
+          <w:rFonts w:ascii="Arial" w:hAnsi="Arial" w:cs="Arial"/>
+          <w:sz w:val="24"/>
+          <w:szCs w:val="24"/>
+        </w:rPr>
+      </w:pPr>
+    </w:p>
+    <w:p>
+      <w:pPr>
+        <w:pStyle w:val="Paragraphedeliste"/>
+        <w:ind w:left="2136"/>
+        <w:rPr>
+          <w:rFonts w:ascii="Arial" w:hAnsi="Arial" w:cs="Arial"/>
+          <w:sz w:val="24"/>
+          <w:szCs w:val="24"/>
+        </w:rPr>
+      </w:pPr>
+    </w:p>
+    <w:p>
+      <w:pPr>
+        <w:pStyle w:val="Paragraphedeliste"/>
+        <w:ind w:left="2136"/>
+        <w:rPr>
+          <w:rFonts w:ascii="Arial" w:hAnsi="Arial" w:cs="Arial"/>
+          <w:sz w:val="24"/>
+          <w:szCs w:val="24"/>
+        </w:rPr>
+      </w:pPr>
+    </w:p>
+    <w:p>
+      <w:pPr>
+        <w:pStyle w:val="Paragraphedeliste"/>
+        <w:ind w:left="2136"/>
+        <w:rPr>
+          <w:rFonts w:ascii="Arial" w:hAnsi="Arial" w:cs="Arial"/>
+          <w:sz w:val="24"/>
+          <w:szCs w:val="24"/>
+        </w:rPr>
+      </w:pPr>
+    </w:p>
+    <w:p>
+      <w:pPr>
+        <w:pStyle w:val="Paragraphedeliste"/>
+        <w:ind w:left="2136"/>
+        <w:rPr>
+          <w:rFonts w:ascii="Arial" w:hAnsi="Arial" w:cs="Arial"/>
           <w:sz w:val="24"/>
           <w:szCs w:val="24"/>
         </w:rPr>
@@ -4847,7 +5307,7 @@
                 <w:sz w:val="24"/>
                 <w:szCs w:val="24"/>
               </w:rPr>
-              <w:t>Publier des critiques, des avis</w:t>
+              <w:t xml:space="preserve">Gérer la publication des informations sur le site </w:t>
             </w:r>
           </w:p>
           <w:p>
@@ -5121,2865 +5581,6 @@
         </w:tc>
       </w:tr>
     </w:tbl>
-    <w:p>
-      <w:pPr>
-        <w:rPr>
-          <w:rFonts w:ascii="Arial" w:hAnsi="Arial" w:cs="Arial"/>
-          <w:b/>
-          <w:sz w:val="24"/>
-          <w:szCs w:val="24"/>
-        </w:rPr>
-      </w:pPr>
-    </w:p>
-    <w:p>
-      <w:pPr>
-        <w:pStyle w:val="Paragraphedeliste"/>
-        <w:numPr>
-          <w:ilvl w:val="0"/>
-          <w:numId w:val="7"/>
-        </w:numPr>
-        <w:rPr>
-          <w:rFonts w:ascii="Arial" w:hAnsi="Arial" w:cs="Arial"/>
-          <w:b/>
-          <w:sz w:val="24"/>
-          <w:szCs w:val="24"/>
-        </w:rPr>
-      </w:pPr>
-      <w:r>
-        <w:rPr>
-          <w:rFonts w:ascii="Arial" w:hAnsi="Arial" w:cs="Arial"/>
-          <w:b/>
-          <w:sz w:val="24"/>
-          <w:szCs w:val="24"/>
-        </w:rPr>
-        <w:t>Fonction Principale N°</w:t>
-      </w:r>
-      <w:r>
-        <w:rPr>
-          <w:rFonts w:ascii="Arial" w:hAnsi="Arial" w:cs="Arial"/>
-          <w:b/>
-          <w:sz w:val="24"/>
-          <w:szCs w:val="24"/>
-        </w:rPr>
-        <w:t>7</w:t>
-      </w:r>
-      <w:r>
-        <w:rPr>
-          <w:rFonts w:ascii="Arial" w:hAnsi="Arial" w:cs="Arial"/>
-          <w:b/>
-          <w:sz w:val="24"/>
-          <w:szCs w:val="24"/>
-        </w:rPr>
-        <w:t xml:space="preserve"> : </w:t>
-      </w:r>
-      <w:r>
-        <w:rPr>
-          <w:rFonts w:ascii="Arial" w:hAnsi="Arial" w:cs="Arial"/>
-          <w:b/>
-          <w:sz w:val="24"/>
-          <w:szCs w:val="24"/>
-        </w:rPr>
-        <w:t xml:space="preserve">créer </w:t>
-      </w:r>
-      <w:r>
-        <w:rPr>
-          <w:rFonts w:ascii="Arial" w:hAnsi="Arial" w:cs="Arial"/>
-          <w:b/>
-          <w:sz w:val="24"/>
-          <w:szCs w:val="24"/>
-        </w:rPr>
-        <w:t xml:space="preserve">un compte </w:t>
-      </w:r>
-      <w:r>
-        <w:rPr>
-          <w:rFonts w:ascii="Arial" w:hAnsi="Arial" w:cs="Arial"/>
-          <w:b/>
-          <w:sz w:val="24"/>
-          <w:szCs w:val="24"/>
-        </w:rPr>
-        <w:t>et accéder à son espace en tant que spectateur</w:t>
-      </w:r>
-    </w:p>
-    <w:p>
-      <w:pPr>
-        <w:ind w:left="1416"/>
-        <w:rPr>
-          <w:rFonts w:ascii="Arial" w:hAnsi="Arial" w:cs="Arial"/>
-          <w:b/>
-          <w:sz w:val="24"/>
-          <w:szCs w:val="24"/>
-        </w:rPr>
-      </w:pPr>
-      <w:r>
-        <w:rPr>
-          <w:rFonts w:ascii="Arial" w:hAnsi="Arial" w:cs="Arial"/>
-          <w:b/>
-          <w:sz w:val="24"/>
-          <w:szCs w:val="24"/>
-        </w:rPr>
-        <w:t>Sous-Fonctions</w:t>
-      </w:r>
-    </w:p>
-    <w:p>
-      <w:pPr>
-        <w:pStyle w:val="Paragraphedeliste"/>
-        <w:numPr>
-          <w:ilvl w:val="0"/>
-          <w:numId w:val="5"/>
-        </w:numPr>
-        <w:rPr>
-          <w:rFonts w:ascii="Arial" w:hAnsi="Arial" w:cs="Arial"/>
-          <w:sz w:val="24"/>
-          <w:szCs w:val="24"/>
-        </w:rPr>
-      </w:pPr>
-      <w:r>
-        <w:rPr>
-          <w:rFonts w:ascii="Arial" w:hAnsi="Arial" w:cs="Arial"/>
-          <w:sz w:val="24"/>
-          <w:szCs w:val="24"/>
-        </w:rPr>
-        <w:t>S’inscrire en tant que spectateur</w:t>
-      </w:r>
-    </w:p>
-    <w:p>
-      <w:pPr>
-        <w:pStyle w:val="Paragraphedeliste"/>
-        <w:numPr>
-          <w:ilvl w:val="0"/>
-          <w:numId w:val="5"/>
-        </w:numPr>
-        <w:rPr>
-          <w:rFonts w:ascii="Arial" w:hAnsi="Arial" w:cs="Arial"/>
-          <w:sz w:val="24"/>
-          <w:szCs w:val="24"/>
-        </w:rPr>
-      </w:pPr>
-      <w:r>
-        <w:rPr>
-          <w:rFonts w:ascii="Arial" w:hAnsi="Arial" w:cs="Arial"/>
-          <w:sz w:val="24"/>
-          <w:szCs w:val="24"/>
-        </w:rPr>
-        <w:t>Se connecter à son espace</w:t>
-      </w:r>
-    </w:p>
-    <w:p>
-      <w:pPr>
-        <w:pStyle w:val="Paragraphedeliste"/>
-        <w:numPr>
-          <w:ilvl w:val="0"/>
-          <w:numId w:val="5"/>
-        </w:numPr>
-        <w:rPr>
-          <w:rFonts w:ascii="Arial" w:hAnsi="Arial" w:cs="Arial"/>
-          <w:sz w:val="24"/>
-          <w:szCs w:val="24"/>
-        </w:rPr>
-      </w:pPr>
-      <w:r>
-        <w:rPr>
-          <w:rFonts w:ascii="Arial" w:hAnsi="Arial" w:cs="Arial"/>
-          <w:sz w:val="24"/>
-          <w:szCs w:val="24"/>
-        </w:rPr>
-        <w:t>Se déconnecter de son espace</w:t>
-      </w:r>
-    </w:p>
-    <w:p>
-      <w:pPr>
-        <w:pStyle w:val="Paragraphedeliste"/>
-        <w:numPr>
-          <w:ilvl w:val="0"/>
-          <w:numId w:val="5"/>
-        </w:numPr>
-        <w:rPr>
-          <w:rFonts w:ascii="Arial" w:hAnsi="Arial" w:cs="Arial"/>
-          <w:sz w:val="24"/>
-          <w:szCs w:val="24"/>
-        </w:rPr>
-      </w:pPr>
-      <w:r>
-        <w:rPr>
-          <w:rFonts w:ascii="Arial" w:hAnsi="Arial" w:cs="Arial"/>
-          <w:sz w:val="24"/>
-          <w:szCs w:val="24"/>
-        </w:rPr>
-        <w:t>Se désinscrire du site web</w:t>
-      </w:r>
-    </w:p>
-    <w:p>
-      <w:pPr>
-        <w:pStyle w:val="Paragraphedeliste"/>
-        <w:numPr>
-          <w:ilvl w:val="0"/>
-          <w:numId w:val="5"/>
-        </w:numPr>
-        <w:rPr>
-          <w:rFonts w:ascii="Arial" w:hAnsi="Arial" w:cs="Arial"/>
-          <w:sz w:val="24"/>
-          <w:szCs w:val="24"/>
-        </w:rPr>
-      </w:pPr>
-      <w:r>
-        <w:rPr>
-          <w:rFonts w:ascii="Arial" w:hAnsi="Arial" w:cs="Arial"/>
-          <w:sz w:val="24"/>
-          <w:szCs w:val="24"/>
-        </w:rPr>
-        <w:t xml:space="preserve">Réserver </w:t>
-      </w:r>
-      <w:r>
-        <w:rPr>
-          <w:rFonts w:ascii="Arial" w:hAnsi="Arial" w:cs="Arial"/>
-          <w:sz w:val="24"/>
-          <w:szCs w:val="24"/>
-        </w:rPr>
-        <w:t>une place par rapport à un</w:t>
-      </w:r>
-      <w:r>
-        <w:rPr>
-          <w:rFonts w:ascii="Arial" w:hAnsi="Arial" w:cs="Arial"/>
-          <w:sz w:val="24"/>
-          <w:szCs w:val="24"/>
-        </w:rPr>
-        <w:t xml:space="preserve"> évènement programmé</w:t>
-      </w:r>
-    </w:p>
-    <w:p>
-      <w:pPr>
-        <w:pStyle w:val="Paragraphedeliste"/>
-        <w:ind w:left="2136"/>
-        <w:rPr>
-          <w:rFonts w:ascii="Arial" w:hAnsi="Arial" w:cs="Arial"/>
-          <w:sz w:val="24"/>
-          <w:szCs w:val="24"/>
-        </w:rPr>
-      </w:pPr>
-    </w:p>
-    <w:p>
-      <w:pPr>
-        <w:pStyle w:val="Paragraphedeliste"/>
-        <w:ind w:left="2136"/>
-        <w:rPr>
-          <w:rFonts w:ascii="Arial" w:hAnsi="Arial" w:cs="Arial"/>
-          <w:sz w:val="24"/>
-          <w:szCs w:val="24"/>
-        </w:rPr>
-      </w:pPr>
-    </w:p>
-    <w:p>
-      <w:pPr>
-        <w:pStyle w:val="Paragraphedeliste"/>
-        <w:ind w:left="2136"/>
-        <w:rPr>
-          <w:rFonts w:ascii="Arial" w:hAnsi="Arial" w:cs="Arial"/>
-          <w:sz w:val="24"/>
-          <w:szCs w:val="24"/>
-        </w:rPr>
-      </w:pPr>
-    </w:p>
-    <w:p>
-      <w:pPr>
-        <w:pStyle w:val="Paragraphedeliste"/>
-        <w:ind w:left="2136"/>
-        <w:rPr>
-          <w:rFonts w:ascii="Arial" w:hAnsi="Arial" w:cs="Arial"/>
-          <w:sz w:val="24"/>
-          <w:szCs w:val="24"/>
-        </w:rPr>
-      </w:pPr>
-    </w:p>
-    <w:p>
-      <w:pPr>
-        <w:pStyle w:val="Paragraphedeliste"/>
-        <w:ind w:left="2136"/>
-        <w:rPr>
-          <w:rFonts w:ascii="Arial" w:hAnsi="Arial" w:cs="Arial"/>
-          <w:sz w:val="24"/>
-          <w:szCs w:val="24"/>
-        </w:rPr>
-      </w:pPr>
-    </w:p>
-    <w:p>
-      <w:pPr>
-        <w:pStyle w:val="Paragraphedeliste"/>
-        <w:ind w:left="2136"/>
-        <w:rPr>
-          <w:rFonts w:ascii="Arial" w:hAnsi="Arial" w:cs="Arial"/>
-          <w:sz w:val="24"/>
-          <w:szCs w:val="24"/>
-        </w:rPr>
-      </w:pPr>
-    </w:p>
-    <w:p>
-      <w:pPr>
-        <w:pStyle w:val="Paragraphedeliste"/>
-        <w:ind w:left="2136"/>
-        <w:rPr>
-          <w:rFonts w:ascii="Arial" w:hAnsi="Arial" w:cs="Arial"/>
-          <w:sz w:val="24"/>
-          <w:szCs w:val="24"/>
-        </w:rPr>
-      </w:pPr>
-    </w:p>
-    <w:p>
-      <w:pPr>
-        <w:pStyle w:val="Paragraphedeliste"/>
-        <w:ind w:left="2136"/>
-        <w:rPr>
-          <w:rFonts w:ascii="Arial" w:hAnsi="Arial" w:cs="Arial"/>
-          <w:sz w:val="24"/>
-          <w:szCs w:val="24"/>
-        </w:rPr>
-      </w:pPr>
-    </w:p>
-    <w:p>
-      <w:pPr>
-        <w:pStyle w:val="Paragraphedeliste"/>
-        <w:ind w:left="2136"/>
-        <w:rPr>
-          <w:rFonts w:ascii="Arial" w:hAnsi="Arial" w:cs="Arial"/>
-          <w:sz w:val="24"/>
-          <w:szCs w:val="24"/>
-        </w:rPr>
-      </w:pPr>
-    </w:p>
-    <w:p>
-      <w:pPr>
-        <w:pStyle w:val="Paragraphedeliste"/>
-        <w:ind w:left="2136"/>
-        <w:rPr>
-          <w:rFonts w:ascii="Arial" w:hAnsi="Arial" w:cs="Arial"/>
-          <w:sz w:val="24"/>
-          <w:szCs w:val="24"/>
-        </w:rPr>
-      </w:pPr>
-    </w:p>
-    <w:p>
-      <w:pPr>
-        <w:pStyle w:val="Paragraphedeliste"/>
-        <w:ind w:left="2136"/>
-        <w:rPr>
-          <w:rFonts w:ascii="Arial" w:hAnsi="Arial" w:cs="Arial"/>
-          <w:sz w:val="24"/>
-          <w:szCs w:val="24"/>
-        </w:rPr>
-      </w:pPr>
-    </w:p>
-    <w:p>
-      <w:pPr>
-        <w:pStyle w:val="Paragraphedeliste"/>
-        <w:ind w:left="2136"/>
-        <w:rPr>
-          <w:rFonts w:ascii="Arial" w:hAnsi="Arial" w:cs="Arial"/>
-          <w:sz w:val="24"/>
-          <w:szCs w:val="24"/>
-        </w:rPr>
-      </w:pPr>
-    </w:p>
-    <w:p>
-      <w:pPr>
-        <w:pStyle w:val="Paragraphedeliste"/>
-        <w:ind w:left="2136"/>
-        <w:rPr>
-          <w:rFonts w:ascii="Arial" w:hAnsi="Arial" w:cs="Arial"/>
-          <w:sz w:val="24"/>
-          <w:szCs w:val="24"/>
-        </w:rPr>
-      </w:pPr>
-    </w:p>
-    <w:tbl>
-      <w:tblPr>
-        <w:tblStyle w:val="Grilledutableau"/>
-        <w:tblW w:w="0" w:type="auto"/>
-        <w:tblLook w:val="04A0" w:firstRow="1" w:lastRow="0" w:firstColumn="1" w:lastColumn="0" w:noHBand="0" w:noVBand="1"/>
-      </w:tblPr>
-      <w:tblGrid>
-        <w:gridCol w:w="4531"/>
-        <w:gridCol w:w="4531"/>
-      </w:tblGrid>
-      <w:tr>
-        <w:tc>
-          <w:tcPr>
-            <w:tcW w:w="9062" w:type="dxa"/>
-            <w:gridSpan w:val="2"/>
-          </w:tcPr>
-          <w:p>
-            <w:pPr>
-              <w:rPr>
-                <w:rFonts w:ascii="Arial" w:hAnsi="Arial" w:cs="Arial"/>
-                <w:b/>
-                <w:sz w:val="24"/>
-                <w:szCs w:val="24"/>
-              </w:rPr>
-            </w:pPr>
-          </w:p>
-          <w:p>
-            <w:pPr>
-              <w:rPr>
-                <w:rFonts w:ascii="Arial" w:hAnsi="Arial" w:cs="Arial"/>
-                <w:b/>
-                <w:sz w:val="24"/>
-                <w:szCs w:val="24"/>
-              </w:rPr>
-            </w:pPr>
-            <w:r>
-              <w:rPr>
-                <w:rFonts w:ascii="Arial" w:hAnsi="Arial" w:cs="Arial"/>
-                <w:b/>
-                <w:sz w:val="24"/>
-                <w:szCs w:val="24"/>
-              </w:rPr>
-              <w:t xml:space="preserve">Fonction : </w:t>
-            </w:r>
-            <w:r>
-              <w:rPr>
-                <w:rFonts w:ascii="Arial" w:hAnsi="Arial" w:cs="Arial"/>
-                <w:b/>
-                <w:sz w:val="24"/>
-                <w:szCs w:val="24"/>
-              </w:rPr>
-              <w:t>créer un compte et accéder à son espace en tant que spectateur</w:t>
-            </w:r>
-          </w:p>
-          <w:p>
-            <w:pPr>
-              <w:rPr>
-                <w:rFonts w:ascii="Arial" w:hAnsi="Arial" w:cs="Arial"/>
-                <w:b/>
-                <w:sz w:val="24"/>
-                <w:szCs w:val="24"/>
-              </w:rPr>
-            </w:pPr>
-          </w:p>
-        </w:tc>
-      </w:tr>
-      <w:tr>
-        <w:tc>
-          <w:tcPr>
-            <w:tcW w:w="4531" w:type="dxa"/>
-          </w:tcPr>
-          <w:p>
-            <w:pPr>
-              <w:rPr>
-                <w:rFonts w:ascii="Arial" w:hAnsi="Arial" w:cs="Arial"/>
-                <w:b/>
-                <w:sz w:val="24"/>
-                <w:szCs w:val="24"/>
-              </w:rPr>
-            </w:pPr>
-          </w:p>
-          <w:p>
-            <w:pPr>
-              <w:rPr>
-                <w:rFonts w:ascii="Arial" w:hAnsi="Arial" w:cs="Arial"/>
-                <w:b/>
-                <w:sz w:val="24"/>
-                <w:szCs w:val="24"/>
-              </w:rPr>
-            </w:pPr>
-            <w:r>
-              <w:rPr>
-                <w:rFonts w:ascii="Arial" w:hAnsi="Arial" w:cs="Arial"/>
-                <w:b/>
-                <w:sz w:val="24"/>
-                <w:szCs w:val="24"/>
-              </w:rPr>
-              <w:t>Objectif</w:t>
-            </w:r>
-          </w:p>
-          <w:p>
-            <w:pPr>
-              <w:rPr>
-                <w:rFonts w:ascii="Arial" w:hAnsi="Arial" w:cs="Arial"/>
-                <w:b/>
-                <w:sz w:val="24"/>
-                <w:szCs w:val="24"/>
-              </w:rPr>
-            </w:pPr>
-          </w:p>
-        </w:tc>
-        <w:tc>
-          <w:tcPr>
-            <w:tcW w:w="4531" w:type="dxa"/>
-          </w:tcPr>
-          <w:p>
-            <w:pPr>
-              <w:rPr>
-                <w:rFonts w:ascii="Arial" w:hAnsi="Arial" w:cs="Arial"/>
-                <w:sz w:val="24"/>
-                <w:szCs w:val="24"/>
-              </w:rPr>
-            </w:pPr>
-          </w:p>
-          <w:p>
-            <w:pPr>
-              <w:rPr>
-                <w:rFonts w:ascii="Arial" w:hAnsi="Arial" w:cs="Arial"/>
-                <w:sz w:val="24"/>
-                <w:szCs w:val="24"/>
-              </w:rPr>
-            </w:pPr>
-          </w:p>
-        </w:tc>
-      </w:tr>
-      <w:tr>
-        <w:tc>
-          <w:tcPr>
-            <w:tcW w:w="4531" w:type="dxa"/>
-          </w:tcPr>
-          <w:p>
-            <w:pPr>
-              <w:rPr>
-                <w:rFonts w:ascii="Arial" w:hAnsi="Arial" w:cs="Arial"/>
-                <w:b/>
-                <w:sz w:val="24"/>
-                <w:szCs w:val="24"/>
-              </w:rPr>
-            </w:pPr>
-          </w:p>
-          <w:p>
-            <w:pPr>
-              <w:rPr>
-                <w:rFonts w:ascii="Arial" w:hAnsi="Arial" w:cs="Arial"/>
-                <w:b/>
-                <w:sz w:val="24"/>
-                <w:szCs w:val="24"/>
-              </w:rPr>
-            </w:pPr>
-            <w:r>
-              <w:rPr>
-                <w:rFonts w:ascii="Arial" w:hAnsi="Arial" w:cs="Arial"/>
-                <w:b/>
-                <w:sz w:val="24"/>
-                <w:szCs w:val="24"/>
-              </w:rPr>
-              <w:t>Description</w:t>
-            </w:r>
-          </w:p>
-          <w:p>
-            <w:pPr>
-              <w:rPr>
-                <w:rFonts w:ascii="Arial" w:hAnsi="Arial" w:cs="Arial"/>
-                <w:b/>
-                <w:sz w:val="24"/>
-                <w:szCs w:val="24"/>
-              </w:rPr>
-            </w:pPr>
-          </w:p>
-        </w:tc>
-        <w:tc>
-          <w:tcPr>
-            <w:tcW w:w="4531" w:type="dxa"/>
-          </w:tcPr>
-          <w:p>
-            <w:pPr>
-              <w:rPr>
-                <w:rFonts w:ascii="Arial" w:hAnsi="Arial" w:cs="Arial"/>
-                <w:sz w:val="24"/>
-                <w:szCs w:val="24"/>
-              </w:rPr>
-            </w:pPr>
-          </w:p>
-        </w:tc>
-      </w:tr>
-      <w:tr>
-        <w:tc>
-          <w:tcPr>
-            <w:tcW w:w="4531" w:type="dxa"/>
-          </w:tcPr>
-          <w:p>
-            <w:pPr>
-              <w:rPr>
-                <w:rFonts w:ascii="Arial" w:hAnsi="Arial" w:cs="Arial"/>
-                <w:b/>
-                <w:sz w:val="24"/>
-                <w:szCs w:val="24"/>
-              </w:rPr>
-            </w:pPr>
-          </w:p>
-          <w:p>
-            <w:pPr>
-              <w:rPr>
-                <w:rFonts w:ascii="Arial" w:hAnsi="Arial" w:cs="Arial"/>
-                <w:b/>
-                <w:sz w:val="24"/>
-                <w:szCs w:val="24"/>
-              </w:rPr>
-            </w:pPr>
-            <w:r>
-              <w:rPr>
-                <w:rFonts w:ascii="Arial" w:hAnsi="Arial" w:cs="Arial"/>
-                <w:b/>
-                <w:sz w:val="24"/>
-                <w:szCs w:val="24"/>
-              </w:rPr>
-              <w:t>Contraintes / Règles de gestion</w:t>
-            </w:r>
-          </w:p>
-          <w:p>
-            <w:pPr>
-              <w:rPr>
-                <w:rFonts w:ascii="Arial" w:hAnsi="Arial" w:cs="Arial"/>
-                <w:b/>
-                <w:sz w:val="24"/>
-                <w:szCs w:val="24"/>
-              </w:rPr>
-            </w:pPr>
-          </w:p>
-        </w:tc>
-        <w:tc>
-          <w:tcPr>
-            <w:tcW w:w="4531" w:type="dxa"/>
-          </w:tcPr>
-          <w:p>
-            <w:pPr>
-              <w:rPr>
-                <w:rFonts w:ascii="Arial" w:hAnsi="Arial" w:cs="Arial"/>
-                <w:sz w:val="24"/>
-                <w:szCs w:val="24"/>
-              </w:rPr>
-            </w:pPr>
-          </w:p>
-        </w:tc>
-      </w:tr>
-      <w:tr>
-        <w:tc>
-          <w:tcPr>
-            <w:tcW w:w="4531" w:type="dxa"/>
-          </w:tcPr>
-          <w:p>
-            <w:pPr>
-              <w:rPr>
-                <w:rFonts w:ascii="Arial" w:hAnsi="Arial" w:cs="Arial"/>
-                <w:b/>
-                <w:sz w:val="24"/>
-                <w:szCs w:val="24"/>
-              </w:rPr>
-            </w:pPr>
-          </w:p>
-          <w:p>
-            <w:pPr>
-              <w:rPr>
-                <w:rFonts w:ascii="Arial" w:hAnsi="Arial" w:cs="Arial"/>
-                <w:b/>
-                <w:sz w:val="24"/>
-                <w:szCs w:val="24"/>
-              </w:rPr>
-            </w:pPr>
-            <w:r>
-              <w:rPr>
-                <w:rFonts w:ascii="Arial" w:hAnsi="Arial" w:cs="Arial"/>
-                <w:b/>
-                <w:sz w:val="24"/>
-                <w:szCs w:val="24"/>
-              </w:rPr>
-              <w:t>Niveau de priorité</w:t>
-            </w:r>
-          </w:p>
-          <w:p>
-            <w:pPr>
-              <w:rPr>
-                <w:rFonts w:ascii="Arial" w:hAnsi="Arial" w:cs="Arial"/>
-                <w:b/>
-                <w:sz w:val="24"/>
-                <w:szCs w:val="24"/>
-              </w:rPr>
-            </w:pPr>
-          </w:p>
-        </w:tc>
-        <w:tc>
-          <w:tcPr>
-            <w:tcW w:w="4531" w:type="dxa"/>
-          </w:tcPr>
-          <w:p>
-            <w:pPr>
-              <w:rPr>
-                <w:rFonts w:ascii="Arial" w:hAnsi="Arial" w:cs="Arial"/>
-                <w:sz w:val="24"/>
-                <w:szCs w:val="24"/>
-              </w:rPr>
-            </w:pPr>
-          </w:p>
-          <w:p>
-            <w:pPr>
-              <w:rPr>
-                <w:rFonts w:ascii="Arial" w:hAnsi="Arial" w:cs="Arial"/>
-                <w:sz w:val="24"/>
-                <w:szCs w:val="24"/>
-              </w:rPr>
-            </w:pPr>
-          </w:p>
-        </w:tc>
-      </w:tr>
-    </w:tbl>
-    <w:p>
-      <w:pPr>
-        <w:rPr>
-          <w:rFonts w:ascii="Arial" w:hAnsi="Arial" w:cs="Arial"/>
-          <w:b/>
-          <w:sz w:val="28"/>
-          <w:szCs w:val="24"/>
-        </w:rPr>
-      </w:pPr>
-    </w:p>
-    <w:p>
-      <w:pPr>
-        <w:rPr>
-          <w:rFonts w:ascii="Arial" w:hAnsi="Arial" w:cs="Arial"/>
-          <w:b/>
-          <w:sz w:val="28"/>
-          <w:szCs w:val="24"/>
-        </w:rPr>
-      </w:pPr>
-      <w:r>
-        <w:rPr>
-          <w:rFonts w:ascii="Arial" w:hAnsi="Arial" w:cs="Arial"/>
-          <w:b/>
-          <w:sz w:val="28"/>
-          <w:szCs w:val="24"/>
-        </w:rPr>
-        <w:t>Back Office</w:t>
-      </w:r>
-    </w:p>
-    <w:p>
-      <w:pPr>
-        <w:pStyle w:val="Paragraphedeliste"/>
-        <w:numPr>
-          <w:ilvl w:val="0"/>
-          <w:numId w:val="8"/>
-        </w:numPr>
-        <w:rPr>
-          <w:rFonts w:ascii="Arial" w:hAnsi="Arial" w:cs="Arial"/>
-          <w:b/>
-          <w:sz w:val="24"/>
-          <w:szCs w:val="24"/>
-        </w:rPr>
-      </w:pPr>
-      <w:r>
-        <w:rPr>
-          <w:rFonts w:ascii="Arial" w:hAnsi="Arial" w:cs="Arial"/>
-          <w:b/>
-          <w:sz w:val="24"/>
-          <w:szCs w:val="24"/>
-        </w:rPr>
-        <w:t>Fonction Principale N°</w:t>
-      </w:r>
-      <w:r>
-        <w:rPr>
-          <w:rFonts w:ascii="Arial" w:hAnsi="Arial" w:cs="Arial"/>
-          <w:b/>
-          <w:sz w:val="24"/>
-          <w:szCs w:val="24"/>
-        </w:rPr>
-        <w:t>1</w:t>
-      </w:r>
-      <w:r>
-        <w:rPr>
-          <w:rFonts w:ascii="Arial" w:hAnsi="Arial" w:cs="Arial"/>
-          <w:b/>
-          <w:sz w:val="24"/>
-          <w:szCs w:val="24"/>
-        </w:rPr>
-        <w:t xml:space="preserve"> : </w:t>
-      </w:r>
-      <w:r>
-        <w:rPr>
-          <w:rFonts w:ascii="Arial" w:hAnsi="Arial" w:cs="Arial"/>
-          <w:b/>
-          <w:sz w:val="24"/>
-          <w:szCs w:val="24"/>
-        </w:rPr>
-        <w:t>Gérer le personnel</w:t>
-      </w:r>
-    </w:p>
-    <w:p>
-      <w:pPr>
-        <w:ind w:left="1416"/>
-        <w:rPr>
-          <w:rFonts w:ascii="Arial" w:hAnsi="Arial" w:cs="Arial"/>
-          <w:b/>
-          <w:sz w:val="24"/>
-          <w:szCs w:val="24"/>
-        </w:rPr>
-      </w:pPr>
-      <w:r>
-        <w:rPr>
-          <w:rFonts w:ascii="Arial" w:hAnsi="Arial" w:cs="Arial"/>
-          <w:b/>
-          <w:sz w:val="24"/>
-          <w:szCs w:val="24"/>
-        </w:rPr>
-        <w:t>Sous-Fonctions</w:t>
-      </w:r>
-    </w:p>
-    <w:p>
-      <w:pPr>
-        <w:pStyle w:val="Paragraphedeliste"/>
-        <w:numPr>
-          <w:ilvl w:val="0"/>
-          <w:numId w:val="5"/>
-        </w:numPr>
-        <w:rPr>
-          <w:rFonts w:ascii="Arial" w:hAnsi="Arial" w:cs="Arial"/>
-          <w:sz w:val="24"/>
-          <w:szCs w:val="24"/>
-        </w:rPr>
-      </w:pPr>
-      <w:r>
-        <w:rPr>
-          <w:rFonts w:ascii="Arial" w:hAnsi="Arial" w:cs="Arial"/>
-          <w:sz w:val="24"/>
-          <w:szCs w:val="24"/>
-        </w:rPr>
-        <w:t>Créer un compte pour un membre du personnel</w:t>
-      </w:r>
-    </w:p>
-    <w:p>
-      <w:pPr>
-        <w:pStyle w:val="Paragraphedeliste"/>
-        <w:numPr>
-          <w:ilvl w:val="0"/>
-          <w:numId w:val="5"/>
-        </w:numPr>
-        <w:rPr>
-          <w:rFonts w:ascii="Arial" w:hAnsi="Arial" w:cs="Arial"/>
-          <w:sz w:val="24"/>
-          <w:szCs w:val="24"/>
-        </w:rPr>
-      </w:pPr>
-      <w:r>
-        <w:rPr>
-          <w:rFonts w:ascii="Arial" w:hAnsi="Arial" w:cs="Arial"/>
-          <w:sz w:val="24"/>
-          <w:szCs w:val="24"/>
-        </w:rPr>
-        <w:t>Lister les membres du personnel</w:t>
-      </w:r>
-    </w:p>
-    <w:p>
-      <w:pPr>
-        <w:pStyle w:val="Paragraphedeliste"/>
-        <w:numPr>
-          <w:ilvl w:val="0"/>
-          <w:numId w:val="5"/>
-        </w:numPr>
-        <w:rPr>
-          <w:rFonts w:ascii="Arial" w:hAnsi="Arial" w:cs="Arial"/>
-          <w:sz w:val="24"/>
-          <w:szCs w:val="24"/>
-        </w:rPr>
-      </w:pPr>
-      <w:r>
-        <w:rPr>
-          <w:rFonts w:ascii="Arial" w:hAnsi="Arial" w:cs="Arial"/>
-          <w:sz w:val="24"/>
-          <w:szCs w:val="24"/>
-        </w:rPr>
-        <w:t>Activer un membre de personnel</w:t>
-      </w:r>
-    </w:p>
-    <w:p>
-      <w:pPr>
-        <w:pStyle w:val="Paragraphedeliste"/>
-        <w:numPr>
-          <w:ilvl w:val="0"/>
-          <w:numId w:val="5"/>
-        </w:numPr>
-        <w:rPr>
-          <w:rFonts w:ascii="Arial" w:hAnsi="Arial" w:cs="Arial"/>
-          <w:sz w:val="24"/>
-          <w:szCs w:val="24"/>
-        </w:rPr>
-      </w:pPr>
-      <w:r>
-        <w:rPr>
-          <w:rFonts w:ascii="Arial" w:hAnsi="Arial" w:cs="Arial"/>
-          <w:sz w:val="24"/>
-          <w:szCs w:val="24"/>
-        </w:rPr>
-        <w:t>Désactiver un membre de personnel</w:t>
-      </w:r>
-    </w:p>
-    <w:p>
-      <w:pPr>
-        <w:pStyle w:val="Paragraphedeliste"/>
-        <w:numPr>
-          <w:ilvl w:val="0"/>
-          <w:numId w:val="5"/>
-        </w:numPr>
-        <w:rPr>
-          <w:rFonts w:ascii="Arial" w:hAnsi="Arial" w:cs="Arial"/>
-          <w:sz w:val="24"/>
-          <w:szCs w:val="24"/>
-        </w:rPr>
-      </w:pPr>
-      <w:r>
-        <w:rPr>
-          <w:rFonts w:ascii="Arial" w:hAnsi="Arial" w:cs="Arial"/>
-          <w:sz w:val="24"/>
-          <w:szCs w:val="24"/>
-        </w:rPr>
-        <w:t>Modifier le mot de passe d’un membre de personnel</w:t>
-      </w:r>
-    </w:p>
-    <w:p>
-      <w:pPr>
-        <w:rPr>
-          <w:rFonts w:ascii="Arial" w:hAnsi="Arial" w:cs="Arial"/>
-          <w:sz w:val="24"/>
-          <w:szCs w:val="24"/>
-        </w:rPr>
-      </w:pPr>
-    </w:p>
-    <w:tbl>
-      <w:tblPr>
-        <w:tblStyle w:val="Grilledutableau"/>
-        <w:tblW w:w="0" w:type="auto"/>
-        <w:tblLook w:val="04A0" w:firstRow="1" w:lastRow="0" w:firstColumn="1" w:lastColumn="0" w:noHBand="0" w:noVBand="1"/>
-      </w:tblPr>
-      <w:tblGrid>
-        <w:gridCol w:w="4531"/>
-        <w:gridCol w:w="4531"/>
-      </w:tblGrid>
-      <w:tr>
-        <w:tc>
-          <w:tcPr>
-            <w:tcW w:w="9062" w:type="dxa"/>
-            <w:gridSpan w:val="2"/>
-          </w:tcPr>
-          <w:p>
-            <w:pPr>
-              <w:rPr>
-                <w:rFonts w:ascii="Arial" w:hAnsi="Arial" w:cs="Arial"/>
-                <w:b/>
-                <w:sz w:val="24"/>
-                <w:szCs w:val="24"/>
-              </w:rPr>
-            </w:pPr>
-          </w:p>
-          <w:p>
-            <w:pPr>
-              <w:rPr>
-                <w:rFonts w:ascii="Arial" w:hAnsi="Arial" w:cs="Arial"/>
-                <w:b/>
-                <w:sz w:val="24"/>
-                <w:szCs w:val="24"/>
-              </w:rPr>
-            </w:pPr>
-            <w:r>
-              <w:rPr>
-                <w:rFonts w:ascii="Arial" w:hAnsi="Arial" w:cs="Arial"/>
-                <w:b/>
-                <w:sz w:val="24"/>
-                <w:szCs w:val="24"/>
-              </w:rPr>
-              <w:t xml:space="preserve">Fonction : </w:t>
-            </w:r>
-            <w:r>
-              <w:rPr>
-                <w:rFonts w:ascii="Arial" w:hAnsi="Arial" w:cs="Arial"/>
-                <w:b/>
-                <w:sz w:val="24"/>
-                <w:szCs w:val="24"/>
-              </w:rPr>
-              <w:t>Gérer le personnel</w:t>
-            </w:r>
-          </w:p>
-          <w:p>
-            <w:pPr>
-              <w:rPr>
-                <w:rFonts w:ascii="Arial" w:hAnsi="Arial" w:cs="Arial"/>
-                <w:b/>
-                <w:sz w:val="24"/>
-                <w:szCs w:val="24"/>
-              </w:rPr>
-            </w:pPr>
-          </w:p>
-        </w:tc>
-      </w:tr>
-      <w:tr>
-        <w:tc>
-          <w:tcPr>
-            <w:tcW w:w="4531" w:type="dxa"/>
-          </w:tcPr>
-          <w:p>
-            <w:pPr>
-              <w:rPr>
-                <w:rFonts w:ascii="Arial" w:hAnsi="Arial" w:cs="Arial"/>
-                <w:b/>
-                <w:sz w:val="24"/>
-                <w:szCs w:val="24"/>
-              </w:rPr>
-            </w:pPr>
-          </w:p>
-          <w:p>
-            <w:pPr>
-              <w:rPr>
-                <w:rFonts w:ascii="Arial" w:hAnsi="Arial" w:cs="Arial"/>
-                <w:b/>
-                <w:sz w:val="24"/>
-                <w:szCs w:val="24"/>
-              </w:rPr>
-            </w:pPr>
-            <w:r>
-              <w:rPr>
-                <w:rFonts w:ascii="Arial" w:hAnsi="Arial" w:cs="Arial"/>
-                <w:b/>
-                <w:sz w:val="24"/>
-                <w:szCs w:val="24"/>
-              </w:rPr>
-              <w:t>Objectif</w:t>
-            </w:r>
-          </w:p>
-          <w:p>
-            <w:pPr>
-              <w:rPr>
-                <w:rFonts w:ascii="Arial" w:hAnsi="Arial" w:cs="Arial"/>
-                <w:b/>
-                <w:sz w:val="24"/>
-                <w:szCs w:val="24"/>
-              </w:rPr>
-            </w:pPr>
-          </w:p>
-        </w:tc>
-        <w:tc>
-          <w:tcPr>
-            <w:tcW w:w="4531" w:type="dxa"/>
-          </w:tcPr>
-          <w:p>
-            <w:pPr>
-              <w:rPr>
-                <w:rFonts w:ascii="Arial" w:hAnsi="Arial" w:cs="Arial"/>
-                <w:sz w:val="24"/>
-                <w:szCs w:val="24"/>
-              </w:rPr>
-            </w:pPr>
-          </w:p>
-          <w:p>
-            <w:pPr>
-              <w:rPr>
-                <w:rFonts w:ascii="Arial" w:hAnsi="Arial" w:cs="Arial"/>
-                <w:sz w:val="24"/>
-                <w:szCs w:val="24"/>
-              </w:rPr>
-            </w:pPr>
-          </w:p>
-        </w:tc>
-      </w:tr>
-      <w:tr>
-        <w:tc>
-          <w:tcPr>
-            <w:tcW w:w="4531" w:type="dxa"/>
-          </w:tcPr>
-          <w:p>
-            <w:pPr>
-              <w:rPr>
-                <w:rFonts w:ascii="Arial" w:hAnsi="Arial" w:cs="Arial"/>
-                <w:b/>
-                <w:sz w:val="24"/>
-                <w:szCs w:val="24"/>
-              </w:rPr>
-            </w:pPr>
-          </w:p>
-          <w:p>
-            <w:pPr>
-              <w:rPr>
-                <w:rFonts w:ascii="Arial" w:hAnsi="Arial" w:cs="Arial"/>
-                <w:b/>
-                <w:sz w:val="24"/>
-                <w:szCs w:val="24"/>
-              </w:rPr>
-            </w:pPr>
-            <w:r>
-              <w:rPr>
-                <w:rFonts w:ascii="Arial" w:hAnsi="Arial" w:cs="Arial"/>
-                <w:b/>
-                <w:sz w:val="24"/>
-                <w:szCs w:val="24"/>
-              </w:rPr>
-              <w:t>Description</w:t>
-            </w:r>
-          </w:p>
-          <w:p>
-            <w:pPr>
-              <w:rPr>
-                <w:rFonts w:ascii="Arial" w:hAnsi="Arial" w:cs="Arial"/>
-                <w:b/>
-                <w:sz w:val="24"/>
-                <w:szCs w:val="24"/>
-              </w:rPr>
-            </w:pPr>
-          </w:p>
-        </w:tc>
-        <w:tc>
-          <w:tcPr>
-            <w:tcW w:w="4531" w:type="dxa"/>
-          </w:tcPr>
-          <w:p>
-            <w:pPr>
-              <w:rPr>
-                <w:rFonts w:ascii="Arial" w:hAnsi="Arial" w:cs="Arial"/>
-                <w:sz w:val="24"/>
-                <w:szCs w:val="24"/>
-              </w:rPr>
-            </w:pPr>
-          </w:p>
-        </w:tc>
-      </w:tr>
-      <w:tr>
-        <w:tc>
-          <w:tcPr>
-            <w:tcW w:w="4531" w:type="dxa"/>
-          </w:tcPr>
-          <w:p>
-            <w:pPr>
-              <w:rPr>
-                <w:rFonts w:ascii="Arial" w:hAnsi="Arial" w:cs="Arial"/>
-                <w:b/>
-                <w:sz w:val="24"/>
-                <w:szCs w:val="24"/>
-              </w:rPr>
-            </w:pPr>
-          </w:p>
-          <w:p>
-            <w:pPr>
-              <w:rPr>
-                <w:rFonts w:ascii="Arial" w:hAnsi="Arial" w:cs="Arial"/>
-                <w:b/>
-                <w:sz w:val="24"/>
-                <w:szCs w:val="24"/>
-              </w:rPr>
-            </w:pPr>
-            <w:r>
-              <w:rPr>
-                <w:rFonts w:ascii="Arial" w:hAnsi="Arial" w:cs="Arial"/>
-                <w:b/>
-                <w:sz w:val="24"/>
-                <w:szCs w:val="24"/>
-              </w:rPr>
-              <w:t>Contraintes / Règles de gestion</w:t>
-            </w:r>
-          </w:p>
-          <w:p>
-            <w:pPr>
-              <w:rPr>
-                <w:rFonts w:ascii="Arial" w:hAnsi="Arial" w:cs="Arial"/>
-                <w:b/>
-                <w:sz w:val="24"/>
-                <w:szCs w:val="24"/>
-              </w:rPr>
-            </w:pPr>
-          </w:p>
-        </w:tc>
-        <w:tc>
-          <w:tcPr>
-            <w:tcW w:w="4531" w:type="dxa"/>
-          </w:tcPr>
-          <w:p>
-            <w:pPr>
-              <w:rPr>
-                <w:rFonts w:ascii="Arial" w:hAnsi="Arial" w:cs="Arial"/>
-                <w:sz w:val="24"/>
-                <w:szCs w:val="24"/>
-              </w:rPr>
-            </w:pPr>
-          </w:p>
-        </w:tc>
-      </w:tr>
-      <w:tr>
-        <w:tc>
-          <w:tcPr>
-            <w:tcW w:w="4531" w:type="dxa"/>
-          </w:tcPr>
-          <w:p>
-            <w:pPr>
-              <w:rPr>
-                <w:rFonts w:ascii="Arial" w:hAnsi="Arial" w:cs="Arial"/>
-                <w:b/>
-                <w:sz w:val="24"/>
-                <w:szCs w:val="24"/>
-              </w:rPr>
-            </w:pPr>
-          </w:p>
-          <w:p>
-            <w:pPr>
-              <w:rPr>
-                <w:rFonts w:ascii="Arial" w:hAnsi="Arial" w:cs="Arial"/>
-                <w:b/>
-                <w:sz w:val="24"/>
-                <w:szCs w:val="24"/>
-              </w:rPr>
-            </w:pPr>
-            <w:r>
-              <w:rPr>
-                <w:rFonts w:ascii="Arial" w:hAnsi="Arial" w:cs="Arial"/>
-                <w:b/>
-                <w:sz w:val="24"/>
-                <w:szCs w:val="24"/>
-              </w:rPr>
-              <w:t>Niveau de priorité</w:t>
-            </w:r>
-          </w:p>
-          <w:p>
-            <w:pPr>
-              <w:rPr>
-                <w:rFonts w:ascii="Arial" w:hAnsi="Arial" w:cs="Arial"/>
-                <w:b/>
-                <w:sz w:val="24"/>
-                <w:szCs w:val="24"/>
-              </w:rPr>
-            </w:pPr>
-          </w:p>
-        </w:tc>
-        <w:tc>
-          <w:tcPr>
-            <w:tcW w:w="4531" w:type="dxa"/>
-          </w:tcPr>
-          <w:p>
-            <w:pPr>
-              <w:rPr>
-                <w:rFonts w:ascii="Arial" w:hAnsi="Arial" w:cs="Arial"/>
-                <w:sz w:val="24"/>
-                <w:szCs w:val="24"/>
-              </w:rPr>
-            </w:pPr>
-          </w:p>
-          <w:p>
-            <w:pPr>
-              <w:rPr>
-                <w:rFonts w:ascii="Arial" w:hAnsi="Arial" w:cs="Arial"/>
-                <w:sz w:val="24"/>
-                <w:szCs w:val="24"/>
-              </w:rPr>
-            </w:pPr>
-          </w:p>
-        </w:tc>
-      </w:tr>
-    </w:tbl>
-    <w:p>
-      <w:pPr>
-        <w:rPr>
-          <w:rFonts w:ascii="Arial" w:hAnsi="Arial" w:cs="Arial"/>
-          <w:sz w:val="24"/>
-          <w:szCs w:val="24"/>
-        </w:rPr>
-      </w:pPr>
-    </w:p>
-    <w:p>
-      <w:pPr>
-        <w:rPr>
-          <w:rFonts w:ascii="Arial" w:hAnsi="Arial" w:cs="Arial"/>
-          <w:sz w:val="24"/>
-          <w:szCs w:val="24"/>
-        </w:rPr>
-      </w:pPr>
-    </w:p>
-    <w:p>
-      <w:pPr>
-        <w:pStyle w:val="Paragraphedeliste"/>
-        <w:numPr>
-          <w:ilvl w:val="0"/>
-          <w:numId w:val="8"/>
-        </w:numPr>
-        <w:rPr>
-          <w:rFonts w:ascii="Arial" w:hAnsi="Arial" w:cs="Arial"/>
-          <w:b/>
-          <w:sz w:val="24"/>
-          <w:szCs w:val="24"/>
-        </w:rPr>
-      </w:pPr>
-      <w:r>
-        <w:rPr>
-          <w:rFonts w:ascii="Arial" w:hAnsi="Arial" w:cs="Arial"/>
-          <w:b/>
-          <w:sz w:val="24"/>
-          <w:szCs w:val="24"/>
-        </w:rPr>
-        <w:t>Fonction Principale N°2 :</w:t>
-      </w:r>
-      <w:r>
-        <w:rPr>
-          <w:rFonts w:ascii="Arial" w:hAnsi="Arial" w:cs="Arial"/>
-          <w:b/>
-          <w:sz w:val="24"/>
-          <w:szCs w:val="24"/>
-        </w:rPr>
-        <w:t xml:space="preserve"> </w:t>
-      </w:r>
-      <w:r>
-        <w:rPr>
-          <w:rFonts w:ascii="Arial" w:hAnsi="Arial" w:cs="Arial"/>
-          <w:b/>
-          <w:sz w:val="24"/>
-          <w:szCs w:val="24"/>
-        </w:rPr>
-        <w:t>Accéder à l’espace d’un membre de personnel</w:t>
-      </w:r>
-    </w:p>
-    <w:p>
-      <w:pPr>
-        <w:ind w:left="1416"/>
-        <w:rPr>
-          <w:rFonts w:ascii="Arial" w:hAnsi="Arial" w:cs="Arial"/>
-          <w:b/>
-          <w:sz w:val="24"/>
-          <w:szCs w:val="24"/>
-        </w:rPr>
-      </w:pPr>
-      <w:r>
-        <w:rPr>
-          <w:rFonts w:ascii="Arial" w:hAnsi="Arial" w:cs="Arial"/>
-          <w:b/>
-          <w:sz w:val="24"/>
-          <w:szCs w:val="24"/>
-        </w:rPr>
-        <w:t>Sous-Fonctions</w:t>
-      </w:r>
-    </w:p>
-    <w:p>
-      <w:pPr>
-        <w:pStyle w:val="Paragraphedeliste"/>
-        <w:numPr>
-          <w:ilvl w:val="0"/>
-          <w:numId w:val="5"/>
-        </w:numPr>
-        <w:rPr>
-          <w:rFonts w:ascii="Arial" w:hAnsi="Arial" w:cs="Arial"/>
-          <w:sz w:val="24"/>
-          <w:szCs w:val="24"/>
-        </w:rPr>
-      </w:pPr>
-      <w:r>
-        <w:rPr>
-          <w:rFonts w:ascii="Arial" w:hAnsi="Arial" w:cs="Arial"/>
-          <w:sz w:val="24"/>
-          <w:szCs w:val="24"/>
-        </w:rPr>
-        <w:t>Se connecter à son espace de personnel</w:t>
-      </w:r>
-    </w:p>
-    <w:p>
-      <w:pPr>
-        <w:pStyle w:val="Paragraphedeliste"/>
-        <w:numPr>
-          <w:ilvl w:val="0"/>
-          <w:numId w:val="5"/>
-        </w:numPr>
-        <w:rPr>
-          <w:rFonts w:ascii="Arial" w:hAnsi="Arial" w:cs="Arial"/>
-          <w:sz w:val="24"/>
-          <w:szCs w:val="24"/>
-        </w:rPr>
-      </w:pPr>
-      <w:r>
-        <w:rPr>
-          <w:rFonts w:ascii="Arial" w:hAnsi="Arial" w:cs="Arial"/>
-          <w:sz w:val="24"/>
-          <w:szCs w:val="24"/>
-        </w:rPr>
-        <w:t>Se déconnecter de son espace de personnel</w:t>
-      </w:r>
-    </w:p>
-    <w:p>
-      <w:pPr>
-        <w:pStyle w:val="Paragraphedeliste"/>
-        <w:numPr>
-          <w:ilvl w:val="0"/>
-          <w:numId w:val="5"/>
-        </w:numPr>
-        <w:rPr>
-          <w:rFonts w:ascii="Arial" w:hAnsi="Arial" w:cs="Arial"/>
-          <w:sz w:val="24"/>
-          <w:szCs w:val="24"/>
-        </w:rPr>
-      </w:pPr>
-      <w:r>
-        <w:rPr>
-          <w:rFonts w:ascii="Arial" w:hAnsi="Arial" w:cs="Arial"/>
-          <w:sz w:val="24"/>
-          <w:szCs w:val="24"/>
-        </w:rPr>
-        <w:t>Modifier son mot de passe</w:t>
-      </w:r>
-    </w:p>
-    <w:tbl>
-      <w:tblPr>
-        <w:tblStyle w:val="Grilledutableau"/>
-        <w:tblW w:w="0" w:type="auto"/>
-        <w:tblLook w:val="04A0" w:firstRow="1" w:lastRow="0" w:firstColumn="1" w:lastColumn="0" w:noHBand="0" w:noVBand="1"/>
-      </w:tblPr>
-      <w:tblGrid>
-        <w:gridCol w:w="4531"/>
-        <w:gridCol w:w="4531"/>
-      </w:tblGrid>
-      <w:tr>
-        <w:tc>
-          <w:tcPr>
-            <w:tcW w:w="9062" w:type="dxa"/>
-            <w:gridSpan w:val="2"/>
-          </w:tcPr>
-          <w:p>
-            <w:pPr>
-              <w:rPr>
-                <w:rFonts w:ascii="Arial" w:hAnsi="Arial" w:cs="Arial"/>
-                <w:b/>
-                <w:sz w:val="24"/>
-                <w:szCs w:val="24"/>
-              </w:rPr>
-            </w:pPr>
-          </w:p>
-          <w:p>
-            <w:pPr>
-              <w:rPr>
-                <w:rFonts w:ascii="Arial" w:hAnsi="Arial" w:cs="Arial"/>
-                <w:b/>
-                <w:sz w:val="24"/>
-                <w:szCs w:val="24"/>
-              </w:rPr>
-            </w:pPr>
-            <w:r>
-              <w:rPr>
-                <w:rFonts w:ascii="Arial" w:hAnsi="Arial" w:cs="Arial"/>
-                <w:b/>
-                <w:sz w:val="24"/>
-                <w:szCs w:val="24"/>
-              </w:rPr>
-              <w:t xml:space="preserve">Fonction : </w:t>
-            </w:r>
-            <w:r>
-              <w:rPr>
-                <w:rFonts w:ascii="Arial" w:hAnsi="Arial" w:cs="Arial"/>
-                <w:b/>
-                <w:sz w:val="24"/>
-                <w:szCs w:val="24"/>
-              </w:rPr>
-              <w:t xml:space="preserve">Accéder à l’espace d’un membre de personnel </w:t>
-            </w:r>
-          </w:p>
-          <w:p>
-            <w:pPr>
-              <w:rPr>
-                <w:rFonts w:ascii="Arial" w:hAnsi="Arial" w:cs="Arial"/>
-                <w:b/>
-                <w:sz w:val="24"/>
-                <w:szCs w:val="24"/>
-              </w:rPr>
-            </w:pPr>
-          </w:p>
-        </w:tc>
-      </w:tr>
-      <w:tr>
-        <w:tc>
-          <w:tcPr>
-            <w:tcW w:w="4531" w:type="dxa"/>
-          </w:tcPr>
-          <w:p>
-            <w:pPr>
-              <w:rPr>
-                <w:rFonts w:ascii="Arial" w:hAnsi="Arial" w:cs="Arial"/>
-                <w:b/>
-                <w:sz w:val="24"/>
-                <w:szCs w:val="24"/>
-              </w:rPr>
-            </w:pPr>
-          </w:p>
-          <w:p>
-            <w:pPr>
-              <w:rPr>
-                <w:rFonts w:ascii="Arial" w:hAnsi="Arial" w:cs="Arial"/>
-                <w:b/>
-                <w:sz w:val="24"/>
-                <w:szCs w:val="24"/>
-              </w:rPr>
-            </w:pPr>
-            <w:r>
-              <w:rPr>
-                <w:rFonts w:ascii="Arial" w:hAnsi="Arial" w:cs="Arial"/>
-                <w:b/>
-                <w:sz w:val="24"/>
-                <w:szCs w:val="24"/>
-              </w:rPr>
-              <w:t>Objectif</w:t>
-            </w:r>
-          </w:p>
-          <w:p>
-            <w:pPr>
-              <w:rPr>
-                <w:rFonts w:ascii="Arial" w:hAnsi="Arial" w:cs="Arial"/>
-                <w:b/>
-                <w:sz w:val="24"/>
-                <w:szCs w:val="24"/>
-              </w:rPr>
-            </w:pPr>
-          </w:p>
-        </w:tc>
-        <w:tc>
-          <w:tcPr>
-            <w:tcW w:w="4531" w:type="dxa"/>
-          </w:tcPr>
-          <w:p>
-            <w:pPr>
-              <w:rPr>
-                <w:rFonts w:ascii="Arial" w:hAnsi="Arial" w:cs="Arial"/>
-                <w:sz w:val="24"/>
-                <w:szCs w:val="24"/>
-              </w:rPr>
-            </w:pPr>
-          </w:p>
-          <w:p>
-            <w:pPr>
-              <w:rPr>
-                <w:rFonts w:ascii="Arial" w:hAnsi="Arial" w:cs="Arial"/>
-                <w:sz w:val="24"/>
-                <w:szCs w:val="24"/>
-              </w:rPr>
-            </w:pPr>
-          </w:p>
-        </w:tc>
-      </w:tr>
-      <w:tr>
-        <w:tc>
-          <w:tcPr>
-            <w:tcW w:w="4531" w:type="dxa"/>
-          </w:tcPr>
-          <w:p>
-            <w:pPr>
-              <w:rPr>
-                <w:rFonts w:ascii="Arial" w:hAnsi="Arial" w:cs="Arial"/>
-                <w:b/>
-                <w:sz w:val="24"/>
-                <w:szCs w:val="24"/>
-              </w:rPr>
-            </w:pPr>
-          </w:p>
-          <w:p>
-            <w:pPr>
-              <w:rPr>
-                <w:rFonts w:ascii="Arial" w:hAnsi="Arial" w:cs="Arial"/>
-                <w:b/>
-                <w:sz w:val="24"/>
-                <w:szCs w:val="24"/>
-              </w:rPr>
-            </w:pPr>
-            <w:r>
-              <w:rPr>
-                <w:rFonts w:ascii="Arial" w:hAnsi="Arial" w:cs="Arial"/>
-                <w:b/>
-                <w:sz w:val="24"/>
-                <w:szCs w:val="24"/>
-              </w:rPr>
-              <w:t>Description</w:t>
-            </w:r>
-          </w:p>
-          <w:p>
-            <w:pPr>
-              <w:rPr>
-                <w:rFonts w:ascii="Arial" w:hAnsi="Arial" w:cs="Arial"/>
-                <w:b/>
-                <w:sz w:val="24"/>
-                <w:szCs w:val="24"/>
-              </w:rPr>
-            </w:pPr>
-          </w:p>
-        </w:tc>
-        <w:tc>
-          <w:tcPr>
-            <w:tcW w:w="4531" w:type="dxa"/>
-          </w:tcPr>
-          <w:p>
-            <w:pPr>
-              <w:rPr>
-                <w:rFonts w:ascii="Arial" w:hAnsi="Arial" w:cs="Arial"/>
-                <w:sz w:val="24"/>
-                <w:szCs w:val="24"/>
-              </w:rPr>
-            </w:pPr>
-          </w:p>
-        </w:tc>
-      </w:tr>
-      <w:tr>
-        <w:tc>
-          <w:tcPr>
-            <w:tcW w:w="4531" w:type="dxa"/>
-          </w:tcPr>
-          <w:p>
-            <w:pPr>
-              <w:rPr>
-                <w:rFonts w:ascii="Arial" w:hAnsi="Arial" w:cs="Arial"/>
-                <w:b/>
-                <w:sz w:val="24"/>
-                <w:szCs w:val="24"/>
-              </w:rPr>
-            </w:pPr>
-          </w:p>
-          <w:p>
-            <w:pPr>
-              <w:rPr>
-                <w:rFonts w:ascii="Arial" w:hAnsi="Arial" w:cs="Arial"/>
-                <w:b/>
-                <w:sz w:val="24"/>
-                <w:szCs w:val="24"/>
-              </w:rPr>
-            </w:pPr>
-            <w:r>
-              <w:rPr>
-                <w:rFonts w:ascii="Arial" w:hAnsi="Arial" w:cs="Arial"/>
-                <w:b/>
-                <w:sz w:val="24"/>
-                <w:szCs w:val="24"/>
-              </w:rPr>
-              <w:t>Contraintes / Règles de gestion</w:t>
-            </w:r>
-          </w:p>
-          <w:p>
-            <w:pPr>
-              <w:rPr>
-                <w:rFonts w:ascii="Arial" w:hAnsi="Arial" w:cs="Arial"/>
-                <w:b/>
-                <w:sz w:val="24"/>
-                <w:szCs w:val="24"/>
-              </w:rPr>
-            </w:pPr>
-          </w:p>
-        </w:tc>
-        <w:tc>
-          <w:tcPr>
-            <w:tcW w:w="4531" w:type="dxa"/>
-          </w:tcPr>
-          <w:p>
-            <w:pPr>
-              <w:rPr>
-                <w:rFonts w:ascii="Arial" w:hAnsi="Arial" w:cs="Arial"/>
-                <w:sz w:val="24"/>
-                <w:szCs w:val="24"/>
-              </w:rPr>
-            </w:pPr>
-          </w:p>
-        </w:tc>
-      </w:tr>
-      <w:tr>
-        <w:tc>
-          <w:tcPr>
-            <w:tcW w:w="4531" w:type="dxa"/>
-          </w:tcPr>
-          <w:p>
-            <w:pPr>
-              <w:rPr>
-                <w:rFonts w:ascii="Arial" w:hAnsi="Arial" w:cs="Arial"/>
-                <w:b/>
-                <w:sz w:val="24"/>
-                <w:szCs w:val="24"/>
-              </w:rPr>
-            </w:pPr>
-          </w:p>
-          <w:p>
-            <w:pPr>
-              <w:rPr>
-                <w:rFonts w:ascii="Arial" w:hAnsi="Arial" w:cs="Arial"/>
-                <w:b/>
-                <w:sz w:val="24"/>
-                <w:szCs w:val="24"/>
-              </w:rPr>
-            </w:pPr>
-            <w:r>
-              <w:rPr>
-                <w:rFonts w:ascii="Arial" w:hAnsi="Arial" w:cs="Arial"/>
-                <w:b/>
-                <w:sz w:val="24"/>
-                <w:szCs w:val="24"/>
-              </w:rPr>
-              <w:t>Niveau de priorité</w:t>
-            </w:r>
-          </w:p>
-          <w:p>
-            <w:pPr>
-              <w:rPr>
-                <w:rFonts w:ascii="Arial" w:hAnsi="Arial" w:cs="Arial"/>
-                <w:b/>
-                <w:sz w:val="24"/>
-                <w:szCs w:val="24"/>
-              </w:rPr>
-            </w:pPr>
-          </w:p>
-        </w:tc>
-        <w:tc>
-          <w:tcPr>
-            <w:tcW w:w="4531" w:type="dxa"/>
-          </w:tcPr>
-          <w:p>
-            <w:pPr>
-              <w:rPr>
-                <w:rFonts w:ascii="Arial" w:hAnsi="Arial" w:cs="Arial"/>
-                <w:sz w:val="24"/>
-                <w:szCs w:val="24"/>
-              </w:rPr>
-            </w:pPr>
-          </w:p>
-          <w:p>
-            <w:pPr>
-              <w:rPr>
-                <w:rFonts w:ascii="Arial" w:hAnsi="Arial" w:cs="Arial"/>
-                <w:sz w:val="24"/>
-                <w:szCs w:val="24"/>
-              </w:rPr>
-            </w:pPr>
-          </w:p>
-        </w:tc>
-      </w:tr>
-    </w:tbl>
-    <w:p>
-      <w:pPr>
-        <w:rPr>
-          <w:rFonts w:ascii="Arial" w:hAnsi="Arial" w:cs="Arial"/>
-          <w:sz w:val="24"/>
-          <w:szCs w:val="24"/>
-        </w:rPr>
-      </w:pPr>
-    </w:p>
-    <w:p>
-      <w:pPr>
-        <w:pStyle w:val="Paragraphedeliste"/>
-        <w:numPr>
-          <w:ilvl w:val="0"/>
-          <w:numId w:val="8"/>
-        </w:numPr>
-        <w:rPr>
-          <w:rFonts w:ascii="Arial" w:hAnsi="Arial" w:cs="Arial"/>
-          <w:b/>
-          <w:sz w:val="24"/>
-          <w:szCs w:val="24"/>
-        </w:rPr>
-      </w:pPr>
-      <w:r>
-        <w:rPr>
-          <w:rFonts w:ascii="Arial" w:hAnsi="Arial" w:cs="Arial"/>
-          <w:b/>
-          <w:sz w:val="24"/>
-          <w:szCs w:val="24"/>
-        </w:rPr>
-        <w:t xml:space="preserve">Fonction Principale N°3 : </w:t>
-      </w:r>
-      <w:r>
-        <w:rPr>
-          <w:rFonts w:ascii="Arial" w:hAnsi="Arial" w:cs="Arial"/>
-          <w:b/>
-          <w:sz w:val="24"/>
-          <w:szCs w:val="24"/>
-        </w:rPr>
-        <w:t>Saisir les fiches de film</w:t>
-      </w:r>
-      <w:r>
-        <w:rPr>
-          <w:rFonts w:ascii="Arial" w:hAnsi="Arial" w:cs="Arial"/>
-          <w:b/>
-          <w:sz w:val="24"/>
-          <w:szCs w:val="24"/>
-        </w:rPr>
-        <w:t xml:space="preserve"> et horaires de séance</w:t>
-      </w:r>
-    </w:p>
-    <w:p>
-      <w:pPr>
-        <w:ind w:left="1416"/>
-        <w:rPr>
-          <w:rFonts w:ascii="Arial" w:hAnsi="Arial" w:cs="Arial"/>
-          <w:b/>
-          <w:sz w:val="24"/>
-          <w:szCs w:val="24"/>
-        </w:rPr>
-      </w:pPr>
-      <w:r>
-        <w:rPr>
-          <w:rFonts w:ascii="Arial" w:hAnsi="Arial" w:cs="Arial"/>
-          <w:b/>
-          <w:sz w:val="24"/>
-          <w:szCs w:val="24"/>
-        </w:rPr>
-        <w:t>Sous-Fonctions</w:t>
-      </w:r>
-    </w:p>
-    <w:p>
-      <w:pPr>
-        <w:pStyle w:val="Paragraphedeliste"/>
-        <w:numPr>
-          <w:ilvl w:val="0"/>
-          <w:numId w:val="5"/>
-        </w:numPr>
-        <w:rPr>
-          <w:rFonts w:ascii="Arial" w:hAnsi="Arial" w:cs="Arial"/>
-          <w:sz w:val="24"/>
-          <w:szCs w:val="24"/>
-        </w:rPr>
-      </w:pPr>
-      <w:r>
-        <w:rPr>
-          <w:rFonts w:ascii="Arial" w:hAnsi="Arial" w:cs="Arial"/>
-          <w:sz w:val="24"/>
-          <w:szCs w:val="24"/>
-        </w:rPr>
-        <w:t>Saisir les fiches de films</w:t>
-      </w:r>
-    </w:p>
-    <w:p>
-      <w:pPr>
-        <w:pStyle w:val="Paragraphedeliste"/>
-        <w:numPr>
-          <w:ilvl w:val="0"/>
-          <w:numId w:val="5"/>
-        </w:numPr>
-        <w:rPr>
-          <w:rFonts w:ascii="Arial" w:hAnsi="Arial" w:cs="Arial"/>
-          <w:sz w:val="24"/>
-          <w:szCs w:val="24"/>
-        </w:rPr>
-      </w:pPr>
-      <w:r>
-        <w:rPr>
-          <w:rFonts w:ascii="Arial" w:hAnsi="Arial" w:cs="Arial"/>
-          <w:sz w:val="24"/>
-          <w:szCs w:val="24"/>
-        </w:rPr>
-        <w:t>Afficher les fiches de films saisies</w:t>
-      </w:r>
-    </w:p>
-    <w:p>
-      <w:pPr>
-        <w:pStyle w:val="Paragraphedeliste"/>
-        <w:numPr>
-          <w:ilvl w:val="0"/>
-          <w:numId w:val="5"/>
-        </w:numPr>
-        <w:rPr>
-          <w:rFonts w:ascii="Arial" w:hAnsi="Arial" w:cs="Arial"/>
-          <w:sz w:val="24"/>
-          <w:szCs w:val="24"/>
-        </w:rPr>
-      </w:pPr>
-      <w:r>
-        <w:rPr>
-          <w:rFonts w:ascii="Arial" w:hAnsi="Arial" w:cs="Arial"/>
-          <w:sz w:val="24"/>
-          <w:szCs w:val="24"/>
-        </w:rPr>
-        <w:t>Saisir les horaires de séance</w:t>
-      </w:r>
-    </w:p>
-    <w:p>
-      <w:pPr>
-        <w:pStyle w:val="Paragraphedeliste"/>
-        <w:numPr>
-          <w:ilvl w:val="0"/>
-          <w:numId w:val="5"/>
-        </w:numPr>
-        <w:rPr>
-          <w:rFonts w:ascii="Arial" w:hAnsi="Arial" w:cs="Arial"/>
-          <w:sz w:val="24"/>
-          <w:szCs w:val="24"/>
-        </w:rPr>
-      </w:pPr>
-      <w:r>
-        <w:rPr>
-          <w:rFonts w:ascii="Arial" w:hAnsi="Arial" w:cs="Arial"/>
-          <w:sz w:val="24"/>
-          <w:szCs w:val="24"/>
-        </w:rPr>
-        <w:t>Afficher les horaires de séance</w:t>
-      </w:r>
-    </w:p>
-    <w:tbl>
-      <w:tblPr>
-        <w:tblStyle w:val="Grilledutableau"/>
-        <w:tblW w:w="0" w:type="auto"/>
-        <w:tblLook w:val="04A0" w:firstRow="1" w:lastRow="0" w:firstColumn="1" w:lastColumn="0" w:noHBand="0" w:noVBand="1"/>
-      </w:tblPr>
-      <w:tblGrid>
-        <w:gridCol w:w="4531"/>
-        <w:gridCol w:w="4531"/>
-      </w:tblGrid>
-      <w:tr>
-        <w:tc>
-          <w:tcPr>
-            <w:tcW w:w="9062" w:type="dxa"/>
-            <w:gridSpan w:val="2"/>
-          </w:tcPr>
-          <w:p>
-            <w:pPr>
-              <w:rPr>
-                <w:rFonts w:ascii="Arial" w:hAnsi="Arial" w:cs="Arial"/>
-                <w:b/>
-                <w:sz w:val="24"/>
-                <w:szCs w:val="24"/>
-              </w:rPr>
-            </w:pPr>
-          </w:p>
-          <w:p>
-            <w:pPr>
-              <w:rPr>
-                <w:rFonts w:ascii="Arial" w:hAnsi="Arial" w:cs="Arial"/>
-                <w:b/>
-                <w:sz w:val="24"/>
-                <w:szCs w:val="24"/>
-              </w:rPr>
-            </w:pPr>
-            <w:r>
-              <w:rPr>
-                <w:rFonts w:ascii="Arial" w:hAnsi="Arial" w:cs="Arial"/>
-                <w:b/>
-                <w:sz w:val="24"/>
-                <w:szCs w:val="24"/>
-              </w:rPr>
-              <w:t xml:space="preserve">Fonction : </w:t>
-            </w:r>
-            <w:r>
-              <w:rPr>
-                <w:rFonts w:ascii="Arial" w:hAnsi="Arial" w:cs="Arial"/>
-                <w:b/>
-                <w:sz w:val="24"/>
-                <w:szCs w:val="24"/>
-              </w:rPr>
-              <w:t>Saisir les fiches de film et horaires de séance</w:t>
-            </w:r>
-          </w:p>
-          <w:p>
-            <w:pPr>
-              <w:rPr>
-                <w:rFonts w:ascii="Arial" w:hAnsi="Arial" w:cs="Arial"/>
-                <w:b/>
-                <w:sz w:val="24"/>
-                <w:szCs w:val="24"/>
-              </w:rPr>
-            </w:pPr>
-          </w:p>
-        </w:tc>
-      </w:tr>
-      <w:tr>
-        <w:tc>
-          <w:tcPr>
-            <w:tcW w:w="4531" w:type="dxa"/>
-          </w:tcPr>
-          <w:p>
-            <w:pPr>
-              <w:rPr>
-                <w:rFonts w:ascii="Arial" w:hAnsi="Arial" w:cs="Arial"/>
-                <w:b/>
-                <w:sz w:val="24"/>
-                <w:szCs w:val="24"/>
-              </w:rPr>
-            </w:pPr>
-          </w:p>
-          <w:p>
-            <w:pPr>
-              <w:rPr>
-                <w:rFonts w:ascii="Arial" w:hAnsi="Arial" w:cs="Arial"/>
-                <w:b/>
-                <w:sz w:val="24"/>
-                <w:szCs w:val="24"/>
-              </w:rPr>
-            </w:pPr>
-            <w:r>
-              <w:rPr>
-                <w:rFonts w:ascii="Arial" w:hAnsi="Arial" w:cs="Arial"/>
-                <w:b/>
-                <w:sz w:val="24"/>
-                <w:szCs w:val="24"/>
-              </w:rPr>
-              <w:t>Objectif</w:t>
-            </w:r>
-          </w:p>
-          <w:p>
-            <w:pPr>
-              <w:rPr>
-                <w:rFonts w:ascii="Arial" w:hAnsi="Arial" w:cs="Arial"/>
-                <w:b/>
-                <w:sz w:val="24"/>
-                <w:szCs w:val="24"/>
-              </w:rPr>
-            </w:pPr>
-          </w:p>
-        </w:tc>
-        <w:tc>
-          <w:tcPr>
-            <w:tcW w:w="4531" w:type="dxa"/>
-          </w:tcPr>
-          <w:p>
-            <w:pPr>
-              <w:rPr>
-                <w:rFonts w:ascii="Arial" w:hAnsi="Arial" w:cs="Arial"/>
-                <w:sz w:val="24"/>
-                <w:szCs w:val="24"/>
-              </w:rPr>
-            </w:pPr>
-          </w:p>
-          <w:p>
-            <w:pPr>
-              <w:rPr>
-                <w:rFonts w:ascii="Arial" w:hAnsi="Arial" w:cs="Arial"/>
-                <w:sz w:val="24"/>
-                <w:szCs w:val="24"/>
-              </w:rPr>
-            </w:pPr>
-          </w:p>
-        </w:tc>
-      </w:tr>
-      <w:tr>
-        <w:tc>
-          <w:tcPr>
-            <w:tcW w:w="4531" w:type="dxa"/>
-          </w:tcPr>
-          <w:p>
-            <w:pPr>
-              <w:rPr>
-                <w:rFonts w:ascii="Arial" w:hAnsi="Arial" w:cs="Arial"/>
-                <w:b/>
-                <w:sz w:val="24"/>
-                <w:szCs w:val="24"/>
-              </w:rPr>
-            </w:pPr>
-          </w:p>
-          <w:p>
-            <w:pPr>
-              <w:rPr>
-                <w:rFonts w:ascii="Arial" w:hAnsi="Arial" w:cs="Arial"/>
-                <w:b/>
-                <w:sz w:val="24"/>
-                <w:szCs w:val="24"/>
-              </w:rPr>
-            </w:pPr>
-            <w:r>
-              <w:rPr>
-                <w:rFonts w:ascii="Arial" w:hAnsi="Arial" w:cs="Arial"/>
-                <w:b/>
-                <w:sz w:val="24"/>
-                <w:szCs w:val="24"/>
-              </w:rPr>
-              <w:t>Description</w:t>
-            </w:r>
-          </w:p>
-          <w:p>
-            <w:pPr>
-              <w:rPr>
-                <w:rFonts w:ascii="Arial" w:hAnsi="Arial" w:cs="Arial"/>
-                <w:b/>
-                <w:sz w:val="24"/>
-                <w:szCs w:val="24"/>
-              </w:rPr>
-            </w:pPr>
-          </w:p>
-        </w:tc>
-        <w:tc>
-          <w:tcPr>
-            <w:tcW w:w="4531" w:type="dxa"/>
-          </w:tcPr>
-          <w:p>
-            <w:pPr>
-              <w:rPr>
-                <w:rFonts w:ascii="Arial" w:hAnsi="Arial" w:cs="Arial"/>
-                <w:sz w:val="24"/>
-                <w:szCs w:val="24"/>
-              </w:rPr>
-            </w:pPr>
-          </w:p>
-        </w:tc>
-      </w:tr>
-      <w:tr>
-        <w:tc>
-          <w:tcPr>
-            <w:tcW w:w="4531" w:type="dxa"/>
-          </w:tcPr>
-          <w:p>
-            <w:pPr>
-              <w:rPr>
-                <w:rFonts w:ascii="Arial" w:hAnsi="Arial" w:cs="Arial"/>
-                <w:b/>
-                <w:sz w:val="24"/>
-                <w:szCs w:val="24"/>
-              </w:rPr>
-            </w:pPr>
-          </w:p>
-          <w:p>
-            <w:pPr>
-              <w:rPr>
-                <w:rFonts w:ascii="Arial" w:hAnsi="Arial" w:cs="Arial"/>
-                <w:b/>
-                <w:sz w:val="24"/>
-                <w:szCs w:val="24"/>
-              </w:rPr>
-            </w:pPr>
-            <w:r>
-              <w:rPr>
-                <w:rFonts w:ascii="Arial" w:hAnsi="Arial" w:cs="Arial"/>
-                <w:b/>
-                <w:sz w:val="24"/>
-                <w:szCs w:val="24"/>
-              </w:rPr>
-              <w:t>Contraintes / Règles de gestion</w:t>
-            </w:r>
-          </w:p>
-          <w:p>
-            <w:pPr>
-              <w:rPr>
-                <w:rFonts w:ascii="Arial" w:hAnsi="Arial" w:cs="Arial"/>
-                <w:b/>
-                <w:sz w:val="24"/>
-                <w:szCs w:val="24"/>
-              </w:rPr>
-            </w:pPr>
-          </w:p>
-        </w:tc>
-        <w:tc>
-          <w:tcPr>
-            <w:tcW w:w="4531" w:type="dxa"/>
-          </w:tcPr>
-          <w:p>
-            <w:pPr>
-              <w:rPr>
-                <w:rFonts w:ascii="Arial" w:hAnsi="Arial" w:cs="Arial"/>
-                <w:sz w:val="24"/>
-                <w:szCs w:val="24"/>
-              </w:rPr>
-            </w:pPr>
-          </w:p>
-        </w:tc>
-      </w:tr>
-      <w:tr>
-        <w:tc>
-          <w:tcPr>
-            <w:tcW w:w="4531" w:type="dxa"/>
-          </w:tcPr>
-          <w:p>
-            <w:pPr>
-              <w:rPr>
-                <w:rFonts w:ascii="Arial" w:hAnsi="Arial" w:cs="Arial"/>
-                <w:b/>
-                <w:sz w:val="24"/>
-                <w:szCs w:val="24"/>
-              </w:rPr>
-            </w:pPr>
-          </w:p>
-          <w:p>
-            <w:pPr>
-              <w:rPr>
-                <w:rFonts w:ascii="Arial" w:hAnsi="Arial" w:cs="Arial"/>
-                <w:b/>
-                <w:sz w:val="24"/>
-                <w:szCs w:val="24"/>
-              </w:rPr>
-            </w:pPr>
-            <w:r>
-              <w:rPr>
-                <w:rFonts w:ascii="Arial" w:hAnsi="Arial" w:cs="Arial"/>
-                <w:b/>
-                <w:sz w:val="24"/>
-                <w:szCs w:val="24"/>
-              </w:rPr>
-              <w:t>Niveau de priorité</w:t>
-            </w:r>
-          </w:p>
-          <w:p>
-            <w:pPr>
-              <w:rPr>
-                <w:rFonts w:ascii="Arial" w:hAnsi="Arial" w:cs="Arial"/>
-                <w:b/>
-                <w:sz w:val="24"/>
-                <w:szCs w:val="24"/>
-              </w:rPr>
-            </w:pPr>
-          </w:p>
-        </w:tc>
-        <w:tc>
-          <w:tcPr>
-            <w:tcW w:w="4531" w:type="dxa"/>
-          </w:tcPr>
-          <w:p>
-            <w:pPr>
-              <w:rPr>
-                <w:rFonts w:ascii="Arial" w:hAnsi="Arial" w:cs="Arial"/>
-                <w:sz w:val="24"/>
-                <w:szCs w:val="24"/>
-              </w:rPr>
-            </w:pPr>
-          </w:p>
-          <w:p>
-            <w:pPr>
-              <w:rPr>
-                <w:rFonts w:ascii="Arial" w:hAnsi="Arial" w:cs="Arial"/>
-                <w:sz w:val="24"/>
-                <w:szCs w:val="24"/>
-              </w:rPr>
-            </w:pPr>
-          </w:p>
-        </w:tc>
-      </w:tr>
-    </w:tbl>
-    <w:p>
-      <w:pPr>
-        <w:rPr>
-          <w:rFonts w:ascii="Arial" w:hAnsi="Arial" w:cs="Arial"/>
-          <w:sz w:val="24"/>
-          <w:szCs w:val="24"/>
-        </w:rPr>
-      </w:pPr>
-    </w:p>
-    <w:p>
-      <w:pPr>
-        <w:pStyle w:val="Paragraphedeliste"/>
-        <w:numPr>
-          <w:ilvl w:val="0"/>
-          <w:numId w:val="8"/>
-        </w:numPr>
-        <w:rPr>
-          <w:rFonts w:ascii="Arial" w:hAnsi="Arial" w:cs="Arial"/>
-          <w:b/>
-          <w:sz w:val="24"/>
-          <w:szCs w:val="24"/>
-        </w:rPr>
-      </w:pPr>
-      <w:r>
-        <w:rPr>
-          <w:rFonts w:ascii="Arial" w:hAnsi="Arial" w:cs="Arial"/>
-          <w:b/>
-          <w:sz w:val="24"/>
-          <w:szCs w:val="24"/>
-        </w:rPr>
-        <w:t xml:space="preserve">Fonction Principale N°4 : </w:t>
-      </w:r>
-      <w:r>
-        <w:rPr>
-          <w:rFonts w:ascii="Arial" w:hAnsi="Arial" w:cs="Arial"/>
-          <w:b/>
-          <w:sz w:val="24"/>
-          <w:szCs w:val="24"/>
-        </w:rPr>
-        <w:t>Gérer la publication des informations sur le site</w:t>
-      </w:r>
-    </w:p>
-    <w:p>
-      <w:pPr>
-        <w:ind w:left="1416"/>
-        <w:rPr>
-          <w:rFonts w:ascii="Arial" w:hAnsi="Arial" w:cs="Arial"/>
-          <w:b/>
-          <w:sz w:val="24"/>
-          <w:szCs w:val="24"/>
-        </w:rPr>
-      </w:pPr>
-      <w:r>
-        <w:rPr>
-          <w:rFonts w:ascii="Arial" w:hAnsi="Arial" w:cs="Arial"/>
-          <w:b/>
-          <w:sz w:val="24"/>
-          <w:szCs w:val="24"/>
-        </w:rPr>
-        <w:t>Sous-Fonctions</w:t>
-      </w:r>
-    </w:p>
-    <w:p>
-      <w:pPr>
-        <w:pStyle w:val="Paragraphedeliste"/>
-        <w:numPr>
-          <w:ilvl w:val="0"/>
-          <w:numId w:val="5"/>
-        </w:numPr>
-        <w:rPr>
-          <w:rFonts w:ascii="Arial" w:hAnsi="Arial" w:cs="Arial"/>
-          <w:sz w:val="24"/>
-          <w:szCs w:val="24"/>
-        </w:rPr>
-      </w:pPr>
-      <w:r>
-        <w:rPr>
-          <w:rFonts w:ascii="Arial" w:hAnsi="Arial" w:cs="Arial"/>
-          <w:sz w:val="24"/>
-          <w:szCs w:val="24"/>
-        </w:rPr>
-        <w:t>Publier un film</w:t>
-      </w:r>
-    </w:p>
-    <w:p>
-      <w:pPr>
-        <w:pStyle w:val="Paragraphedeliste"/>
-        <w:numPr>
-          <w:ilvl w:val="0"/>
-          <w:numId w:val="5"/>
-        </w:numPr>
-        <w:rPr>
-          <w:rFonts w:ascii="Arial" w:hAnsi="Arial" w:cs="Arial"/>
-          <w:sz w:val="24"/>
-          <w:szCs w:val="24"/>
-        </w:rPr>
-      </w:pPr>
-      <w:r>
-        <w:rPr>
-          <w:rFonts w:ascii="Arial" w:hAnsi="Arial" w:cs="Arial"/>
-          <w:sz w:val="24"/>
-          <w:szCs w:val="24"/>
-        </w:rPr>
-        <w:t>Publier une avant-première</w:t>
-      </w:r>
-    </w:p>
-    <w:p>
-      <w:pPr>
-        <w:pStyle w:val="Paragraphedeliste"/>
-        <w:numPr>
-          <w:ilvl w:val="0"/>
-          <w:numId w:val="5"/>
-        </w:numPr>
-        <w:rPr>
-          <w:rFonts w:ascii="Arial" w:hAnsi="Arial" w:cs="Arial"/>
-          <w:sz w:val="24"/>
-          <w:szCs w:val="24"/>
-        </w:rPr>
-      </w:pPr>
-      <w:r>
-        <w:rPr>
-          <w:rFonts w:ascii="Arial" w:hAnsi="Arial" w:cs="Arial"/>
-          <w:sz w:val="24"/>
-          <w:szCs w:val="24"/>
-        </w:rPr>
-        <w:t>Publier une soirée thématique</w:t>
-      </w:r>
-    </w:p>
-    <w:p>
-      <w:pPr>
-        <w:pStyle w:val="Paragraphedeliste"/>
-        <w:numPr>
-          <w:ilvl w:val="0"/>
-          <w:numId w:val="5"/>
-        </w:numPr>
-        <w:rPr>
-          <w:rFonts w:ascii="Arial" w:hAnsi="Arial" w:cs="Arial"/>
-          <w:sz w:val="24"/>
-          <w:szCs w:val="24"/>
-        </w:rPr>
-      </w:pPr>
-      <w:r>
-        <w:rPr>
-          <w:rFonts w:ascii="Arial" w:hAnsi="Arial" w:cs="Arial"/>
-          <w:sz w:val="24"/>
-          <w:szCs w:val="24"/>
-        </w:rPr>
-        <w:t>Lister les films publiés</w:t>
-      </w:r>
-    </w:p>
-    <w:p>
-      <w:pPr>
-        <w:pStyle w:val="Paragraphedeliste"/>
-        <w:numPr>
-          <w:ilvl w:val="0"/>
-          <w:numId w:val="5"/>
-        </w:numPr>
-        <w:rPr>
-          <w:rFonts w:ascii="Arial" w:hAnsi="Arial" w:cs="Arial"/>
-          <w:sz w:val="24"/>
-          <w:szCs w:val="24"/>
-        </w:rPr>
-      </w:pPr>
-      <w:r>
-        <w:rPr>
-          <w:rFonts w:ascii="Arial" w:hAnsi="Arial" w:cs="Arial"/>
-          <w:sz w:val="24"/>
-          <w:szCs w:val="24"/>
-        </w:rPr>
-        <w:t>Lister les avant-premières publiées</w:t>
-      </w:r>
-    </w:p>
-    <w:p>
-      <w:pPr>
-        <w:pStyle w:val="Paragraphedeliste"/>
-        <w:numPr>
-          <w:ilvl w:val="0"/>
-          <w:numId w:val="5"/>
-        </w:numPr>
-        <w:rPr>
-          <w:rFonts w:ascii="Arial" w:hAnsi="Arial" w:cs="Arial"/>
-          <w:sz w:val="24"/>
-          <w:szCs w:val="24"/>
-        </w:rPr>
-      </w:pPr>
-      <w:r>
-        <w:rPr>
-          <w:rFonts w:ascii="Arial" w:hAnsi="Arial" w:cs="Arial"/>
-          <w:sz w:val="24"/>
-          <w:szCs w:val="24"/>
-        </w:rPr>
-        <w:t>Lister les soirées thématiques publiées</w:t>
-      </w:r>
-    </w:p>
-    <w:p>
-      <w:pPr>
-        <w:pStyle w:val="Paragraphedeliste"/>
-        <w:numPr>
-          <w:ilvl w:val="0"/>
-          <w:numId w:val="5"/>
-        </w:numPr>
-        <w:rPr>
-          <w:rFonts w:ascii="Arial" w:hAnsi="Arial" w:cs="Arial"/>
-          <w:sz w:val="24"/>
-          <w:szCs w:val="24"/>
-        </w:rPr>
-      </w:pPr>
-      <w:r>
-        <w:rPr>
-          <w:rFonts w:ascii="Arial" w:hAnsi="Arial" w:cs="Arial"/>
-          <w:sz w:val="24"/>
-          <w:szCs w:val="24"/>
-        </w:rPr>
-        <w:t>Rechercher un film publié</w:t>
-      </w:r>
-    </w:p>
-    <w:p>
-      <w:pPr>
-        <w:pStyle w:val="Paragraphedeliste"/>
-        <w:numPr>
-          <w:ilvl w:val="0"/>
-          <w:numId w:val="5"/>
-        </w:numPr>
-        <w:rPr>
-          <w:rFonts w:ascii="Arial" w:hAnsi="Arial" w:cs="Arial"/>
-          <w:sz w:val="24"/>
-          <w:szCs w:val="24"/>
-        </w:rPr>
-      </w:pPr>
-      <w:r>
-        <w:rPr>
-          <w:rFonts w:ascii="Arial" w:hAnsi="Arial" w:cs="Arial"/>
-          <w:sz w:val="24"/>
-          <w:szCs w:val="24"/>
-        </w:rPr>
-        <w:t>Rechercher une avant-première publiée</w:t>
-      </w:r>
-    </w:p>
-    <w:p>
-      <w:pPr>
-        <w:pStyle w:val="Paragraphedeliste"/>
-        <w:numPr>
-          <w:ilvl w:val="0"/>
-          <w:numId w:val="5"/>
-        </w:numPr>
-        <w:rPr>
-          <w:rFonts w:ascii="Arial" w:hAnsi="Arial" w:cs="Arial"/>
-          <w:sz w:val="24"/>
-          <w:szCs w:val="24"/>
-        </w:rPr>
-      </w:pPr>
-      <w:r>
-        <w:rPr>
-          <w:rFonts w:ascii="Arial" w:hAnsi="Arial" w:cs="Arial"/>
-          <w:sz w:val="24"/>
-          <w:szCs w:val="24"/>
-        </w:rPr>
-        <w:t xml:space="preserve">Rechercher une soirée thématique </w:t>
-      </w:r>
-      <w:r>
-        <w:rPr>
-          <w:rFonts w:ascii="Arial" w:hAnsi="Arial" w:cs="Arial"/>
-          <w:sz w:val="24"/>
-          <w:szCs w:val="24"/>
-        </w:rPr>
-        <w:t>publiée</w:t>
-      </w:r>
-    </w:p>
-    <w:p>
-      <w:pPr>
-        <w:pStyle w:val="Paragraphedeliste"/>
-        <w:numPr>
-          <w:ilvl w:val="0"/>
-          <w:numId w:val="5"/>
-        </w:numPr>
-        <w:rPr>
-          <w:rFonts w:ascii="Arial" w:hAnsi="Arial" w:cs="Arial"/>
-          <w:sz w:val="24"/>
-          <w:szCs w:val="24"/>
-        </w:rPr>
-      </w:pPr>
-      <w:r>
-        <w:rPr>
-          <w:rFonts w:ascii="Arial" w:hAnsi="Arial" w:cs="Arial"/>
-          <w:sz w:val="24"/>
-          <w:szCs w:val="24"/>
-        </w:rPr>
-        <w:t>Affi</w:t>
-      </w:r>
-      <w:r>
-        <w:rPr>
-          <w:rFonts w:ascii="Arial" w:hAnsi="Arial" w:cs="Arial"/>
-          <w:sz w:val="24"/>
-          <w:szCs w:val="24"/>
-        </w:rPr>
-        <w:t xml:space="preserve">cher  les statistiques </w:t>
-      </w:r>
-      <w:r>
-        <w:rPr>
-          <w:rFonts w:ascii="Arial" w:hAnsi="Arial" w:cs="Arial"/>
-          <w:sz w:val="24"/>
-          <w:szCs w:val="24"/>
-        </w:rPr>
-        <w:t xml:space="preserve"> de consultation </w:t>
-      </w:r>
-      <w:r>
-        <w:rPr>
-          <w:rFonts w:ascii="Arial" w:hAnsi="Arial" w:cs="Arial"/>
-          <w:sz w:val="24"/>
-          <w:szCs w:val="24"/>
-        </w:rPr>
-        <w:t>d’un film</w:t>
-      </w:r>
-      <w:r>
-        <w:rPr>
-          <w:rFonts w:ascii="Arial" w:hAnsi="Arial" w:cs="Arial"/>
-          <w:sz w:val="24"/>
-          <w:szCs w:val="24"/>
-        </w:rPr>
-        <w:t xml:space="preserve"> par internaute</w:t>
-      </w:r>
-    </w:p>
-    <w:p>
-      <w:pPr>
-        <w:pStyle w:val="Paragraphedeliste"/>
-        <w:ind w:left="2136"/>
-        <w:rPr>
-          <w:rFonts w:ascii="Arial" w:hAnsi="Arial" w:cs="Arial"/>
-          <w:sz w:val="24"/>
-          <w:szCs w:val="24"/>
-        </w:rPr>
-      </w:pPr>
-    </w:p>
-    <w:tbl>
-      <w:tblPr>
-        <w:tblStyle w:val="Grilledutableau"/>
-        <w:tblW w:w="0" w:type="auto"/>
-        <w:tblLook w:val="04A0" w:firstRow="1" w:lastRow="0" w:firstColumn="1" w:lastColumn="0" w:noHBand="0" w:noVBand="1"/>
-      </w:tblPr>
-      <w:tblGrid>
-        <w:gridCol w:w="4531"/>
-        <w:gridCol w:w="4531"/>
-      </w:tblGrid>
-      <w:tr>
-        <w:tc>
-          <w:tcPr>
-            <w:tcW w:w="9062" w:type="dxa"/>
-            <w:gridSpan w:val="2"/>
-          </w:tcPr>
-          <w:p>
-            <w:pPr>
-              <w:rPr>
-                <w:rFonts w:ascii="Arial" w:hAnsi="Arial" w:cs="Arial"/>
-                <w:b/>
-                <w:sz w:val="24"/>
-                <w:szCs w:val="24"/>
-              </w:rPr>
-            </w:pPr>
-          </w:p>
-          <w:p>
-            <w:pPr>
-              <w:rPr>
-                <w:rFonts w:ascii="Arial" w:hAnsi="Arial" w:cs="Arial"/>
-                <w:b/>
-                <w:sz w:val="24"/>
-                <w:szCs w:val="24"/>
-              </w:rPr>
-            </w:pPr>
-            <w:r>
-              <w:rPr>
-                <w:rFonts w:ascii="Arial" w:hAnsi="Arial" w:cs="Arial"/>
-                <w:b/>
-                <w:sz w:val="24"/>
-                <w:szCs w:val="24"/>
-              </w:rPr>
-              <w:t xml:space="preserve">Fonction : </w:t>
-            </w:r>
-            <w:r>
-              <w:rPr>
-                <w:rFonts w:ascii="Arial" w:hAnsi="Arial" w:cs="Arial"/>
-                <w:b/>
-                <w:sz w:val="24"/>
-                <w:szCs w:val="24"/>
-              </w:rPr>
-              <w:t xml:space="preserve">Gérer la publication des informations sur le site </w:t>
-            </w:r>
-          </w:p>
-          <w:p>
-            <w:pPr>
-              <w:rPr>
-                <w:rFonts w:ascii="Arial" w:hAnsi="Arial" w:cs="Arial"/>
-                <w:b/>
-                <w:sz w:val="24"/>
-                <w:szCs w:val="24"/>
-              </w:rPr>
-            </w:pPr>
-          </w:p>
-        </w:tc>
-      </w:tr>
-      <w:tr>
-        <w:tc>
-          <w:tcPr>
-            <w:tcW w:w="4531" w:type="dxa"/>
-          </w:tcPr>
-          <w:p>
-            <w:pPr>
-              <w:rPr>
-                <w:rFonts w:ascii="Arial" w:hAnsi="Arial" w:cs="Arial"/>
-                <w:b/>
-                <w:sz w:val="24"/>
-                <w:szCs w:val="24"/>
-              </w:rPr>
-            </w:pPr>
-          </w:p>
-          <w:p>
-            <w:pPr>
-              <w:rPr>
-                <w:rFonts w:ascii="Arial" w:hAnsi="Arial" w:cs="Arial"/>
-                <w:b/>
-                <w:sz w:val="24"/>
-                <w:szCs w:val="24"/>
-              </w:rPr>
-            </w:pPr>
-            <w:r>
-              <w:rPr>
-                <w:rFonts w:ascii="Arial" w:hAnsi="Arial" w:cs="Arial"/>
-                <w:b/>
-                <w:sz w:val="24"/>
-                <w:szCs w:val="24"/>
-              </w:rPr>
-              <w:t>Objectif</w:t>
-            </w:r>
-          </w:p>
-          <w:p>
-            <w:pPr>
-              <w:rPr>
-                <w:rFonts w:ascii="Arial" w:hAnsi="Arial" w:cs="Arial"/>
-                <w:b/>
-                <w:sz w:val="24"/>
-                <w:szCs w:val="24"/>
-              </w:rPr>
-            </w:pPr>
-          </w:p>
-        </w:tc>
-        <w:tc>
-          <w:tcPr>
-            <w:tcW w:w="4531" w:type="dxa"/>
-          </w:tcPr>
-          <w:p>
-            <w:pPr>
-              <w:rPr>
-                <w:rFonts w:ascii="Arial" w:hAnsi="Arial" w:cs="Arial"/>
-                <w:sz w:val="24"/>
-                <w:szCs w:val="24"/>
-              </w:rPr>
-            </w:pPr>
-          </w:p>
-          <w:p>
-            <w:pPr>
-              <w:rPr>
-                <w:rFonts w:ascii="Arial" w:hAnsi="Arial" w:cs="Arial"/>
-                <w:sz w:val="24"/>
-                <w:szCs w:val="24"/>
-              </w:rPr>
-            </w:pPr>
-          </w:p>
-        </w:tc>
-      </w:tr>
-      <w:tr>
-        <w:tc>
-          <w:tcPr>
-            <w:tcW w:w="4531" w:type="dxa"/>
-          </w:tcPr>
-          <w:p>
-            <w:pPr>
-              <w:rPr>
-                <w:rFonts w:ascii="Arial" w:hAnsi="Arial" w:cs="Arial"/>
-                <w:b/>
-                <w:sz w:val="24"/>
-                <w:szCs w:val="24"/>
-              </w:rPr>
-            </w:pPr>
-          </w:p>
-          <w:p>
-            <w:pPr>
-              <w:rPr>
-                <w:rFonts w:ascii="Arial" w:hAnsi="Arial" w:cs="Arial"/>
-                <w:b/>
-                <w:sz w:val="24"/>
-                <w:szCs w:val="24"/>
-              </w:rPr>
-            </w:pPr>
-            <w:r>
-              <w:rPr>
-                <w:rFonts w:ascii="Arial" w:hAnsi="Arial" w:cs="Arial"/>
-                <w:b/>
-                <w:sz w:val="24"/>
-                <w:szCs w:val="24"/>
-              </w:rPr>
-              <w:t>Description</w:t>
-            </w:r>
-          </w:p>
-          <w:p>
-            <w:pPr>
-              <w:rPr>
-                <w:rFonts w:ascii="Arial" w:hAnsi="Arial" w:cs="Arial"/>
-                <w:b/>
-                <w:sz w:val="24"/>
-                <w:szCs w:val="24"/>
-              </w:rPr>
-            </w:pPr>
-          </w:p>
-        </w:tc>
-        <w:tc>
-          <w:tcPr>
-            <w:tcW w:w="4531" w:type="dxa"/>
-          </w:tcPr>
-          <w:p>
-            <w:pPr>
-              <w:rPr>
-                <w:rFonts w:ascii="Arial" w:hAnsi="Arial" w:cs="Arial"/>
-                <w:sz w:val="24"/>
-                <w:szCs w:val="24"/>
-              </w:rPr>
-            </w:pPr>
-          </w:p>
-        </w:tc>
-      </w:tr>
-      <w:tr>
-        <w:tc>
-          <w:tcPr>
-            <w:tcW w:w="4531" w:type="dxa"/>
-          </w:tcPr>
-          <w:p>
-            <w:pPr>
-              <w:rPr>
-                <w:rFonts w:ascii="Arial" w:hAnsi="Arial" w:cs="Arial"/>
-                <w:b/>
-                <w:sz w:val="24"/>
-                <w:szCs w:val="24"/>
-              </w:rPr>
-            </w:pPr>
-          </w:p>
-          <w:p>
-            <w:pPr>
-              <w:rPr>
-                <w:rFonts w:ascii="Arial" w:hAnsi="Arial" w:cs="Arial"/>
-                <w:b/>
-                <w:sz w:val="24"/>
-                <w:szCs w:val="24"/>
-              </w:rPr>
-            </w:pPr>
-            <w:r>
-              <w:rPr>
-                <w:rFonts w:ascii="Arial" w:hAnsi="Arial" w:cs="Arial"/>
-                <w:b/>
-                <w:sz w:val="24"/>
-                <w:szCs w:val="24"/>
-              </w:rPr>
-              <w:t>Contraintes / Règles de gestion</w:t>
-            </w:r>
-          </w:p>
-          <w:p>
-            <w:pPr>
-              <w:rPr>
-                <w:rFonts w:ascii="Arial" w:hAnsi="Arial" w:cs="Arial"/>
-                <w:b/>
-                <w:sz w:val="24"/>
-                <w:szCs w:val="24"/>
-              </w:rPr>
-            </w:pPr>
-          </w:p>
-        </w:tc>
-        <w:tc>
-          <w:tcPr>
-            <w:tcW w:w="4531" w:type="dxa"/>
-          </w:tcPr>
-          <w:p>
-            <w:pPr>
-              <w:rPr>
-                <w:rFonts w:ascii="Arial" w:hAnsi="Arial" w:cs="Arial"/>
-                <w:sz w:val="24"/>
-                <w:szCs w:val="24"/>
-              </w:rPr>
-            </w:pPr>
-          </w:p>
-        </w:tc>
-      </w:tr>
-      <w:tr>
-        <w:tc>
-          <w:tcPr>
-            <w:tcW w:w="4531" w:type="dxa"/>
-          </w:tcPr>
-          <w:p>
-            <w:pPr>
-              <w:rPr>
-                <w:rFonts w:ascii="Arial" w:hAnsi="Arial" w:cs="Arial"/>
-                <w:b/>
-                <w:sz w:val="24"/>
-                <w:szCs w:val="24"/>
-              </w:rPr>
-            </w:pPr>
-          </w:p>
-          <w:p>
-            <w:pPr>
-              <w:rPr>
-                <w:rFonts w:ascii="Arial" w:hAnsi="Arial" w:cs="Arial"/>
-                <w:b/>
-                <w:sz w:val="24"/>
-                <w:szCs w:val="24"/>
-              </w:rPr>
-            </w:pPr>
-            <w:r>
-              <w:rPr>
-                <w:rFonts w:ascii="Arial" w:hAnsi="Arial" w:cs="Arial"/>
-                <w:b/>
-                <w:sz w:val="24"/>
-                <w:szCs w:val="24"/>
-              </w:rPr>
-              <w:t>Niveau de priorité</w:t>
-            </w:r>
-          </w:p>
-          <w:p>
-            <w:pPr>
-              <w:rPr>
-                <w:rFonts w:ascii="Arial" w:hAnsi="Arial" w:cs="Arial"/>
-                <w:b/>
-                <w:sz w:val="24"/>
-                <w:szCs w:val="24"/>
-              </w:rPr>
-            </w:pPr>
-          </w:p>
-        </w:tc>
-        <w:tc>
-          <w:tcPr>
-            <w:tcW w:w="4531" w:type="dxa"/>
-          </w:tcPr>
-          <w:p>
-            <w:pPr>
-              <w:rPr>
-                <w:rFonts w:ascii="Arial" w:hAnsi="Arial" w:cs="Arial"/>
-                <w:sz w:val="24"/>
-                <w:szCs w:val="24"/>
-              </w:rPr>
-            </w:pPr>
-          </w:p>
-          <w:p>
-            <w:pPr>
-              <w:rPr>
-                <w:rFonts w:ascii="Arial" w:hAnsi="Arial" w:cs="Arial"/>
-                <w:sz w:val="24"/>
-                <w:szCs w:val="24"/>
-              </w:rPr>
-            </w:pPr>
-          </w:p>
-        </w:tc>
-      </w:tr>
-    </w:tbl>
-    <w:p>
-      <w:pPr>
-        <w:rPr>
-          <w:rFonts w:ascii="Arial" w:hAnsi="Arial" w:cs="Arial"/>
-          <w:sz w:val="24"/>
-          <w:szCs w:val="24"/>
-        </w:rPr>
-      </w:pPr>
-    </w:p>
     <w:p>
       <w:pPr>
         <w:rPr>
@@ -8175,7 +5776,7 @@
                                   <w:sz w:val="16"/>
                                   <w:szCs w:val="16"/>
                                 </w:rPr>
-                                <w:t>1</w:t>
+                                <w:t>7</w:t>
                               </w:r>
                               <w:r>
                                 <w:rPr>
@@ -8249,7 +5850,7 @@
                             <w:sz w:val="16"/>
                             <w:szCs w:val="16"/>
                           </w:rPr>
-                          <w:t>1</w:t>
+                          <w:t>7</w:t>
                         </w:r>
                         <w:r>
                           <w:rPr>
@@ -9848,554 +7449,6 @@
 </w:styles>
 </file>
 
-<file path=word/glossary/document.xml><?xml version="1.0" encoding="utf-8"?>
-<w:glossaryDocument xmlns:wpc="http://schemas.microsoft.com/office/word/2010/wordprocessingCanvas" xmlns:mc="http://schemas.openxmlformats.org/markup-compatibility/2006" xmlns:o="urn:schemas-microsoft-com:office:office" xmlns:r="http://schemas.openxmlformats.org/officeDocument/2006/relationships" xmlns:m="http://schemas.openxmlformats.org/officeDocument/2006/math" xmlns:v="urn:schemas-microsoft-com:vml" xmlns:wp14="http://schemas.microsoft.com/office/word/2010/wordprocessingDrawing" xmlns:wp="http://schemas.openxmlformats.org/drawingml/2006/wordprocessingDrawing" xmlns:w10="urn:schemas-microsoft-com:office:word" xmlns:w="http://schemas.openxmlformats.org/wordprocessingml/2006/main" xmlns:w14="http://schemas.microsoft.com/office/word/2010/wordml" xmlns:wpg="http://schemas.microsoft.com/office/word/2010/wordprocessingGroup" xmlns:wpi="http://schemas.microsoft.com/office/word/2010/wordprocessingInk" xmlns:wne="http://schemas.microsoft.com/office/word/2006/wordml" xmlns:wps="http://schemas.microsoft.com/office/word/2010/wordprocessingShape" mc:Ignorable="w14 wp14"/>
-</file>
-
-<file path=word/glossary/fontTable.xml><?xml version="1.0" encoding="utf-8"?>
-<w:fonts xmlns:mc="http://schemas.openxmlformats.org/markup-compatibility/2006" xmlns:r="http://schemas.openxmlformats.org/officeDocument/2006/relationships" xmlns:w="http://schemas.openxmlformats.org/wordprocessingml/2006/main" xmlns:w14="http://schemas.microsoft.com/office/word/2010/wordml" mc:Ignorable="w14">
-  <w:font w:name="Symbol">
-    <w:panose1 w:val="05050102010706020507"/>
-    <w:charset w:val="02"/>
-    <w:family w:val="roman"/>
-    <w:pitch w:val="variable"/>
-    <w:sig w:usb0="00000000" w:usb1="10000000" w:usb2="00000000" w:usb3="00000000" w:csb0="80000000" w:csb1="00000000"/>
-  </w:font>
-  <w:font w:name="Times New Roman">
-    <w:panose1 w:val="02020603050405020304"/>
-    <w:charset w:val="00"/>
-    <w:family w:val="roman"/>
-    <w:pitch w:val="variable"/>
-    <w:sig w:usb0="E0002AFF" w:usb1="C0007841" w:usb2="00000009" w:usb3="00000000" w:csb0="000001FF" w:csb1="00000000"/>
-  </w:font>
-  <w:font w:name="Courier New">
-    <w:panose1 w:val="02070309020205020404"/>
-    <w:charset w:val="00"/>
-    <w:family w:val="modern"/>
-    <w:pitch w:val="fixed"/>
-    <w:sig w:usb0="E0002AFF" w:usb1="C0007843" w:usb2="00000009" w:usb3="00000000" w:csb0="000001FF" w:csb1="00000000"/>
-  </w:font>
-  <w:font w:name="Wingdings">
-    <w:panose1 w:val="05000000000000000000"/>
-    <w:charset w:val="02"/>
-    <w:family w:val="auto"/>
-    <w:pitch w:val="variable"/>
-    <w:sig w:usb0="00000000" w:usb1="10000000" w:usb2="00000000" w:usb3="00000000" w:csb0="80000000" w:csb1="00000000"/>
-  </w:font>
-  <w:font w:name="Calibri">
-    <w:panose1 w:val="020F0502020204030204"/>
-    <w:charset w:val="00"/>
-    <w:family w:val="swiss"/>
-    <w:pitch w:val="variable"/>
-    <w:sig w:usb0="E00002FF" w:usb1="4000ACFF" w:usb2="00000001" w:usb3="00000000" w:csb0="0000019F" w:csb1="00000000"/>
-  </w:font>
-  <w:font w:name="Arial Black">
-    <w:panose1 w:val="020B0A04020102020204"/>
-    <w:charset w:val="00"/>
-    <w:family w:val="swiss"/>
-    <w:pitch w:val="variable"/>
-    <w:sig w:usb0="00000287" w:usb1="00000000" w:usb2="00000000" w:usb3="00000000" w:csb0="0000009F" w:csb1="00000000"/>
-  </w:font>
-  <w:font w:name="Tahoma">
-    <w:panose1 w:val="020B0604030504040204"/>
-    <w:charset w:val="00"/>
-    <w:family w:val="swiss"/>
-    <w:pitch w:val="variable"/>
-    <w:sig w:usb0="E1002EFF" w:usb1="C000605B" w:usb2="00000029" w:usb3="00000000" w:csb0="000101FF" w:csb1="00000000"/>
-  </w:font>
-  <w:font w:name="Arial">
-    <w:panose1 w:val="020B0604020202020204"/>
-    <w:charset w:val="00"/>
-    <w:family w:val="swiss"/>
-    <w:pitch w:val="variable"/>
-    <w:sig w:usb0="E0002AFF" w:usb1="C0007843" w:usb2="00000009" w:usb3="00000000" w:csb0="000001FF" w:csb1="00000000"/>
-  </w:font>
-  <w:font w:name="Calibri Light">
-    <w:panose1 w:val="020F0302020204030204"/>
-    <w:charset w:val="00"/>
-    <w:family w:val="swiss"/>
-    <w:pitch w:val="variable"/>
-    <w:sig w:usb0="A00002EF" w:usb1="4000207B" w:usb2="00000000" w:usb3="00000000" w:csb0="0000019F" w:csb1="00000000"/>
-  </w:font>
-  <w:font w:name="Cambria">
-    <w:panose1 w:val="02040503050406030204"/>
-    <w:charset w:val="00"/>
-    <w:family w:val="roman"/>
-    <w:pitch w:val="variable"/>
-    <w:sig w:usb0="E00002FF" w:usb1="400004FF" w:usb2="00000000" w:usb3="00000000" w:csb0="0000019F" w:csb1="00000000"/>
-  </w:font>
-</w:fonts>
-</file>
-
-<file path=word/glossary/settings.xml><?xml version="1.0" encoding="utf-8"?>
-<w:settings xmlns:mc="http://schemas.openxmlformats.org/markup-compatibility/2006" xmlns:o="urn:schemas-microsoft-com:office:office" xmlns:r="http://schemas.openxmlformats.org/officeDocument/2006/relationships" xmlns:m="http://schemas.openxmlformats.org/officeDocument/2006/math" xmlns:v="urn:schemas-microsoft-com:vml" xmlns:w10="urn:schemas-microsoft-com:office:word" xmlns:w="http://schemas.openxmlformats.org/wordprocessingml/2006/main" xmlns:w14="http://schemas.microsoft.com/office/word/2010/wordml" xmlns:sl="http://schemas.openxmlformats.org/schemaLibrary/2006/main" mc:Ignorable="w14">
-  <w:view w:val="normal"/>
-  <w:defaultTabStop w:val="708"/>
-  <w:hyphenationZone w:val="425"/>
-  <w:characterSpacingControl w:val="doNotCompress"/>
-  <w:compat>
-    <w:useFELayout/>
-    <w:compatSetting w:name="compatibilityMode" w:uri="http://schemas.microsoft.com/office/word" w:val="14"/>
-    <w:compatSetting w:name="overrideTableStyleFontSizeAndJustification" w:uri="http://schemas.microsoft.com/office/word" w:val="1"/>
-    <w:compatSetting w:name="enableOpenTypeFeatures" w:uri="http://schemas.microsoft.com/office/word" w:val="1"/>
-    <w:compatSetting w:name="doNotFlipMirrorIndents" w:uri="http://schemas.microsoft.com/office/word" w:val="1"/>
-  </w:compat>
-  <w:rsids>
-    <w:rsidRoot w:val="00B43614"/>
-    <w:rsid w:val="002E4AE4"/>
-    <w:rsid w:val="00A704B8"/>
-    <w:rsid w:val="00B43614"/>
-    <w:rsid w:val="00C57173"/>
-    <w:rsid w:val="00D91633"/>
-    <w:rsid w:val="00FD3806"/>
-  </w:rsids>
-  <m:mathPr>
-    <m:mathFont m:val="Cambria Math"/>
-    <m:brkBin m:val="before"/>
-    <m:brkBinSub m:val="--"/>
-    <m:smallFrac m:val="0"/>
-    <m:dispDef/>
-    <m:lMargin m:val="0"/>
-    <m:rMargin m:val="0"/>
-    <m:defJc m:val="centerGroup"/>
-    <m:wrapIndent m:val="1440"/>
-    <m:intLim m:val="subSup"/>
-    <m:naryLim m:val="undOvr"/>
-  </m:mathPr>
-  <w:themeFontLang w:val="fr-FR"/>
-  <w:clrSchemeMapping w:bg1="light1" w:t1="dark1" w:bg2="light2" w:t2="dark2" w:accent1="accent1" w:accent2="accent2" w:accent3="accent3" w:accent4="accent4" w:accent5="accent5" w:accent6="accent6" w:hyperlink="hyperlink" w:followedHyperlink="followedHyperlink"/>
-  <w:decimalSymbol w:val=","/>
-  <w:listSeparator w:val=";"/>
-</w:settings>
-</file>
-
-<file path=word/glossary/styles.xml><?xml version="1.0" encoding="utf-8"?>
-<w:styles xmlns:mc="http://schemas.openxmlformats.org/markup-compatibility/2006" xmlns:r="http://schemas.openxmlformats.org/officeDocument/2006/relationships" xmlns:w="http://schemas.openxmlformats.org/wordprocessingml/2006/main" xmlns:w14="http://schemas.microsoft.com/office/word/2010/wordml" mc:Ignorable="w14">
-  <w:docDefaults>
-    <w:rPrDefault>
-      <w:rPr>
-        <w:rFonts w:asciiTheme="minorHAnsi" w:eastAsiaTheme="minorEastAsia" w:hAnsiTheme="minorHAnsi" w:cstheme="minorBidi"/>
-        <w:sz w:val="22"/>
-        <w:szCs w:val="22"/>
-        <w:lang w:val="fr-FR" w:eastAsia="fr-FR" w:bidi="ar-SA"/>
-      </w:rPr>
-    </w:rPrDefault>
-    <w:pPrDefault>
-      <w:pPr>
-        <w:spacing w:after="160" w:line="259" w:lineRule="auto"/>
-      </w:pPr>
-    </w:pPrDefault>
-  </w:docDefaults>
-  <w:latentStyles w:defLockedState="0" w:defUIPriority="99" w:defSemiHidden="1" w:defUnhideWhenUsed="1" w:defQFormat="0" w:count="267">
-    <w:lsdException w:name="Normal" w:semiHidden="0" w:uiPriority="0" w:unhideWhenUsed="0" w:qFormat="1"/>
-    <w:lsdException w:name="heading 1" w:semiHidden="0" w:uiPriority="9" w:unhideWhenUsed="0" w:qFormat="1"/>
-    <w:lsdException w:name="heading 2" w:uiPriority="9" w:qFormat="1"/>
-    <w:lsdException w:name="heading 3" w:uiPriority="9" w:qFormat="1"/>
-    <w:lsdException w:name="heading 4" w:uiPriority="9" w:qFormat="1"/>
-    <w:lsdException w:name="heading 5" w:uiPriority="9" w:qFormat="1"/>
-    <w:lsdException w:name="heading 6" w:uiPriority="9" w:qFormat="1"/>
-    <w:lsdException w:name="heading 7" w:uiPriority="9" w:qFormat="1"/>
-    <w:lsdException w:name="heading 8" w:uiPriority="9" w:qFormat="1"/>
-    <w:lsdException w:name="heading 9" w:uiPriority="9" w:qFormat="1"/>
-    <w:lsdException w:name="toc 1" w:uiPriority="39"/>
-    <w:lsdException w:name="toc 2" w:uiPriority="39"/>
-    <w:lsdException w:name="toc 3" w:uiPriority="39"/>
-    <w:lsdException w:name="toc 4" w:uiPriority="39"/>
-    <w:lsdException w:name="toc 5" w:uiPriority="39"/>
-    <w:lsdException w:name="toc 6" w:uiPriority="39"/>
-    <w:lsdException w:name="toc 7" w:uiPriority="39"/>
-    <w:lsdException w:name="toc 8" w:uiPriority="39"/>
-    <w:lsdException w:name="toc 9" w:uiPriority="39"/>
-    <w:lsdException w:name="caption" w:uiPriority="35" w:qFormat="1"/>
-    <w:lsdException w:name="Title" w:semiHidden="0" w:uiPriority="10" w:unhideWhenUsed="0" w:qFormat="1"/>
-    <w:lsdException w:name="Default Paragraph Font" w:uiPriority="1"/>
-    <w:lsdException w:name="Subtitle" w:semiHidden="0" w:uiPriority="11" w:unhideWhenUsed="0" w:qFormat="1"/>
-    <w:lsdException w:name="Strong" w:semiHidden="0" w:uiPriority="22" w:unhideWhenUsed="0" w:qFormat="1"/>
-    <w:lsdException w:name="Emphasis" w:semiHidden="0" w:uiPriority="20" w:unhideWhenUsed="0" w:qFormat="1"/>
-    <w:lsdException w:name="Table Grid" w:semiHidden="0" w:uiPriority="39" w:unhideWhenUsed="0"/>
-    <w:lsdException w:name="Placeholder Text" w:unhideWhenUsed="0"/>
-    <w:lsdException w:name="No Spacing" w:semiHidden="0" w:uiPriority="1" w:unhideWhenUsed="0" w:qFormat="1"/>
-    <w:lsdException w:name="Light Shading" w:semiHidden="0" w:uiPriority="60" w:unhideWhenUsed="0"/>
-    <w:lsdException w:name="Light List" w:semiHidden="0" w:uiPriority="61" w:unhideWhenUsed="0"/>
-    <w:lsdException w:name="Light Grid" w:semiHidden="0" w:uiPriority="62" w:unhideWhenUsed="0"/>
-    <w:lsdException w:name="Medium Shading 1" w:semiHidden="0" w:uiPriority="63" w:unhideWhenUsed="0"/>
-    <w:lsdException w:name="Medium Shading 2" w:semiHidden="0" w:uiPriority="64" w:unhideWhenUsed="0"/>
-    <w:lsdException w:name="Medium List 1" w:semiHidden="0" w:uiPriority="65" w:unhideWhenUsed="0"/>
-    <w:lsdException w:name="Medium List 2" w:semiHidden="0" w:uiPriority="66" w:unhideWhenUsed="0"/>
-    <w:lsdException w:name="Medium Grid 1" w:semiHidden="0" w:uiPriority="67" w:unhideWhenUsed="0"/>
-    <w:lsdException w:name="Medium Grid 2" w:semiHidden="0" w:uiPriority="68" w:unhideWhenUsed="0"/>
-    <w:lsdException w:name="Medium Grid 3" w:semiHidden="0" w:uiPriority="69" w:unhideWhenUsed="0"/>
-    <w:lsdException w:name="Dark List" w:semiHidden="0" w:uiPriority="70" w:unhideWhenUsed="0"/>
-    <w:lsdException w:name="Colorful Shading" w:semiHidden="0" w:uiPriority="71" w:unhideWhenUsed="0"/>
-    <w:lsdException w:name="Colorful List" w:semiHidden="0" w:uiPriority="72" w:unhideWhenUsed="0"/>
-    <w:lsdException w:name="Colorful Grid" w:semiHidden="0" w:uiPriority="73" w:unhideWhenUsed="0"/>
-    <w:lsdException w:name="Light Shading Accent 1" w:semiHidden="0" w:uiPriority="60" w:unhideWhenUsed="0"/>
-    <w:lsdException w:name="Light List Accent 1" w:semiHidden="0" w:uiPriority="61" w:unhideWhenUsed="0"/>
-    <w:lsdException w:name="Light Grid Accent 1" w:semiHidden="0" w:uiPriority="62" w:unhideWhenUsed="0"/>
-    <w:lsdException w:name="Medium Shading 1 Accent 1" w:semiHidden="0" w:uiPriority="63" w:unhideWhenUsed="0"/>
-    <w:lsdException w:name="Medium Shading 2 Accent 1" w:semiHidden="0" w:uiPriority="64" w:unhideWhenUsed="0"/>
-    <w:lsdException w:name="Medium List 1 Accent 1" w:semiHidden="0" w:uiPriority="65" w:unhideWhenUsed="0"/>
-    <w:lsdException w:name="Revision" w:unhideWhenUsed="0"/>
-    <w:lsdException w:name="List Paragraph" w:semiHidden="0" w:uiPriority="34" w:unhideWhenUsed="0" w:qFormat="1"/>
-    <w:lsdException w:name="Quote" w:semiHidden="0" w:uiPriority="29" w:unhideWhenUsed="0" w:qFormat="1"/>
-    <w:lsdException w:name="Intense Quote" w:semiHidden="0" w:uiPriority="30" w:unhideWhenUsed="0" w:qFormat="1"/>
-    <w:lsdException w:name="Medium List 2 Accent 1" w:semiHidden="0" w:uiPriority="66" w:unhideWhenUsed="0"/>
-    <w:lsdException w:name="Medium Grid 1 Accent 1" w:semiHidden="0" w:uiPriority="67" w:unhideWhenUsed="0"/>
-    <w:lsdException w:name="Medium Grid 2 Accent 1" w:semiHidden="0" w:uiPriority="68" w:unhideWhenUsed="0"/>
-    <w:lsdException w:name="Medium Grid 3 Accent 1" w:semiHidden="0" w:uiPriority="69" w:unhideWhenUsed="0"/>
-    <w:lsdException w:name="Dark List Accent 1" w:semiHidden="0" w:uiPriority="70" w:unhideWhenUsed="0"/>
-    <w:lsdException w:name="Colorful Shading Accent 1" w:semiHidden="0" w:uiPriority="71" w:unhideWhenUsed="0"/>
-    <w:lsdException w:name="Colorful List Accent 1" w:semiHidden="0" w:uiPriority="72" w:unhideWhenUsed="0"/>
-    <w:lsdException w:name="Colorful Grid Accent 1" w:semiHidden="0" w:uiPriority="73" w:unhideWhenUsed="0"/>
-    <w:lsdException w:name="Light Shading Accent 2" w:semiHidden="0" w:uiPriority="60" w:unhideWhenUsed="0"/>
-    <w:lsdException w:name="Light List Accent 2" w:semiHidden="0" w:uiPriority="61" w:unhideWhenUsed="0"/>
-    <w:lsdException w:name="Light Grid Accent 2" w:semiHidden="0" w:uiPriority="62" w:unhideWhenUsed="0"/>
-    <w:lsdException w:name="Medium Shading 1 Accent 2" w:semiHidden="0" w:uiPriority="63" w:unhideWhenUsed="0"/>
-    <w:lsdException w:name="Medium Shading 2 Accent 2" w:semiHidden="0" w:uiPriority="64" w:unhideWhenUsed="0"/>
-    <w:lsdException w:name="Medium List 1 Accent 2" w:semiHidden="0" w:uiPriority="65" w:unhideWhenUsed="0"/>
-    <w:lsdException w:name="Medium List 2 Accent 2" w:semiHidden="0" w:uiPriority="66" w:unhideWhenUsed="0"/>
-    <w:lsdException w:name="Medium Grid 1 Accent 2" w:semiHidden="0" w:uiPriority="67" w:unhideWhenUsed="0"/>
-    <w:lsdException w:name="Medium Grid 2 Accent 2" w:semiHidden="0" w:uiPriority="68" w:unhideWhenUsed="0"/>
-    <w:lsdException w:name="Medium Grid 3 Accent 2" w:semiHidden="0" w:uiPriority="69" w:unhideWhenUsed="0"/>
-    <w:lsdException w:name="Dark List Accent 2" w:semiHidden="0" w:uiPriority="70" w:unhideWhenUsed="0"/>
-    <w:lsdException w:name="Colorful Shading Accent 2" w:semiHidden="0" w:uiPriority="71" w:unhideWhenUsed="0"/>
-    <w:lsdException w:name="Colorful List Accent 2" w:semiHidden="0" w:uiPriority="72" w:unhideWhenUsed="0"/>
-    <w:lsdException w:name="Colorful Grid Accent 2" w:semiHidden="0" w:uiPriority="73" w:unhideWhenUsed="0"/>
-    <w:lsdException w:name="Light Shading Accent 3" w:semiHidden="0" w:uiPriority="60" w:unhideWhenUsed="0"/>
-    <w:lsdException w:name="Light List Accent 3" w:semiHidden="0" w:uiPriority="61" w:unhideWhenUsed="0"/>
-    <w:lsdException w:name="Light Grid Accent 3" w:semiHidden="0" w:uiPriority="62" w:unhideWhenUsed="0"/>
-    <w:lsdException w:name="Medium Shading 1 Accent 3" w:semiHidden="0" w:uiPriority="63" w:unhideWhenUsed="0"/>
-    <w:lsdException w:name="Medium Shading 2 Accent 3" w:semiHidden="0" w:uiPriority="64" w:unhideWhenUsed="0"/>
-    <w:lsdException w:name="Medium List 1 Accent 3" w:semiHidden="0" w:uiPriority="65" w:unhideWhenUsed="0"/>
-    <w:lsdException w:name="Medium List 2 Accent 3" w:semiHidden="0" w:uiPriority="66" w:unhideWhenUsed="0"/>
-    <w:lsdException w:name="Medium Grid 1 Accent 3" w:semiHidden="0" w:uiPriority="67" w:unhideWhenUsed="0"/>
-    <w:lsdException w:name="Medium Grid 2 Accent 3" w:semiHidden="0" w:uiPriority="68" w:unhideWhenUsed="0"/>
-    <w:lsdException w:name="Medium Grid 3 Accent 3" w:semiHidden="0" w:uiPriority="69" w:unhideWhenUsed="0"/>
-    <w:lsdException w:name="Dark List Accent 3" w:semiHidden="0" w:uiPriority="70" w:unhideWhenUsed="0"/>
-    <w:lsdException w:name="Colorful Shading Accent 3" w:semiHidden="0" w:uiPriority="71" w:unhideWhenUsed="0"/>
-    <w:lsdException w:name="Colorful List Accent 3" w:semiHidden="0" w:uiPriority="72" w:unhideWhenUsed="0"/>
-    <w:lsdException w:name="Colorful Grid Accent 3" w:semiHidden="0" w:uiPriority="73" w:unhideWhenUsed="0"/>
-    <w:lsdException w:name="Light Shading Accent 4" w:semiHidden="0" w:uiPriority="60" w:unhideWhenUsed="0"/>
-    <w:lsdException w:name="Light List Accent 4" w:semiHidden="0" w:uiPriority="61" w:unhideWhenUsed="0"/>
-    <w:lsdException w:name="Light Grid Accent 4" w:semiHidden="0" w:uiPriority="62" w:unhideWhenUsed="0"/>
-    <w:lsdException w:name="Medium Shading 1 Accent 4" w:semiHidden="0" w:uiPriority="63" w:unhideWhenUsed="0"/>
-    <w:lsdException w:name="Medium Shading 2 Accent 4" w:semiHidden="0" w:uiPriority="64" w:unhideWhenUsed="0"/>
-    <w:lsdException w:name="Medium List 1 Accent 4" w:semiHidden="0" w:uiPriority="65" w:unhideWhenUsed="0"/>
-    <w:lsdException w:name="Medium List 2 Accent 4" w:semiHidden="0" w:uiPriority="66" w:unhideWhenUsed="0"/>
-    <w:lsdException w:name="Medium Grid 1 Accent 4" w:semiHidden="0" w:uiPriority="67" w:unhideWhenUsed="0"/>
-    <w:lsdException w:name="Medium Grid 2 Accent 4" w:semiHidden="0" w:uiPriority="68" w:unhideWhenUsed="0"/>
-    <w:lsdException w:name="Medium Grid 3 Accent 4" w:semiHidden="0" w:uiPriority="69" w:unhideWhenUsed="0"/>
-    <w:lsdException w:name="Dark List Accent 4" w:semiHidden="0" w:uiPriority="70" w:unhideWhenUsed="0"/>
-    <w:lsdException w:name="Colorful Shading Accent 4" w:semiHidden="0" w:uiPriority="71" w:unhideWhenUsed="0"/>
-    <w:lsdException w:name="Colorful List Accent 4" w:semiHidden="0" w:uiPriority="72" w:unhideWhenUsed="0"/>
-    <w:lsdException w:name="Colorful Grid Accent 4" w:semiHidden="0" w:uiPriority="73" w:unhideWhenUsed="0"/>
-    <w:lsdException w:name="Light Shading Accent 5" w:semiHidden="0" w:uiPriority="60" w:unhideWhenUsed="0"/>
-    <w:lsdException w:name="Light List Accent 5" w:semiHidden="0" w:uiPriority="61" w:unhideWhenUsed="0"/>
-    <w:lsdException w:name="Light Grid Accent 5" w:semiHidden="0" w:uiPriority="62" w:unhideWhenUsed="0"/>
-    <w:lsdException w:name="Medium Shading 1 Accent 5" w:semiHidden="0" w:uiPriority="63" w:unhideWhenUsed="0"/>
-    <w:lsdException w:name="Medium Shading 2 Accent 5" w:semiHidden="0" w:uiPriority="64" w:unhideWhenUsed="0"/>
-    <w:lsdException w:name="Medium List 1 Accent 5" w:semiHidden="0" w:uiPriority="65" w:unhideWhenUsed="0"/>
-    <w:lsdException w:name="Medium List 2 Accent 5" w:semiHidden="0" w:uiPriority="66" w:unhideWhenUsed="0"/>
-    <w:lsdException w:name="Medium Grid 1 Accent 5" w:semiHidden="0" w:uiPriority="67" w:unhideWhenUsed="0"/>
-    <w:lsdException w:name="Medium Grid 2 Accent 5" w:semiHidden="0" w:uiPriority="68" w:unhideWhenUsed="0"/>
-    <w:lsdException w:name="Medium Grid 3 Accent 5" w:semiHidden="0" w:uiPriority="69" w:unhideWhenUsed="0"/>
-    <w:lsdException w:name="Dark List Accent 5" w:semiHidden="0" w:uiPriority="70" w:unhideWhenUsed="0"/>
-    <w:lsdException w:name="Colorful Shading Accent 5" w:semiHidden="0" w:uiPriority="71" w:unhideWhenUsed="0"/>
-    <w:lsdException w:name="Colorful List Accent 5" w:semiHidden="0" w:uiPriority="72" w:unhideWhenUsed="0"/>
-    <w:lsdException w:name="Colorful Grid Accent 5" w:semiHidden="0" w:uiPriority="73" w:unhideWhenUsed="0"/>
-    <w:lsdException w:name="Light Shading Accent 6" w:semiHidden="0" w:uiPriority="60" w:unhideWhenUsed="0"/>
-    <w:lsdException w:name="Light List Accent 6" w:semiHidden="0" w:uiPriority="61" w:unhideWhenUsed="0"/>
-    <w:lsdException w:name="Light Grid Accent 6" w:semiHidden="0" w:uiPriority="62" w:unhideWhenUsed="0"/>
-    <w:lsdException w:name="Medium Shading 1 Accent 6" w:semiHidden="0" w:uiPriority="63" w:unhideWhenUsed="0"/>
-    <w:lsdException w:name="Medium Shading 2 Accent 6" w:semiHidden="0" w:uiPriority="64" w:unhideWhenUsed="0"/>
-    <w:lsdException w:name="Medium List 1 Accent 6" w:semiHidden="0" w:uiPriority="65" w:unhideWhenUsed="0"/>
-    <w:lsdException w:name="Medium List 2 Accent 6" w:semiHidden="0" w:uiPriority="66" w:unhideWhenUsed="0"/>
-    <w:lsdException w:name="Medium Grid 1 Accent 6" w:semiHidden="0" w:uiPriority="67" w:unhideWhenUsed="0"/>
-    <w:lsdException w:name="Medium Grid 2 Accent 6" w:semiHidden="0" w:uiPriority="68" w:unhideWhenUsed="0"/>
-    <w:lsdException w:name="Medium Grid 3 Accent 6" w:semiHidden="0" w:uiPriority="69" w:unhideWhenUsed="0"/>
-    <w:lsdException w:name="Dark List Accent 6" w:semiHidden="0" w:uiPriority="70" w:unhideWhenUsed="0"/>
-    <w:lsdException w:name="Colorful Shading Accent 6" w:semiHidden="0" w:uiPriority="71" w:unhideWhenUsed="0"/>
-    <w:lsdException w:name="Colorful List Accent 6" w:semiHidden="0" w:uiPriority="72" w:unhideWhenUsed="0"/>
-    <w:lsdException w:name="Colorful Grid Accent 6" w:semiHidden="0" w:uiPriority="73" w:unhideWhenUsed="0"/>
-    <w:lsdException w:name="Subtle Emphasis" w:semiHidden="0" w:uiPriority="19" w:unhideWhenUsed="0" w:qFormat="1"/>
-    <w:lsdException w:name="Intense Emphasis" w:semiHidden="0" w:uiPriority="21" w:unhideWhenUsed="0" w:qFormat="1"/>
-    <w:lsdException w:name="Subtle Reference" w:semiHidden="0" w:uiPriority="31" w:unhideWhenUsed="0" w:qFormat="1"/>
-    <w:lsdException w:name="Intense Reference" w:semiHidden="0" w:uiPriority="32" w:unhideWhenUsed="0" w:qFormat="1"/>
-    <w:lsdException w:name="Book Title" w:semiHidden="0" w:uiPriority="33" w:unhideWhenUsed="0" w:qFormat="1"/>
-    <w:lsdException w:name="Bibliography" w:uiPriority="37"/>
-    <w:lsdException w:name="TOC Heading" w:uiPriority="39" w:qFormat="1"/>
-  </w:latentStyles>
-  <w:style w:type="paragraph" w:default="1" w:styleId="Normal">
-    <w:name w:val="Normal"/>
-    <w:qFormat/>
-  </w:style>
-  <w:style w:type="character" w:default="1" w:styleId="Policepardfaut">
-    <w:name w:val="Default Paragraph Font"/>
-    <w:uiPriority w:val="1"/>
-    <w:semiHidden/>
-    <w:unhideWhenUsed/>
-  </w:style>
-  <w:style w:type="table" w:default="1" w:styleId="TableauNormal">
-    <w:name w:val="Normal Table"/>
-    <w:uiPriority w:val="99"/>
-    <w:semiHidden/>
-    <w:unhideWhenUsed/>
-    <w:tblPr>
-      <w:tblInd w:w="0" w:type="dxa"/>
-      <w:tblCellMar>
-        <w:top w:w="0" w:type="dxa"/>
-        <w:left w:w="108" w:type="dxa"/>
-        <w:bottom w:w="0" w:type="dxa"/>
-        <w:right w:w="108" w:type="dxa"/>
-      </w:tblCellMar>
-    </w:tblPr>
-  </w:style>
-  <w:style w:type="numbering" w:default="1" w:styleId="Aucuneliste">
-    <w:name w:val="No List"/>
-    <w:uiPriority w:val="99"/>
-    <w:semiHidden/>
-    <w:unhideWhenUsed/>
-  </w:style>
-  <w:style w:type="paragraph" w:customStyle="1" w:styleId="52C79125021746398C5D25487D555AB6">
-    <w:name w:val="52C79125021746398C5D25487D555AB6"/>
-    <w:rsid w:val="00B43614"/>
-  </w:style>
-  <w:style w:type="paragraph" w:customStyle="1" w:styleId="6501A40CA4A7408C9036EB632E2DD834">
-    <w:name w:val="6501A40CA4A7408C9036EB632E2DD834"/>
-    <w:rsid w:val="00B43614"/>
-  </w:style>
-  <w:style w:type="paragraph" w:customStyle="1" w:styleId="CDEFC37845864FC381C8A0090B0F8A32">
-    <w:name w:val="CDEFC37845864FC381C8A0090B0F8A32"/>
-    <w:rsid w:val="00B43614"/>
-  </w:style>
-  <w:style w:type="paragraph" w:customStyle="1" w:styleId="2A53D1860A3B40A98B925FBC51FEF6B2">
-    <w:name w:val="2A53D1860A3B40A98B925FBC51FEF6B2"/>
-    <w:rsid w:val="00B43614"/>
-  </w:style>
-  <w:style w:type="paragraph" w:customStyle="1" w:styleId="490B6B9D2D8649D998EAAAC17A79256E">
-    <w:name w:val="490B6B9D2D8649D998EAAAC17A79256E"/>
-    <w:rsid w:val="00B43614"/>
-  </w:style>
-</w:styles>
-</file>
-
-<file path=word/glossary/stylesWithEffects.xml><?xml version="1.0" encoding="utf-8"?>
-<w:styles xmlns:wpc="http://schemas.microsoft.com/office/word/2010/wordprocessingCanvas" xmlns:mc="http://schemas.openxmlformats.org/markup-compatibility/2006" xmlns:o="urn:schemas-microsoft-com:office:office" xmlns:r="http://schemas.openxmlformats.org/officeDocument/2006/relationships" xmlns:m="http://schemas.openxmlformats.org/officeDocument/2006/math" xmlns:v="urn:schemas-microsoft-com:vml" xmlns:wp14="http://schemas.microsoft.com/office/word/2010/wordprocessingDrawing" xmlns:wp="http://schemas.openxmlformats.org/drawingml/2006/wordprocessingDrawing" xmlns:w10="urn:schemas-microsoft-com:office:word" xmlns:w="http://schemas.openxmlformats.org/wordprocessingml/2006/main" xmlns:w14="http://schemas.microsoft.com/office/word/2010/wordml" xmlns:wpg="http://schemas.microsoft.com/office/word/2010/wordprocessingGroup" xmlns:wpi="http://schemas.microsoft.com/office/word/2010/wordprocessingInk" xmlns:wne="http://schemas.microsoft.com/office/word/2006/wordml" xmlns:wps="http://schemas.microsoft.com/office/word/2010/wordprocessingShape" mc:Ignorable="w14 wp14">
-  <w:docDefaults>
-    <w:rPrDefault>
-      <w:rPr>
-        <w:rFonts w:asciiTheme="minorHAnsi" w:eastAsiaTheme="minorEastAsia" w:hAnsiTheme="minorHAnsi" w:cstheme="minorBidi"/>
-        <w:sz w:val="22"/>
-        <w:szCs w:val="22"/>
-        <w:lang w:val="fr-FR" w:eastAsia="fr-FR" w:bidi="ar-SA"/>
-      </w:rPr>
-    </w:rPrDefault>
-    <w:pPrDefault>
-      <w:pPr>
-        <w:spacing w:after="160" w:line="259" w:lineRule="auto"/>
-      </w:pPr>
-    </w:pPrDefault>
-  </w:docDefaults>
-  <w:latentStyles w:defLockedState="0" w:defUIPriority="99" w:defSemiHidden="1" w:defUnhideWhenUsed="1" w:defQFormat="0" w:count="267">
-    <w:lsdException w:name="Normal" w:semiHidden="0" w:uiPriority="0" w:unhideWhenUsed="0" w:qFormat="1"/>
-    <w:lsdException w:name="heading 1" w:semiHidden="0" w:uiPriority="9" w:unhideWhenUsed="0" w:qFormat="1"/>
-    <w:lsdException w:name="heading 2" w:uiPriority="9" w:qFormat="1"/>
-    <w:lsdException w:name="heading 3" w:uiPriority="9" w:qFormat="1"/>
-    <w:lsdException w:name="heading 4" w:uiPriority="9" w:qFormat="1"/>
-    <w:lsdException w:name="heading 5" w:uiPriority="9" w:qFormat="1"/>
-    <w:lsdException w:name="heading 6" w:uiPriority="9" w:qFormat="1"/>
-    <w:lsdException w:name="heading 7" w:uiPriority="9" w:qFormat="1"/>
-    <w:lsdException w:name="heading 8" w:uiPriority="9" w:qFormat="1"/>
-    <w:lsdException w:name="heading 9" w:uiPriority="9" w:qFormat="1"/>
-    <w:lsdException w:name="toc 1" w:uiPriority="39"/>
-    <w:lsdException w:name="toc 2" w:uiPriority="39"/>
-    <w:lsdException w:name="toc 3" w:uiPriority="39"/>
-    <w:lsdException w:name="toc 4" w:uiPriority="39"/>
-    <w:lsdException w:name="toc 5" w:uiPriority="39"/>
-    <w:lsdException w:name="toc 6" w:uiPriority="39"/>
-    <w:lsdException w:name="toc 7" w:uiPriority="39"/>
-    <w:lsdException w:name="toc 8" w:uiPriority="39"/>
-    <w:lsdException w:name="toc 9" w:uiPriority="39"/>
-    <w:lsdException w:name="caption" w:uiPriority="35" w:qFormat="1"/>
-    <w:lsdException w:name="Title" w:semiHidden="0" w:uiPriority="10" w:unhideWhenUsed="0" w:qFormat="1"/>
-    <w:lsdException w:name="Default Paragraph Font" w:uiPriority="1"/>
-    <w:lsdException w:name="Subtitle" w:semiHidden="0" w:uiPriority="11" w:unhideWhenUsed="0" w:qFormat="1"/>
-    <w:lsdException w:name="Strong" w:semiHidden="0" w:uiPriority="22" w:unhideWhenUsed="0" w:qFormat="1"/>
-    <w:lsdException w:name="Emphasis" w:semiHidden="0" w:uiPriority="20" w:unhideWhenUsed="0" w:qFormat="1"/>
-    <w:lsdException w:name="Table Grid" w:semiHidden="0" w:uiPriority="39" w:unhideWhenUsed="0"/>
-    <w:lsdException w:name="Placeholder Text" w:unhideWhenUsed="0"/>
-    <w:lsdException w:name="No Spacing" w:semiHidden="0" w:uiPriority="1" w:unhideWhenUsed="0" w:qFormat="1"/>
-    <w:lsdException w:name="Light Shading" w:semiHidden="0" w:uiPriority="60" w:unhideWhenUsed="0"/>
-    <w:lsdException w:name="Light List" w:semiHidden="0" w:uiPriority="61" w:unhideWhenUsed="0"/>
-    <w:lsdException w:name="Light Grid" w:semiHidden="0" w:uiPriority="62" w:unhideWhenUsed="0"/>
-    <w:lsdException w:name="Medium Shading 1" w:semiHidden="0" w:uiPriority="63" w:unhideWhenUsed="0"/>
-    <w:lsdException w:name="Medium Shading 2" w:semiHidden="0" w:uiPriority="64" w:unhideWhenUsed="0"/>
-    <w:lsdException w:name="Medium List 1" w:semiHidden="0" w:uiPriority="65" w:unhideWhenUsed="0"/>
-    <w:lsdException w:name="Medium List 2" w:semiHidden="0" w:uiPriority="66" w:unhideWhenUsed="0"/>
-    <w:lsdException w:name="Medium Grid 1" w:semiHidden="0" w:uiPriority="67" w:unhideWhenUsed="0"/>
-    <w:lsdException w:name="Medium Grid 2" w:semiHidden="0" w:uiPriority="68" w:unhideWhenUsed="0"/>
-    <w:lsdException w:name="Medium Grid 3" w:semiHidden="0" w:uiPriority="69" w:unhideWhenUsed="0"/>
-    <w:lsdException w:name="Dark List" w:semiHidden="0" w:uiPriority="70" w:unhideWhenUsed="0"/>
-    <w:lsdException w:name="Colorful Shading" w:semiHidden="0" w:uiPriority="71" w:unhideWhenUsed="0"/>
-    <w:lsdException w:name="Colorful List" w:semiHidden="0" w:uiPriority="72" w:unhideWhenUsed="0"/>
-    <w:lsdException w:name="Colorful Grid" w:semiHidden="0" w:uiPriority="73" w:unhideWhenUsed="0"/>
-    <w:lsdException w:name="Light Shading Accent 1" w:semiHidden="0" w:uiPriority="60" w:unhideWhenUsed="0"/>
-    <w:lsdException w:name="Light List Accent 1" w:semiHidden="0" w:uiPriority="61" w:unhideWhenUsed="0"/>
-    <w:lsdException w:name="Light Grid Accent 1" w:semiHidden="0" w:uiPriority="62" w:unhideWhenUsed="0"/>
-    <w:lsdException w:name="Medium Shading 1 Accent 1" w:semiHidden="0" w:uiPriority="63" w:unhideWhenUsed="0"/>
-    <w:lsdException w:name="Medium Shading 2 Accent 1" w:semiHidden="0" w:uiPriority="64" w:unhideWhenUsed="0"/>
-    <w:lsdException w:name="Medium List 1 Accent 1" w:semiHidden="0" w:uiPriority="65" w:unhideWhenUsed="0"/>
-    <w:lsdException w:name="Revision" w:unhideWhenUsed="0"/>
-    <w:lsdException w:name="List Paragraph" w:semiHidden="0" w:uiPriority="34" w:unhideWhenUsed="0" w:qFormat="1"/>
-    <w:lsdException w:name="Quote" w:semiHidden="0" w:uiPriority="29" w:unhideWhenUsed="0" w:qFormat="1"/>
-    <w:lsdException w:name="Intense Quote" w:semiHidden="0" w:uiPriority="30" w:unhideWhenUsed="0" w:qFormat="1"/>
-    <w:lsdException w:name="Medium List 2 Accent 1" w:semiHidden="0" w:uiPriority="66" w:unhideWhenUsed="0"/>
-    <w:lsdException w:name="Medium Grid 1 Accent 1" w:semiHidden="0" w:uiPriority="67" w:unhideWhenUsed="0"/>
-    <w:lsdException w:name="Medium Grid 2 Accent 1" w:semiHidden="0" w:uiPriority="68" w:unhideWhenUsed="0"/>
-    <w:lsdException w:name="Medium Grid 3 Accent 1" w:semiHidden="0" w:uiPriority="69" w:unhideWhenUsed="0"/>
-    <w:lsdException w:name="Dark List Accent 1" w:semiHidden="0" w:uiPriority="70" w:unhideWhenUsed="0"/>
-    <w:lsdException w:name="Colorful Shading Accent 1" w:semiHidden="0" w:uiPriority="71" w:unhideWhenUsed="0"/>
-    <w:lsdException w:name="Colorful List Accent 1" w:semiHidden="0" w:uiPriority="72" w:unhideWhenUsed="0"/>
-    <w:lsdException w:name="Colorful Grid Accent 1" w:semiHidden="0" w:uiPriority="73" w:unhideWhenUsed="0"/>
-    <w:lsdException w:name="Light Shading Accent 2" w:semiHidden="0" w:uiPriority="60" w:unhideWhenUsed="0"/>
-    <w:lsdException w:name="Light List Accent 2" w:semiHidden="0" w:uiPriority="61" w:unhideWhenUsed="0"/>
-    <w:lsdException w:name="Light Grid Accent 2" w:semiHidden="0" w:uiPriority="62" w:unhideWhenUsed="0"/>
-    <w:lsdException w:name="Medium Shading 1 Accent 2" w:semiHidden="0" w:uiPriority="63" w:unhideWhenUsed="0"/>
-    <w:lsdException w:name="Medium Shading 2 Accent 2" w:semiHidden="0" w:uiPriority="64" w:unhideWhenUsed="0"/>
-    <w:lsdException w:name="Medium List 1 Accent 2" w:semiHidden="0" w:uiPriority="65" w:unhideWhenUsed="0"/>
-    <w:lsdException w:name="Medium List 2 Accent 2" w:semiHidden="0" w:uiPriority="66" w:unhideWhenUsed="0"/>
-    <w:lsdException w:name="Medium Grid 1 Accent 2" w:semiHidden="0" w:uiPriority="67" w:unhideWhenUsed="0"/>
-    <w:lsdException w:name="Medium Grid 2 Accent 2" w:semiHidden="0" w:uiPriority="68" w:unhideWhenUsed="0"/>
-    <w:lsdException w:name="Medium Grid 3 Accent 2" w:semiHidden="0" w:uiPriority="69" w:unhideWhenUsed="0"/>
-    <w:lsdException w:name="Dark List Accent 2" w:semiHidden="0" w:uiPriority="70" w:unhideWhenUsed="0"/>
-    <w:lsdException w:name="Colorful Shading Accent 2" w:semiHidden="0" w:uiPriority="71" w:unhideWhenUsed="0"/>
-    <w:lsdException w:name="Colorful List Accent 2" w:semiHidden="0" w:uiPriority="72" w:unhideWhenUsed="0"/>
-    <w:lsdException w:name="Colorful Grid Accent 2" w:semiHidden="0" w:uiPriority="73" w:unhideWhenUsed="0"/>
-    <w:lsdException w:name="Light Shading Accent 3" w:semiHidden="0" w:uiPriority="60" w:unhideWhenUsed="0"/>
-    <w:lsdException w:name="Light List Accent 3" w:semiHidden="0" w:uiPriority="61" w:unhideWhenUsed="0"/>
-    <w:lsdException w:name="Light Grid Accent 3" w:semiHidden="0" w:uiPriority="62" w:unhideWhenUsed="0"/>
-    <w:lsdException w:name="Medium Shading 1 Accent 3" w:semiHidden="0" w:uiPriority="63" w:unhideWhenUsed="0"/>
-    <w:lsdException w:name="Medium Shading 2 Accent 3" w:semiHidden="0" w:uiPriority="64" w:unhideWhenUsed="0"/>
-    <w:lsdException w:name="Medium List 1 Accent 3" w:semiHidden="0" w:uiPriority="65" w:unhideWhenUsed="0"/>
-    <w:lsdException w:name="Medium List 2 Accent 3" w:semiHidden="0" w:uiPriority="66" w:unhideWhenUsed="0"/>
-    <w:lsdException w:name="Medium Grid 1 Accent 3" w:semiHidden="0" w:uiPriority="67" w:unhideWhenUsed="0"/>
-    <w:lsdException w:name="Medium Grid 2 Accent 3" w:semiHidden="0" w:uiPriority="68" w:unhideWhenUsed="0"/>
-    <w:lsdException w:name="Medium Grid 3 Accent 3" w:semiHidden="0" w:uiPriority="69" w:unhideWhenUsed="0"/>
-    <w:lsdException w:name="Dark List Accent 3" w:semiHidden="0" w:uiPriority="70" w:unhideWhenUsed="0"/>
-    <w:lsdException w:name="Colorful Shading Accent 3" w:semiHidden="0" w:uiPriority="71" w:unhideWhenUsed="0"/>
-    <w:lsdException w:name="Colorful List Accent 3" w:semiHidden="0" w:uiPriority="72" w:unhideWhenUsed="0"/>
-    <w:lsdException w:name="Colorful Grid Accent 3" w:semiHidden="0" w:uiPriority="73" w:unhideWhenUsed="0"/>
-    <w:lsdException w:name="Light Shading Accent 4" w:semiHidden="0" w:uiPriority="60" w:unhideWhenUsed="0"/>
-    <w:lsdException w:name="Light List Accent 4" w:semiHidden="0" w:uiPriority="61" w:unhideWhenUsed="0"/>
-    <w:lsdException w:name="Light Grid Accent 4" w:semiHidden="0" w:uiPriority="62" w:unhideWhenUsed="0"/>
-    <w:lsdException w:name="Medium Shading 1 Accent 4" w:semiHidden="0" w:uiPriority="63" w:unhideWhenUsed="0"/>
-    <w:lsdException w:name="Medium Shading 2 Accent 4" w:semiHidden="0" w:uiPriority="64" w:unhideWhenUsed="0"/>
-    <w:lsdException w:name="Medium List 1 Accent 4" w:semiHidden="0" w:uiPriority="65" w:unhideWhenUsed="0"/>
-    <w:lsdException w:name="Medium List 2 Accent 4" w:semiHidden="0" w:uiPriority="66" w:unhideWhenUsed="0"/>
-    <w:lsdException w:name="Medium Grid 1 Accent 4" w:semiHidden="0" w:uiPriority="67" w:unhideWhenUsed="0"/>
-    <w:lsdException w:name="Medium Grid 2 Accent 4" w:semiHidden="0" w:uiPriority="68" w:unhideWhenUsed="0"/>
-    <w:lsdException w:name="Medium Grid 3 Accent 4" w:semiHidden="0" w:uiPriority="69" w:unhideWhenUsed="0"/>
-    <w:lsdException w:name="Dark List Accent 4" w:semiHidden="0" w:uiPriority="70" w:unhideWhenUsed="0"/>
-    <w:lsdException w:name="Colorful Shading Accent 4" w:semiHidden="0" w:uiPriority="71" w:unhideWhenUsed="0"/>
-    <w:lsdException w:name="Colorful List Accent 4" w:semiHidden="0" w:uiPriority="72" w:unhideWhenUsed="0"/>
-    <w:lsdException w:name="Colorful Grid Accent 4" w:semiHidden="0" w:uiPriority="73" w:unhideWhenUsed="0"/>
-    <w:lsdException w:name="Light Shading Accent 5" w:semiHidden="0" w:uiPriority="60" w:unhideWhenUsed="0"/>
-    <w:lsdException w:name="Light List Accent 5" w:semiHidden="0" w:uiPriority="61" w:unhideWhenUsed="0"/>
-    <w:lsdException w:name="Light Grid Accent 5" w:semiHidden="0" w:uiPriority="62" w:unhideWhenUsed="0"/>
-    <w:lsdException w:name="Medium Shading 1 Accent 5" w:semiHidden="0" w:uiPriority="63" w:unhideWhenUsed="0"/>
-    <w:lsdException w:name="Medium Shading 2 Accent 5" w:semiHidden="0" w:uiPriority="64" w:unhideWhenUsed="0"/>
-    <w:lsdException w:name="Medium List 1 Accent 5" w:semiHidden="0" w:uiPriority="65" w:unhideWhenUsed="0"/>
-    <w:lsdException w:name="Medium List 2 Accent 5" w:semiHidden="0" w:uiPriority="66" w:unhideWhenUsed="0"/>
-    <w:lsdException w:name="Medium Grid 1 Accent 5" w:semiHidden="0" w:uiPriority="67" w:unhideWhenUsed="0"/>
-    <w:lsdException w:name="Medium Grid 2 Accent 5" w:semiHidden="0" w:uiPriority="68" w:unhideWhenUsed="0"/>
-    <w:lsdException w:name="Medium Grid 3 Accent 5" w:semiHidden="0" w:uiPriority="69" w:unhideWhenUsed="0"/>
-    <w:lsdException w:name="Dark List Accent 5" w:semiHidden="0" w:uiPriority="70" w:unhideWhenUsed="0"/>
-    <w:lsdException w:name="Colorful Shading Accent 5" w:semiHidden="0" w:uiPriority="71" w:unhideWhenUsed="0"/>
-    <w:lsdException w:name="Colorful List Accent 5" w:semiHidden="0" w:uiPriority="72" w:unhideWhenUsed="0"/>
-    <w:lsdException w:name="Colorful Grid Accent 5" w:semiHidden="0" w:uiPriority="73" w:unhideWhenUsed="0"/>
-    <w:lsdException w:name="Light Shading Accent 6" w:semiHidden="0" w:uiPriority="60" w:unhideWhenUsed="0"/>
-    <w:lsdException w:name="Light List Accent 6" w:semiHidden="0" w:uiPriority="61" w:unhideWhenUsed="0"/>
-    <w:lsdException w:name="Light Grid Accent 6" w:semiHidden="0" w:uiPriority="62" w:unhideWhenUsed="0"/>
-    <w:lsdException w:name="Medium Shading 1 Accent 6" w:semiHidden="0" w:uiPriority="63" w:unhideWhenUsed="0"/>
-    <w:lsdException w:name="Medium Shading 2 Accent 6" w:semiHidden="0" w:uiPriority="64" w:unhideWhenUsed="0"/>
-    <w:lsdException w:name="Medium List 1 Accent 6" w:semiHidden="0" w:uiPriority="65" w:unhideWhenUsed="0"/>
-    <w:lsdException w:name="Medium List 2 Accent 6" w:semiHidden="0" w:uiPriority="66" w:unhideWhenUsed="0"/>
-    <w:lsdException w:name="Medium Grid 1 Accent 6" w:semiHidden="0" w:uiPriority="67" w:unhideWhenUsed="0"/>
-    <w:lsdException w:name="Medium Grid 2 Accent 6" w:semiHidden="0" w:uiPriority="68" w:unhideWhenUsed="0"/>
-    <w:lsdException w:name="Medium Grid 3 Accent 6" w:semiHidden="0" w:uiPriority="69" w:unhideWhenUsed="0"/>
-    <w:lsdException w:name="Dark List Accent 6" w:semiHidden="0" w:uiPriority="70" w:unhideWhenUsed="0"/>
-    <w:lsdException w:name="Colorful Shading Accent 6" w:semiHidden="0" w:uiPriority="71" w:unhideWhenUsed="0"/>
-    <w:lsdException w:name="Colorful List Accent 6" w:semiHidden="0" w:uiPriority="72" w:unhideWhenUsed="0"/>
-    <w:lsdException w:name="Colorful Grid Accent 6" w:semiHidden="0" w:uiPriority="73" w:unhideWhenUsed="0"/>
-    <w:lsdException w:name="Subtle Emphasis" w:semiHidden="0" w:uiPriority="19" w:unhideWhenUsed="0" w:qFormat="1"/>
-    <w:lsdException w:name="Intense Emphasis" w:semiHidden="0" w:uiPriority="21" w:unhideWhenUsed="0" w:qFormat="1"/>
-    <w:lsdException w:name="Subtle Reference" w:semiHidden="0" w:uiPriority="31" w:unhideWhenUsed="0" w:qFormat="1"/>
-    <w:lsdException w:name="Intense Reference" w:semiHidden="0" w:uiPriority="32" w:unhideWhenUsed="0" w:qFormat="1"/>
-    <w:lsdException w:name="Book Title" w:semiHidden="0" w:uiPriority="33" w:unhideWhenUsed="0" w:qFormat="1"/>
-    <w:lsdException w:name="Bibliography" w:uiPriority="37"/>
-    <w:lsdException w:name="TOC Heading" w:uiPriority="39" w:qFormat="1"/>
-  </w:latentStyles>
-  <w:style w:type="paragraph" w:default="1" w:styleId="Normal">
-    <w:name w:val="Normal"/>
-    <w:qFormat/>
-  </w:style>
-  <w:style w:type="character" w:default="1" w:styleId="Policepardfaut">
-    <w:name w:val="Default Paragraph Font"/>
-    <w:uiPriority w:val="1"/>
-    <w:semiHidden/>
-    <w:unhideWhenUsed/>
-  </w:style>
-  <w:style w:type="table" w:default="1" w:styleId="TableauNormal">
-    <w:name w:val="Normal Table"/>
-    <w:uiPriority w:val="99"/>
-    <w:semiHidden/>
-    <w:unhideWhenUsed/>
-    <w:tblPr>
-      <w:tblInd w:w="0" w:type="dxa"/>
-      <w:tblCellMar>
-        <w:top w:w="0" w:type="dxa"/>
-        <w:left w:w="108" w:type="dxa"/>
-        <w:bottom w:w="0" w:type="dxa"/>
-        <w:right w:w="108" w:type="dxa"/>
-      </w:tblCellMar>
-    </w:tblPr>
-  </w:style>
-  <w:style w:type="numbering" w:default="1" w:styleId="Aucuneliste">
-    <w:name w:val="No List"/>
-    <w:uiPriority w:val="99"/>
-    <w:semiHidden/>
-    <w:unhideWhenUsed/>
-  </w:style>
-  <w:style w:type="paragraph" w:customStyle="1" w:styleId="52C79125021746398C5D25487D555AB6">
-    <w:name w:val="52C79125021746398C5D25487D555AB6"/>
-    <w:rsid w:val="00B43614"/>
-  </w:style>
-  <w:style w:type="paragraph" w:customStyle="1" w:styleId="6501A40CA4A7408C9036EB632E2DD834">
-    <w:name w:val="6501A40CA4A7408C9036EB632E2DD834"/>
-    <w:rsid w:val="00B43614"/>
-  </w:style>
-  <w:style w:type="paragraph" w:customStyle="1" w:styleId="CDEFC37845864FC381C8A0090B0F8A32">
-    <w:name w:val="CDEFC37845864FC381C8A0090B0F8A32"/>
-    <w:rsid w:val="00B43614"/>
-  </w:style>
-  <w:style w:type="paragraph" w:customStyle="1" w:styleId="2A53D1860A3B40A98B925FBC51FEF6B2">
-    <w:name w:val="2A53D1860A3B40A98B925FBC51FEF6B2"/>
-    <w:rsid w:val="00B43614"/>
-  </w:style>
-  <w:style w:type="paragraph" w:customStyle="1" w:styleId="490B6B9D2D8649D998EAAAC17A79256E">
-    <w:name w:val="490B6B9D2D8649D998EAAAC17A79256E"/>
-    <w:rsid w:val="00B43614"/>
-  </w:style>
-</w:styles>
-</file>
-
-<file path=word/glossary/webSettings.xml><?xml version="1.0" encoding="utf-8"?>
-<w:webSettings xmlns:mc="http://schemas.openxmlformats.org/markup-compatibility/2006" xmlns:r="http://schemas.openxmlformats.org/officeDocument/2006/relationships" xmlns:w="http://schemas.openxmlformats.org/wordprocessingml/2006/main" xmlns:w14="http://schemas.microsoft.com/office/word/2010/wordml" mc:Ignorable="w14">
-  <w:optimizeForBrowser/>
-  <w:allowPNG/>
-</w:webSettings>
-</file>
-
 <file path=word/theme/theme1.xml><?xml version="1.0" encoding="utf-8"?>
 <a:theme xmlns:a="http://schemas.openxmlformats.org/drawingml/2006/main" name="Thème Office">
   <a:themeElements>
@@ -10651,7 +7704,7 @@
   <a:extraClrSchemeLst/>
   <a:extLst>
     <a:ext uri="{05A4C25C-085E-4340-85A3-A5531E510DB2}">
-      <thm15:themeFamily xmlns:thm15="http://schemas.microsoft.com/office/thememl/2012/main" xmlns="" name="Office Theme" id="{62F939B6-93AF-4DB8-9C6B-D6C7DFDC589F}" vid="{4A3C46E8-61CC-4603-A589-7422A47A8E4A}"/>
+      <thm15:themeFamily xmlns="" xmlns:thm15="http://schemas.microsoft.com/office/thememl/2012/main" name="Office Theme" id="{62F939B6-93AF-4DB8-9C6B-D6C7DFDC589F}" vid="{4A3C46E8-61CC-4603-A589-7422A47A8E4A}"/>
     </a:ext>
   </a:extLst>
 </a:theme>
@@ -10662,7 +7715,7 @@
 </file>
 
 <file path=customXml/itemProps1.xml><?xml version="1.0" encoding="utf-8"?>
-<ds:datastoreItem xmlns:ds="http://schemas.openxmlformats.org/officeDocument/2006/customXml" ds:itemID="{8715075B-A251-4610-A983-04B93A3A6E82}">
+<ds:datastoreItem xmlns:ds="http://schemas.openxmlformats.org/officeDocument/2006/customXml" ds:itemID="{73AE1237-2DF7-4A3F-9D1E-3FD18EA95BBA}">
   <ds:schemaRefs>
     <ds:schemaRef ds:uri="http://schemas.openxmlformats.org/officeDocument/2006/bibliography"/>
   </ds:schemaRefs>

</xml_diff>